<commit_message>
fixed the cover up a bit
</commit_message>
<xml_diff>
--- a/A_Part/A-3/Justification.docx
+++ b/A_Part/A-3/Justification.docx
@@ -147,39 +147,40 @@
           <w:sz w:val="32"/>
           <w:szCs w:val="32"/>
         </w:rPr>
-        <w:t xml:space="preserve">Ημερομηνία Αποστολής: </w:t>
-      </w:r>
-      <w:r>
+        <w:t>Εργαστήριο «Μεταγλωττιστές»</w:t>
+      </w:r>
+    </w:p>
+    <w:p>
+      <w:pPr>
+        <w:jc w:val="center"/>
         <w:rPr>
           <w:rFonts w:ascii="Bahnschrift SemiLight" w:hAnsi="Bahnschrift SemiLight"/>
           <w:b/>
           <w:bCs/>
           <w:i/>
           <w:iCs/>
-          <w:color w:val="1F3864"/>
+          <w:color w:val="2E74B5" w:themeColor="accent5" w:themeShade="BF"/>
           <w:sz w:val="32"/>
           <w:szCs w:val="32"/>
           <w:lang w:val="en-US"/>
         </w:rPr>
-        <w:t>7</w:t>
-      </w:r>
-      <w:r>
+      </w:pPr>
+    </w:p>
+    <w:p>
+      <w:pPr>
+        <w:jc w:val="center"/>
         <w:rPr>
           <w:rFonts w:ascii="Bahnschrift SemiLight" w:hAnsi="Bahnschrift SemiLight"/>
           <w:b/>
           <w:bCs/>
           <w:i/>
           <w:iCs/>
-          <w:color w:val="1F3864"/>
+          <w:color w:val="2E74B5" w:themeColor="accent5" w:themeShade="BF"/>
           <w:sz w:val="32"/>
           <w:szCs w:val="32"/>
         </w:rPr>
-        <w:t>/5/2024</w:t>
-      </w:r>
-    </w:p>
-    <w:p>
-      <w:pPr>
-        <w:jc w:val="center"/>
+      </w:pPr>
+      <w:r>
         <w:rPr>
           <w:rFonts w:ascii="Bahnschrift SemiLight" w:hAnsi="Bahnschrift SemiLight"/>
           <w:b/>
@@ -190,7 +191,8 @@
           <w:sz w:val="32"/>
           <w:szCs w:val="32"/>
         </w:rPr>
-      </w:pPr>
+        <w:t>Μέρος Α-</w:t>
+      </w:r>
       <w:r>
         <w:rPr>
           <w:rFonts w:ascii="Bahnschrift SemiLight" w:hAnsi="Bahnschrift SemiLight"/>
@@ -202,12 +204,9 @@
           <w:sz w:val="32"/>
           <w:szCs w:val="32"/>
         </w:rPr>
-        <w:t>Εργαστήριο «Μεταγλωττιστές»</w:t>
-      </w:r>
-    </w:p>
-    <w:p>
-      <w:pPr>
-        <w:jc w:val="center"/>
+        <w:t>3</w:t>
+      </w:r>
+      <w:r>
         <w:rPr>
           <w:rFonts w:ascii="Bahnschrift SemiLight" w:hAnsi="Bahnschrift SemiLight"/>
           <w:b/>
@@ -218,7 +217,8 @@
           <w:sz w:val="32"/>
           <w:szCs w:val="32"/>
         </w:rPr>
-      </w:pPr>
+        <w:t xml:space="preserve"> : </w:t>
+      </w:r>
       <w:r>
         <w:rPr>
           <w:rFonts w:ascii="Bahnschrift SemiLight" w:hAnsi="Bahnschrift SemiLight"/>
@@ -230,7 +230,7 @@
           <w:sz w:val="32"/>
           <w:szCs w:val="32"/>
         </w:rPr>
-        <w:t>Μέρος Α-</w:t>
+        <w:t xml:space="preserve">Συμπλήρωση πρότυπου κώδικα </w:t>
       </w:r>
       <w:r>
         <w:rPr>
@@ -242,10 +242,14 @@
           <w:color w:val="2E74B5" w:themeColor="accent5" w:themeShade="BF"/>
           <w:sz w:val="32"/>
           <w:szCs w:val="32"/>
-        </w:rPr>
-        <w:t>3</w:t>
-      </w:r>
-      <w:r>
+          <w:lang w:val="en-US"/>
+        </w:rPr>
+        <w:t>FLEX</w:t>
+      </w:r>
+    </w:p>
+    <w:p>
+      <w:pPr>
+        <w:jc w:val="center"/>
         <w:rPr>
           <w:rFonts w:ascii="Bahnschrift SemiLight" w:hAnsi="Bahnschrift SemiLight"/>
           <w:b/>
@@ -253,11 +257,10 @@
           <w:i/>
           <w:iCs/>
           <w:color w:val="2E74B5" w:themeColor="accent5" w:themeShade="BF"/>
-          <w:sz w:val="32"/>
-          <w:szCs w:val="32"/>
-        </w:rPr>
-        <w:t xml:space="preserve"> : </w:t>
-      </w:r>
+          <w:sz w:val="28"/>
+          <w:szCs w:val="28"/>
+        </w:rPr>
+      </w:pPr>
       <w:r>
         <w:rPr>
           <w:rFonts w:ascii="Bahnschrift SemiLight" w:hAnsi="Bahnschrift SemiLight"/>
@@ -266,12 +269,15 @@
           <w:i/>
           <w:iCs/>
           <w:color w:val="2E74B5" w:themeColor="accent5" w:themeShade="BF"/>
-          <w:sz w:val="32"/>
-          <w:szCs w:val="32"/>
-        </w:rPr>
-        <w:t xml:space="preserve">Συμπλήρωση πρότυπου κώδικα </w:t>
-      </w:r>
-      <w:r>
+          <w:sz w:val="28"/>
+          <w:szCs w:val="28"/>
+        </w:rPr>
+        <w:t>Ημερομηνία Αποστολής: 1/5/2024</w:t>
+      </w:r>
+    </w:p>
+    <w:p>
+      <w:pPr>
+        <w:jc w:val="center"/>
         <w:rPr>
           <w:rFonts w:ascii="Bahnschrift SemiLight" w:hAnsi="Bahnschrift SemiLight"/>
           <w:b/>
@@ -281,10 +287,9 @@
           <w:color w:val="2E74B5" w:themeColor="accent5" w:themeShade="BF"/>
           <w:sz w:val="32"/>
           <w:szCs w:val="32"/>
-          <w:lang w:val="en-US"/>
-        </w:rPr>
-        <w:t>FLEX</w:t>
-      </w:r>
+          <w:lang w:val="de-DE"/>
+        </w:rPr>
+      </w:pPr>
     </w:p>
     <w:p>
       <w:pPr>
@@ -311,7 +316,33 @@
           <w:sz w:val="28"/>
           <w:szCs w:val="28"/>
         </w:rPr>
-        <w:t>Τμήμα Β2 = Ομάδα 2</w:t>
+        <w:t xml:space="preserve">Τμήμα Β2 </w:t>
+      </w:r>
+      <w:r>
+        <w:rPr>
+          <w:rFonts w:ascii="Bahnschrift SemiLight" w:hAnsi="Bahnschrift SemiLight"/>
+          <w:b/>
+          <w:bCs/>
+          <w:i/>
+          <w:iCs/>
+          <w:color w:val="9CC2E5" w:themeColor="accent5" w:themeTint="99"/>
+          <w:sz w:val="28"/>
+          <w:szCs w:val="28"/>
+        </w:rPr>
+        <w:t>-</w:t>
+      </w:r>
+      <w:r>
+        <w:rPr>
+          <w:rFonts w:ascii="Bahnschrift SemiLight" w:hAnsi="Bahnschrift SemiLight"/>
+          <w:b/>
+          <w:bCs/>
+          <w:i/>
+          <w:iCs/>
+          <w:color w:val="9CC2E5" w:themeColor="accent5" w:themeTint="99"/>
+          <w:sz w:val="28"/>
+          <w:szCs w:val="28"/>
+        </w:rPr>
+        <w:t xml:space="preserve"> Ομάδα 2</w:t>
       </w:r>
     </w:p>
     <w:p>
@@ -395,7 +426,6 @@
           <w:color w:val="1F3864"/>
           <w:sz w:val="32"/>
           <w:szCs w:val="32"/>
-          <w:lang w:val="en-US"/>
         </w:rPr>
       </w:pPr>
     </w:p>
@@ -534,25 +564,19 @@
           <w:sz w:val="28"/>
           <w:szCs w:val="28"/>
         </w:rPr>
+        <w:lastRenderedPageBreak/>
         <w:t>ΑΛΕΞΟΠΟΥΛΟΣ ΛΕΩΝΙΔΑΣ 21390006</w:t>
       </w:r>
-    </w:p>
-    <w:p>
-      <w:pPr>
-        <w:jc w:val="center"/>
-        <w:rPr>
-          <w:rFonts w:ascii="Century Gothic" w:hAnsi="Century Gothic"/>
-          <w:i/>
-          <w:iCs/>
-          <w:color w:val="1F3864"/>
-          <w:sz w:val="28"/>
-          <w:szCs w:val="28"/>
-          <w:lang w:val="en-US"/>
-        </w:rPr>
-      </w:pPr>
     </w:p>
     <w:sdt>
       <w:sdtPr>
+        <w:rPr>
+          <w:rFonts w:ascii="Calibri" w:eastAsia="Calibri" w:hAnsi="Calibri" w:cs="Times New Roman"/>
+          <w:color w:val="auto"/>
+          <w:sz w:val="22"/>
+          <w:szCs w:val="22"/>
+          <w:lang w:val="el-GR"/>
+        </w:rPr>
         <w:id w:val="264968216"/>
         <w:docPartObj>
           <w:docPartGallery w:val="Table of Contents"/>
@@ -561,14 +585,9 @@
       </w:sdtPr>
       <w:sdtEndPr>
         <w:rPr>
-          <w:rFonts w:ascii="Calibri" w:eastAsia="Calibri" w:hAnsi="Calibri" w:cs="Times New Roman"/>
           <w:b/>
           <w:bCs/>
           <w:noProof/>
-          <w:color w:val="auto"/>
-          <w:sz w:val="22"/>
-          <w:szCs w:val="22"/>
-          <w:lang w:val="el-GR"/>
         </w:rPr>
       </w:sdtEndPr>
       <w:sdtContent>
@@ -1839,6 +1858,7 @@
   <w:style w:type="character" w:default="1" w:styleId="DefaultParagraphFont">
     <w:name w:val="Default Paragraph Font"/>
     <w:uiPriority w:val="1"/>
+    <w:semiHidden/>
     <w:unhideWhenUsed/>
   </w:style>
   <w:style w:type="table" w:default="1" w:styleId="TableNormal">

</xml_diff>

<commit_message>
updated input.txt and justification
</commit_message>
<xml_diff>
--- a/A_Part/A-3/Justification.docx
+++ b/A_Part/A-3/Justification.docx
@@ -4843,6 +4843,7 @@
                                 <w:rFonts w:ascii="Consolas" w:hAnsi="Consolas" w:cs="Consolas"/>
                                 <w:sz w:val="16"/>
                                 <w:szCs w:val="16"/>
+                                <w:lang w:val="en-US"/>
                               </w:rPr>
                               <w:t xml:space="preserve">    </w:t>
                             </w:r>
@@ -4854,6 +4855,24 @@
                                 <w:lang w:val="en-US"/>
                               </w:rPr>
                               <w:t>// Logical operators</w:t>
+                            </w:r>
+                            <w:r>
+                              <w:rPr>
+                                <w:rFonts w:ascii="Consolas" w:hAnsi="Consolas" w:cs="Consolas"/>
+                                <w:sz w:val="16"/>
+                                <w:szCs w:val="16"/>
+                                <w:lang w:val="en-US"/>
+                              </w:rPr>
+                              <w:t xml:space="preserve"> and </w:t>
+                            </w:r>
+                            <w:r>
+                              <w:rPr>
+                                <w:rFonts w:ascii="Consolas" w:hAnsi="Consolas" w:cs="Consolas"/>
+                                <w:sz w:val="16"/>
+                                <w:szCs w:val="16"/>
+                                <w:lang w:val="en-US"/>
+                              </w:rPr>
+                              <w:t>arithmetic operators</w:t>
                             </w:r>
                           </w:p>
                           <w:p>
@@ -5360,6 +5379,7 @@
                           <w:rFonts w:ascii="Consolas" w:hAnsi="Consolas" w:cs="Consolas"/>
                           <w:sz w:val="16"/>
                           <w:szCs w:val="16"/>
+                          <w:lang w:val="en-US"/>
                         </w:rPr>
                         <w:t xml:space="preserve">    </w:t>
                       </w:r>
@@ -5371,6 +5391,24 @@
                           <w:lang w:val="en-US"/>
                         </w:rPr>
                         <w:t>// Logical operators</w:t>
+                      </w:r>
+                      <w:r>
+                        <w:rPr>
+                          <w:rFonts w:ascii="Consolas" w:hAnsi="Consolas" w:cs="Consolas"/>
+                          <w:sz w:val="16"/>
+                          <w:szCs w:val="16"/>
+                          <w:lang w:val="en-US"/>
+                        </w:rPr>
+                        <w:t xml:space="preserve"> and </w:t>
+                      </w:r>
+                      <w:r>
+                        <w:rPr>
+                          <w:rFonts w:ascii="Consolas" w:hAnsi="Consolas" w:cs="Consolas"/>
+                          <w:sz w:val="16"/>
+                          <w:szCs w:val="16"/>
+                          <w:lang w:val="en-US"/>
+                        </w:rPr>
+                        <w:t>arithmetic operators</w:t>
                       </w:r>
                     </w:p>
                     <w:p>
@@ -5875,7 +5913,22 @@
         <w:t xml:space="preserve"> </w:t>
       </w:r>
       <w:r>
-        <w:t xml:space="preserve">Ο συνδυασμός &amp;&amp;&amp; δεν αποτελεί κάποιο είδος τελεστή, οπότε πρέπει να αναγνωριστεί </w:t>
+        <w:t xml:space="preserve">Στην αρχική δομή </w:t>
+      </w:r>
+      <w:r>
+        <w:rPr>
+          <w:lang w:val="en-US"/>
+        </w:rPr>
+        <w:t>if</w:t>
+      </w:r>
+      <w:r>
+        <w:t xml:space="preserve">, </w:t>
+      </w:r>
+      <w:r>
+        <w:t>ο</w:t>
+      </w:r>
+      <w:r>
+        <w:t xml:space="preserve"> συνδυασμός &amp;&amp;&amp; δεν αποτελεί κάποιο είδος τελεστή, οπότε πρέπει να αναγνωριστεί </w:t>
       </w:r>
       <w:r>
         <w:t xml:space="preserve">ξεχωριστά ως </w:t>
@@ -5904,7 +5957,78 @@
       <w:r>
         <w:t xml:space="preserve">. </w:t>
       </w:r>
+      <w:r>
+        <w:t xml:space="preserve">Αντίστοιχα στην </w:t>
+      </w:r>
+      <w:r>
+        <w:t xml:space="preserve">δομή </w:t>
+      </w:r>
+      <w:r>
+        <w:rPr>
+          <w:lang w:val="en-US"/>
+        </w:rPr>
+        <w:t>else</w:t>
+      </w:r>
+      <w:r>
+        <w:t xml:space="preserve"> </w:t>
+      </w:r>
+      <w:r>
+        <w:rPr>
+          <w:lang w:val="en-US"/>
+        </w:rPr>
+        <w:t>if</w:t>
+      </w:r>
+      <w:r>
+        <w:t xml:space="preserve"> </w:t>
+      </w:r>
+      <w:r>
+        <w:t xml:space="preserve">βλέπουμε </w:t>
+      </w:r>
+      <w:r>
+        <w:t xml:space="preserve">το σύμβολο ‘|’ το οποίο </w:t>
+      </w:r>
+      <w:r>
+        <w:t>πρέπει δεν αποτελεί κάποιο σύμβολο της αλφαβήτου της γλώσσα</w:t>
+      </w:r>
+      <w:r>
+        <w:t>ς</w:t>
+      </w:r>
+      <w:r>
+        <w:t xml:space="preserve"> (</w:t>
+      </w:r>
+      <w:r>
+        <w:rPr>
+          <w:lang w:val="en-US"/>
+        </w:rPr>
+        <w:t>unknown</w:t>
+      </w:r>
+      <w:r>
+        <w:t xml:space="preserve"> </w:t>
+      </w:r>
+      <w:r>
+        <w:rPr>
+          <w:lang w:val="en-US"/>
+        </w:rPr>
+        <w:t>token</w:t>
+      </w:r>
+      <w:r>
+        <w:t>)</w:t>
+      </w:r>
+      <w:r>
+        <w:t xml:space="preserve">, ενώ ο δεύτερος είναι οντως σωστός και στην ουσία παριστά μία λογική πράξη </w:t>
+      </w:r>
+      <w:r>
+        <w:rPr>
+          <w:lang w:val="en-US"/>
+        </w:rPr>
+        <w:t>OR</w:t>
+      </w:r>
+      <w:r>
+        <w:t xml:space="preserve">.  </w:t>
+      </w:r>
     </w:p>
+    <w:p/>
+    <w:p/>
     <w:sectPr>
       <w:footerReference w:type="default" r:id="rId8"/>
       <w:pgSz w:w="12240" w:h="15840"/>

</xml_diff>

<commit_message>
minor chages to Justification
</commit_message>
<xml_diff>
--- a/A_Part/A-3/Justification.docx
+++ b/A_Part/A-3/Justification.docx
@@ -544,9 +544,11 @@
             </w:tabs>
             <w:rPr>
               <w:rFonts w:asciiTheme="minorHAnsi" w:eastAsiaTheme="minorEastAsia" w:hAnsiTheme="minorHAnsi" w:cstheme="minorBidi"/>
+              <w:b/>
+              <w:bCs/>
               <w:noProof/>
               <w:kern w:val="2"/>
-              <w:lang w:val="en-US"/>
+              <w:lang w:eastAsia="el-GR"/>
               <w14:ligatures w14:val="standardContextual"/>
             </w:rPr>
           </w:pPr>
@@ -571,16 +573,20 @@
             </w:rPr>
             <w:fldChar w:fldCharType="separate"/>
           </w:r>
-          <w:hyperlink w:anchor="_Toc165731159" w:history="1">
+          <w:hyperlink w:anchor="_Toc165736474" w:history="1">
             <w:r>
               <w:rPr>
                 <w:rStyle w:val="Hyperlink"/>
+                <w:b/>
+                <w:bCs/>
                 <w:noProof/>
               </w:rPr>
               <w:t>1. Εισαγωγή</w:t>
             </w:r>
             <w:r>
               <w:rPr>
+                <w:b/>
+                <w:bCs/>
                 <w:noProof/>
                 <w:webHidden/>
               </w:rPr>
@@ -588,6 +594,8 @@
             </w:r>
             <w:r>
               <w:rPr>
+                <w:b/>
+                <w:bCs/>
                 <w:noProof/>
                 <w:webHidden/>
               </w:rPr>
@@ -595,19 +603,25 @@
             </w:r>
             <w:r>
               <w:rPr>
+                <w:b/>
+                <w:bCs/>
                 <w:noProof/>
                 <w:webHidden/>
               </w:rPr>
-              <w:instrText xml:space="preserve"> PAGEREF _Toc165731159 \h </w:instrText>
+              <w:instrText xml:space="preserve"> PAGEREF _Toc165736474 \h </w:instrText>
             </w:r>
             <w:r>
               <w:rPr>
+                <w:b/>
+                <w:bCs/>
                 <w:noProof/>
                 <w:webHidden/>
               </w:rPr>
             </w:r>
             <w:r>
               <w:rPr>
+                <w:b/>
+                <w:bCs/>
                 <w:noProof/>
                 <w:webHidden/>
               </w:rPr>
@@ -615,6 +629,8 @@
             </w:r>
             <w:r>
               <w:rPr>
+                <w:b/>
+                <w:bCs/>
                 <w:noProof/>
                 <w:webHidden/>
               </w:rPr>
@@ -622,6 +638,8 @@
             </w:r>
             <w:r>
               <w:rPr>
+                <w:b/>
+                <w:bCs/>
                 <w:noProof/>
                 <w:webHidden/>
               </w:rPr>
@@ -637,22 +655,28 @@
             </w:tabs>
             <w:rPr>
               <w:rFonts w:asciiTheme="minorHAnsi" w:eastAsiaTheme="minorEastAsia" w:hAnsiTheme="minorHAnsi" w:cstheme="minorBidi"/>
+              <w:b/>
+              <w:bCs/>
               <w:noProof/>
               <w:kern w:val="2"/>
-              <w:lang w:val="en-US"/>
+              <w:lang w:eastAsia="el-GR"/>
               <w14:ligatures w14:val="standardContextual"/>
             </w:rPr>
           </w:pPr>
-          <w:hyperlink w:anchor="_Toc165731160" w:history="1">
+          <w:hyperlink w:anchor="_Toc165736475" w:history="1">
             <w:r>
               <w:rPr>
                 <w:rStyle w:val="Hyperlink"/>
+                <w:b/>
+                <w:bCs/>
                 <w:noProof/>
               </w:rPr>
               <w:t>2. Τεκμηρίωση</w:t>
             </w:r>
             <w:r>
               <w:rPr>
+                <w:b/>
+                <w:bCs/>
                 <w:noProof/>
                 <w:webHidden/>
               </w:rPr>
@@ -660,6 +684,8 @@
             </w:r>
             <w:r>
               <w:rPr>
+                <w:b/>
+                <w:bCs/>
                 <w:noProof/>
                 <w:webHidden/>
               </w:rPr>
@@ -667,19 +693,25 @@
             </w:r>
             <w:r>
               <w:rPr>
+                <w:b/>
+                <w:bCs/>
                 <w:noProof/>
                 <w:webHidden/>
               </w:rPr>
-              <w:instrText xml:space="preserve"> PAGEREF _Toc165731160 \h </w:instrText>
+              <w:instrText xml:space="preserve"> PAGEREF _Toc165736475 \h </w:instrText>
             </w:r>
             <w:r>
               <w:rPr>
+                <w:b/>
+                <w:bCs/>
                 <w:noProof/>
                 <w:webHidden/>
               </w:rPr>
             </w:r>
             <w:r>
               <w:rPr>
+                <w:b/>
+                <w:bCs/>
                 <w:noProof/>
                 <w:webHidden/>
               </w:rPr>
@@ -687,6 +719,8 @@
             </w:r>
             <w:r>
               <w:rPr>
+                <w:b/>
+                <w:bCs/>
                 <w:noProof/>
                 <w:webHidden/>
               </w:rPr>
@@ -694,6 +728,8 @@
             </w:r>
             <w:r>
               <w:rPr>
+                <w:b/>
+                <w:bCs/>
                 <w:noProof/>
                 <w:webHidden/>
               </w:rPr>
@@ -709,22 +745,28 @@
             </w:tabs>
             <w:rPr>
               <w:rFonts w:asciiTheme="minorHAnsi" w:eastAsiaTheme="minorEastAsia" w:hAnsiTheme="minorHAnsi" w:cstheme="minorBidi"/>
+              <w:b/>
+              <w:bCs/>
               <w:noProof/>
               <w:kern w:val="2"/>
-              <w:lang w:val="en-US"/>
+              <w:lang w:eastAsia="el-GR"/>
               <w14:ligatures w14:val="standardContextual"/>
             </w:rPr>
           </w:pPr>
-          <w:hyperlink w:anchor="_Toc165731161" w:history="1">
+          <w:hyperlink w:anchor="_Toc165736476" w:history="1">
             <w:r>
               <w:rPr>
                 <w:rStyle w:val="Hyperlink"/>
+                <w:b/>
+                <w:bCs/>
                 <w:noProof/>
               </w:rPr>
               <w:t>2.1 Ανάλυση εισόδου &amp; εξόδου λεκτικού αναλυτή</w:t>
             </w:r>
             <w:r>
               <w:rPr>
+                <w:b/>
+                <w:bCs/>
                 <w:noProof/>
                 <w:webHidden/>
               </w:rPr>
@@ -732,6 +774,8 @@
             </w:r>
             <w:r>
               <w:rPr>
+                <w:b/>
+                <w:bCs/>
                 <w:noProof/>
                 <w:webHidden/>
               </w:rPr>
@@ -739,19 +783,25 @@
             </w:r>
             <w:r>
               <w:rPr>
+                <w:b/>
+                <w:bCs/>
                 <w:noProof/>
                 <w:webHidden/>
               </w:rPr>
-              <w:instrText xml:space="preserve"> PAGEREF _Toc165731161 \h </w:instrText>
+              <w:instrText xml:space="preserve"> PAGEREF _Toc165736476 \h </w:instrText>
             </w:r>
             <w:r>
               <w:rPr>
+                <w:b/>
+                <w:bCs/>
                 <w:noProof/>
                 <w:webHidden/>
               </w:rPr>
             </w:r>
             <w:r>
               <w:rPr>
+                <w:b/>
+                <w:bCs/>
                 <w:noProof/>
                 <w:webHidden/>
               </w:rPr>
@@ -759,6 +809,8 @@
             </w:r>
             <w:r>
               <w:rPr>
+                <w:b/>
+                <w:bCs/>
                 <w:noProof/>
                 <w:webHidden/>
               </w:rPr>
@@ -766,6 +818,8 @@
             </w:r>
             <w:r>
               <w:rPr>
+                <w:b/>
+                <w:bCs/>
                 <w:noProof/>
                 <w:webHidden/>
               </w:rPr>
@@ -781,22 +835,28 @@
             </w:tabs>
             <w:rPr>
               <w:rFonts w:asciiTheme="minorHAnsi" w:eastAsiaTheme="minorEastAsia" w:hAnsiTheme="minorHAnsi" w:cstheme="minorBidi"/>
+              <w:b/>
+              <w:bCs/>
               <w:noProof/>
               <w:kern w:val="2"/>
-              <w:lang w:val="en-US"/>
+              <w:lang w:eastAsia="el-GR"/>
               <w14:ligatures w14:val="standardContextual"/>
             </w:rPr>
           </w:pPr>
-          <w:hyperlink w:anchor="_Toc165731162" w:history="1">
+          <w:hyperlink w:anchor="_Toc165736477" w:history="1">
             <w:r>
               <w:rPr>
                 <w:rStyle w:val="Hyperlink"/>
+                <w:b/>
+                <w:bCs/>
                 <w:noProof/>
               </w:rPr>
               <w:t>2.1.1 Ανάλυση εισόδου</w:t>
             </w:r>
             <w:r>
               <w:rPr>
+                <w:b/>
+                <w:bCs/>
                 <w:noProof/>
                 <w:webHidden/>
               </w:rPr>
@@ -804,6 +864,8 @@
             </w:r>
             <w:r>
               <w:rPr>
+                <w:b/>
+                <w:bCs/>
                 <w:noProof/>
                 <w:webHidden/>
               </w:rPr>
@@ -811,19 +873,25 @@
             </w:r>
             <w:r>
               <w:rPr>
+                <w:b/>
+                <w:bCs/>
                 <w:noProof/>
                 <w:webHidden/>
               </w:rPr>
-              <w:instrText xml:space="preserve"> PAGEREF _Toc165731162 \h </w:instrText>
+              <w:instrText xml:space="preserve"> PAGEREF _Toc165736477 \h </w:instrText>
             </w:r>
             <w:r>
               <w:rPr>
+                <w:b/>
+                <w:bCs/>
                 <w:noProof/>
                 <w:webHidden/>
               </w:rPr>
             </w:r>
             <w:r>
               <w:rPr>
+                <w:b/>
+                <w:bCs/>
                 <w:noProof/>
                 <w:webHidden/>
               </w:rPr>
@@ -831,6 +899,8 @@
             </w:r>
             <w:r>
               <w:rPr>
+                <w:b/>
+                <w:bCs/>
                 <w:noProof/>
                 <w:webHidden/>
               </w:rPr>
@@ -838,6 +908,8 @@
             </w:r>
             <w:r>
               <w:rPr>
+                <w:b/>
+                <w:bCs/>
                 <w:noProof/>
                 <w:webHidden/>
               </w:rPr>
@@ -853,22 +925,28 @@
             </w:tabs>
             <w:rPr>
               <w:rFonts w:asciiTheme="minorHAnsi" w:eastAsiaTheme="minorEastAsia" w:hAnsiTheme="minorHAnsi" w:cstheme="minorBidi"/>
+              <w:b/>
+              <w:bCs/>
               <w:noProof/>
               <w:kern w:val="2"/>
-              <w:lang w:val="en-US"/>
+              <w:lang w:eastAsia="el-GR"/>
               <w14:ligatures w14:val="standardContextual"/>
             </w:rPr>
           </w:pPr>
-          <w:hyperlink w:anchor="_Toc165731163" w:history="1">
+          <w:hyperlink w:anchor="_Toc165736478" w:history="1">
             <w:r>
               <w:rPr>
                 <w:rStyle w:val="Hyperlink"/>
+                <w:b/>
+                <w:bCs/>
                 <w:noProof/>
               </w:rPr>
               <w:t>2.1.2 Ανάλυση εξόδου</w:t>
             </w:r>
             <w:r>
               <w:rPr>
+                <w:b/>
+                <w:bCs/>
                 <w:noProof/>
                 <w:webHidden/>
               </w:rPr>
@@ -876,6 +954,8 @@
             </w:r>
             <w:r>
               <w:rPr>
+                <w:b/>
+                <w:bCs/>
                 <w:noProof/>
                 <w:webHidden/>
               </w:rPr>
@@ -883,19 +963,25 @@
             </w:r>
             <w:r>
               <w:rPr>
+                <w:b/>
+                <w:bCs/>
                 <w:noProof/>
                 <w:webHidden/>
               </w:rPr>
-              <w:instrText xml:space="preserve"> PAGEREF _Toc165731163 \h </w:instrText>
+              <w:instrText xml:space="preserve"> PAGEREF _Toc165736478 \h </w:instrText>
             </w:r>
             <w:r>
               <w:rPr>
+                <w:b/>
+                <w:bCs/>
                 <w:noProof/>
                 <w:webHidden/>
               </w:rPr>
             </w:r>
             <w:r>
               <w:rPr>
+                <w:b/>
+                <w:bCs/>
                 <w:noProof/>
                 <w:webHidden/>
               </w:rPr>
@@ -903,6 +989,8 @@
             </w:r>
             <w:r>
               <w:rPr>
+                <w:b/>
+                <w:bCs/>
                 <w:noProof/>
                 <w:webHidden/>
               </w:rPr>
@@ -910,6 +998,8 @@
             </w:r>
             <w:r>
               <w:rPr>
+                <w:b/>
+                <w:bCs/>
                 <w:noProof/>
                 <w:webHidden/>
               </w:rPr>
@@ -925,22 +1015,28 @@
             </w:tabs>
             <w:rPr>
               <w:rFonts w:asciiTheme="minorHAnsi" w:eastAsiaTheme="minorEastAsia" w:hAnsiTheme="minorHAnsi" w:cstheme="minorBidi"/>
+              <w:b/>
+              <w:bCs/>
               <w:noProof/>
               <w:kern w:val="2"/>
-              <w:lang w:val="en-US"/>
+              <w:lang w:eastAsia="el-GR"/>
               <w14:ligatures w14:val="standardContextual"/>
             </w:rPr>
           </w:pPr>
-          <w:hyperlink w:anchor="_Toc165731164" w:history="1">
+          <w:hyperlink w:anchor="_Toc165736479" w:history="1">
             <w:r>
               <w:rPr>
                 <w:rStyle w:val="Hyperlink"/>
+                <w:b/>
+                <w:bCs/>
                 <w:noProof/>
               </w:rPr>
               <w:t>2.2 Αναφορά προβλημάτων κατά την υλοποίηση του αρχείου εισόδου</w:t>
             </w:r>
             <w:r>
               <w:rPr>
+                <w:b/>
+                <w:bCs/>
                 <w:noProof/>
                 <w:webHidden/>
               </w:rPr>
@@ -948,6 +1044,8 @@
             </w:r>
             <w:r>
               <w:rPr>
+                <w:b/>
+                <w:bCs/>
                 <w:noProof/>
                 <w:webHidden/>
               </w:rPr>
@@ -955,19 +1053,25 @@
             </w:r>
             <w:r>
               <w:rPr>
+                <w:b/>
+                <w:bCs/>
                 <w:noProof/>
                 <w:webHidden/>
               </w:rPr>
-              <w:instrText xml:space="preserve"> PAGEREF _Toc165731164 \h </w:instrText>
+              <w:instrText xml:space="preserve"> PAGEREF _Toc165736479 \h </w:instrText>
             </w:r>
             <w:r>
               <w:rPr>
+                <w:b/>
+                <w:bCs/>
                 <w:noProof/>
                 <w:webHidden/>
               </w:rPr>
             </w:r>
             <w:r>
               <w:rPr>
+                <w:b/>
+                <w:bCs/>
                 <w:noProof/>
                 <w:webHidden/>
               </w:rPr>
@@ -975,6 +1079,8 @@
             </w:r>
             <w:r>
               <w:rPr>
+                <w:b/>
+                <w:bCs/>
                 <w:noProof/>
                 <w:webHidden/>
               </w:rPr>
@@ -982,6 +1088,8 @@
             </w:r>
             <w:r>
               <w:rPr>
+                <w:b/>
+                <w:bCs/>
                 <w:noProof/>
                 <w:webHidden/>
               </w:rPr>
@@ -997,22 +1105,28 @@
             </w:tabs>
             <w:rPr>
               <w:rFonts w:asciiTheme="minorHAnsi" w:eastAsiaTheme="minorEastAsia" w:hAnsiTheme="minorHAnsi" w:cstheme="minorBidi"/>
+              <w:b/>
+              <w:bCs/>
               <w:noProof/>
               <w:kern w:val="2"/>
-              <w:lang w:val="en-US"/>
+              <w:lang w:eastAsia="el-GR"/>
               <w14:ligatures w14:val="standardContextual"/>
             </w:rPr>
           </w:pPr>
-          <w:hyperlink w:anchor="_Toc165731165" w:history="1">
+          <w:hyperlink w:anchor="_Toc165736480" w:history="1">
             <w:r>
               <w:rPr>
                 <w:rStyle w:val="Hyperlink"/>
+                <w:b/>
+                <w:bCs/>
                 <w:noProof/>
               </w:rPr>
               <w:t>2.2.1 Πρόβλημα εντόπισης κειμένου αναμεσα σε multi-line comment</w:t>
             </w:r>
             <w:r>
               <w:rPr>
+                <w:b/>
+                <w:bCs/>
                 <w:noProof/>
                 <w:webHidden/>
               </w:rPr>
@@ -1020,6 +1134,8 @@
             </w:r>
             <w:r>
               <w:rPr>
+                <w:b/>
+                <w:bCs/>
                 <w:noProof/>
                 <w:webHidden/>
               </w:rPr>
@@ -1027,19 +1143,25 @@
             </w:r>
             <w:r>
               <w:rPr>
+                <w:b/>
+                <w:bCs/>
                 <w:noProof/>
                 <w:webHidden/>
               </w:rPr>
-              <w:instrText xml:space="preserve"> PAGEREF _Toc165731165 \h </w:instrText>
+              <w:instrText xml:space="preserve"> PAGEREF _Toc165736480 \h </w:instrText>
             </w:r>
             <w:r>
               <w:rPr>
+                <w:b/>
+                <w:bCs/>
                 <w:noProof/>
                 <w:webHidden/>
               </w:rPr>
             </w:r>
             <w:r>
               <w:rPr>
+                <w:b/>
+                <w:bCs/>
                 <w:noProof/>
                 <w:webHidden/>
               </w:rPr>
@@ -1047,6 +1169,8 @@
             </w:r>
             <w:r>
               <w:rPr>
+                <w:b/>
+                <w:bCs/>
                 <w:noProof/>
                 <w:webHidden/>
               </w:rPr>
@@ -1054,6 +1178,8 @@
             </w:r>
             <w:r>
               <w:rPr>
+                <w:b/>
+                <w:bCs/>
                 <w:noProof/>
                 <w:webHidden/>
               </w:rPr>
@@ -1069,22 +1195,28 @@
             </w:tabs>
             <w:rPr>
               <w:rFonts w:asciiTheme="minorHAnsi" w:eastAsiaTheme="minorEastAsia" w:hAnsiTheme="minorHAnsi" w:cstheme="minorBidi"/>
+              <w:b/>
+              <w:bCs/>
               <w:noProof/>
               <w:kern w:val="2"/>
-              <w:lang w:val="en-US"/>
+              <w:lang w:eastAsia="el-GR"/>
               <w14:ligatures w14:val="standardContextual"/>
             </w:rPr>
           </w:pPr>
-          <w:hyperlink w:anchor="_Toc165731166" w:history="1">
+          <w:hyperlink w:anchor="_Toc165736481" w:history="1">
             <w:r>
               <w:rPr>
                 <w:rStyle w:val="Hyperlink"/>
+                <w:b/>
+                <w:bCs/>
                 <w:noProof/>
               </w:rPr>
               <w:t>2.2.2 Πρόβλημα ύπαρξης EOF εντός multi-line comment</w:t>
             </w:r>
             <w:r>
               <w:rPr>
+                <w:b/>
+                <w:bCs/>
                 <w:noProof/>
                 <w:webHidden/>
               </w:rPr>
@@ -1092,6 +1224,8 @@
             </w:r>
             <w:r>
               <w:rPr>
+                <w:b/>
+                <w:bCs/>
                 <w:noProof/>
                 <w:webHidden/>
               </w:rPr>
@@ -1099,19 +1233,25 @@
             </w:r>
             <w:r>
               <w:rPr>
+                <w:b/>
+                <w:bCs/>
                 <w:noProof/>
                 <w:webHidden/>
               </w:rPr>
-              <w:instrText xml:space="preserve"> PAGEREF _Toc165731166 \h </w:instrText>
+              <w:instrText xml:space="preserve"> PAGEREF _Toc165736481 \h </w:instrText>
             </w:r>
             <w:r>
               <w:rPr>
+                <w:b/>
+                <w:bCs/>
                 <w:noProof/>
                 <w:webHidden/>
               </w:rPr>
             </w:r>
             <w:r>
               <w:rPr>
+                <w:b/>
+                <w:bCs/>
                 <w:noProof/>
                 <w:webHidden/>
               </w:rPr>
@@ -1119,6 +1259,8 @@
             </w:r>
             <w:r>
               <w:rPr>
+                <w:b/>
+                <w:bCs/>
                 <w:noProof/>
                 <w:webHidden/>
               </w:rPr>
@@ -1126,6 +1268,8 @@
             </w:r>
             <w:r>
               <w:rPr>
+                <w:b/>
+                <w:bCs/>
                 <w:noProof/>
                 <w:webHidden/>
               </w:rPr>
@@ -1141,22 +1285,28 @@
             </w:tabs>
             <w:rPr>
               <w:rFonts w:asciiTheme="minorHAnsi" w:eastAsiaTheme="minorEastAsia" w:hAnsiTheme="minorHAnsi" w:cstheme="minorBidi"/>
+              <w:b/>
+              <w:bCs/>
               <w:noProof/>
               <w:kern w:val="2"/>
-              <w:lang w:val="en-US"/>
+              <w:lang w:eastAsia="el-GR"/>
               <w14:ligatures w14:val="standardContextual"/>
             </w:rPr>
           </w:pPr>
-          <w:hyperlink w:anchor="_Toc165731167" w:history="1">
+          <w:hyperlink w:anchor="_Toc165736482" w:history="1">
             <w:r>
               <w:rPr>
                 <w:rStyle w:val="Hyperlink"/>
+                <w:b/>
+                <w:bCs/>
                 <w:noProof/>
               </w:rPr>
               <w:t>2.3 Ελλείψεις και ορθή ή μη μεταγλώττιση και εκτέλεση</w:t>
             </w:r>
             <w:r>
               <w:rPr>
+                <w:b/>
+                <w:bCs/>
                 <w:noProof/>
                 <w:webHidden/>
               </w:rPr>
@@ -1164,6 +1314,8 @@
             </w:r>
             <w:r>
               <w:rPr>
+                <w:b/>
+                <w:bCs/>
                 <w:noProof/>
                 <w:webHidden/>
               </w:rPr>
@@ -1171,19 +1323,25 @@
             </w:r>
             <w:r>
               <w:rPr>
+                <w:b/>
+                <w:bCs/>
                 <w:noProof/>
                 <w:webHidden/>
               </w:rPr>
-              <w:instrText xml:space="preserve"> PAGEREF _Toc165731167 \h </w:instrText>
+              <w:instrText xml:space="preserve"> PAGEREF _Toc165736482 \h </w:instrText>
             </w:r>
             <w:r>
               <w:rPr>
+                <w:b/>
+                <w:bCs/>
                 <w:noProof/>
                 <w:webHidden/>
               </w:rPr>
             </w:r>
             <w:r>
               <w:rPr>
+                <w:b/>
+                <w:bCs/>
                 <w:noProof/>
                 <w:webHidden/>
               </w:rPr>
@@ -1191,6 +1349,8 @@
             </w:r>
             <w:r>
               <w:rPr>
+                <w:b/>
+                <w:bCs/>
                 <w:noProof/>
                 <w:webHidden/>
               </w:rPr>
@@ -1198,6 +1358,8 @@
             </w:r>
             <w:r>
               <w:rPr>
+                <w:b/>
+                <w:bCs/>
                 <w:noProof/>
                 <w:webHidden/>
               </w:rPr>
@@ -1213,22 +1375,28 @@
             </w:tabs>
             <w:rPr>
               <w:rFonts w:asciiTheme="minorHAnsi" w:eastAsiaTheme="minorEastAsia" w:hAnsiTheme="minorHAnsi" w:cstheme="minorBidi"/>
+              <w:b/>
+              <w:bCs/>
               <w:noProof/>
               <w:kern w:val="2"/>
-              <w:lang w:val="en-US"/>
+              <w:lang w:eastAsia="el-GR"/>
               <w14:ligatures w14:val="standardContextual"/>
             </w:rPr>
           </w:pPr>
-          <w:hyperlink w:anchor="_Toc165731168" w:history="1">
+          <w:hyperlink w:anchor="_Toc165736483" w:history="1">
             <w:r>
               <w:rPr>
                 <w:rStyle w:val="Hyperlink"/>
+                <w:b/>
+                <w:bCs/>
                 <w:noProof/>
               </w:rPr>
               <w:t>3. Ανάλυση αρμοδιοτήτων</w:t>
             </w:r>
             <w:r>
               <w:rPr>
+                <w:b/>
+                <w:bCs/>
                 <w:noProof/>
                 <w:webHidden/>
               </w:rPr>
@@ -1236,6 +1404,8 @@
             </w:r>
             <w:r>
               <w:rPr>
+                <w:b/>
+                <w:bCs/>
                 <w:noProof/>
                 <w:webHidden/>
               </w:rPr>
@@ -1243,19 +1413,25 @@
             </w:r>
             <w:r>
               <w:rPr>
+                <w:b/>
+                <w:bCs/>
                 <w:noProof/>
                 <w:webHidden/>
               </w:rPr>
-              <w:instrText xml:space="preserve"> PAGEREF _Toc165731168 \h </w:instrText>
+              <w:instrText xml:space="preserve"> PAGEREF _Toc165736483 \h </w:instrText>
             </w:r>
             <w:r>
               <w:rPr>
+                <w:b/>
+                <w:bCs/>
                 <w:noProof/>
                 <w:webHidden/>
               </w:rPr>
             </w:r>
             <w:r>
               <w:rPr>
+                <w:b/>
+                <w:bCs/>
                 <w:noProof/>
                 <w:webHidden/>
               </w:rPr>
@@ -1263,6 +1439,8 @@
             </w:r>
             <w:r>
               <w:rPr>
+                <w:b/>
+                <w:bCs/>
                 <w:noProof/>
                 <w:webHidden/>
               </w:rPr>
@@ -1270,6 +1448,8 @@
             </w:r>
             <w:r>
               <w:rPr>
+                <w:b/>
+                <w:bCs/>
                 <w:noProof/>
                 <w:webHidden/>
               </w:rPr>
@@ -1285,22 +1465,28 @@
             </w:tabs>
             <w:rPr>
               <w:rFonts w:asciiTheme="minorHAnsi" w:eastAsiaTheme="minorEastAsia" w:hAnsiTheme="minorHAnsi" w:cstheme="minorBidi"/>
+              <w:b/>
+              <w:bCs/>
               <w:noProof/>
               <w:kern w:val="2"/>
-              <w:lang w:val="en-US"/>
+              <w:lang w:eastAsia="el-GR"/>
               <w14:ligatures w14:val="standardContextual"/>
             </w:rPr>
           </w:pPr>
-          <w:hyperlink w:anchor="_Toc165731169" w:history="1">
+          <w:hyperlink w:anchor="_Toc165736484" w:history="1">
             <w:r>
               <w:rPr>
                 <w:rStyle w:val="Hyperlink"/>
+                <w:b/>
+                <w:bCs/>
                 <w:noProof/>
               </w:rPr>
               <w:t>3.1 Αρμοδιότητες στον κώδικα και στον έλεγχο</w:t>
             </w:r>
             <w:r>
               <w:rPr>
+                <w:b/>
+                <w:bCs/>
                 <w:noProof/>
                 <w:webHidden/>
               </w:rPr>
@@ -1308,6 +1494,8 @@
             </w:r>
             <w:r>
               <w:rPr>
+                <w:b/>
+                <w:bCs/>
                 <w:noProof/>
                 <w:webHidden/>
               </w:rPr>
@@ -1315,19 +1503,25 @@
             </w:r>
             <w:r>
               <w:rPr>
+                <w:b/>
+                <w:bCs/>
                 <w:noProof/>
                 <w:webHidden/>
               </w:rPr>
-              <w:instrText xml:space="preserve"> PAGEREF _Toc165731169 \h </w:instrText>
+              <w:instrText xml:space="preserve"> PAGEREF _Toc165736484 \h </w:instrText>
             </w:r>
             <w:r>
               <w:rPr>
+                <w:b/>
+                <w:bCs/>
                 <w:noProof/>
                 <w:webHidden/>
               </w:rPr>
             </w:r>
             <w:r>
               <w:rPr>
+                <w:b/>
+                <w:bCs/>
                 <w:noProof/>
                 <w:webHidden/>
               </w:rPr>
@@ -1335,6 +1529,8 @@
             </w:r>
             <w:r>
               <w:rPr>
+                <w:b/>
+                <w:bCs/>
                 <w:noProof/>
                 <w:webHidden/>
               </w:rPr>
@@ -1342,6 +1538,8 @@
             </w:r>
             <w:r>
               <w:rPr>
+                <w:b/>
+                <w:bCs/>
                 <w:noProof/>
                 <w:webHidden/>
               </w:rPr>
@@ -1357,16 +1555,20 @@
             </w:tabs>
             <w:rPr>
               <w:rFonts w:asciiTheme="minorHAnsi" w:eastAsiaTheme="minorEastAsia" w:hAnsiTheme="minorHAnsi" w:cstheme="minorBidi"/>
+              <w:b/>
+              <w:bCs/>
               <w:noProof/>
               <w:kern w:val="2"/>
-              <w:lang w:val="en-US"/>
+              <w:lang w:eastAsia="el-GR"/>
               <w14:ligatures w14:val="standardContextual"/>
             </w:rPr>
           </w:pPr>
-          <w:hyperlink w:anchor="_Toc165731170" w:history="1">
+          <w:hyperlink w:anchor="_Toc165736485" w:history="1">
             <w:r>
               <w:rPr>
                 <w:rStyle w:val="Hyperlink"/>
+                <w:b/>
+                <w:bCs/>
                 <w:noProof/>
               </w:rPr>
               <w:t xml:space="preserve">3.2 Υλοποίηση </w:t>
@@ -1374,6 +1576,8 @@
             <w:r>
               <w:rPr>
                 <w:rStyle w:val="Hyperlink"/>
+                <w:b/>
+                <w:bCs/>
                 <w:noProof/>
                 <w:lang w:val="en-US"/>
               </w:rPr>
@@ -1381,6 +1585,8 @@
             </w:r>
             <w:r>
               <w:rPr>
+                <w:b/>
+                <w:bCs/>
                 <w:noProof/>
                 <w:webHidden/>
               </w:rPr>
@@ -1388,6 +1594,8 @@
             </w:r>
             <w:r>
               <w:rPr>
+                <w:b/>
+                <w:bCs/>
                 <w:noProof/>
                 <w:webHidden/>
               </w:rPr>
@@ -1395,19 +1603,25 @@
             </w:r>
             <w:r>
               <w:rPr>
+                <w:b/>
+                <w:bCs/>
                 <w:noProof/>
                 <w:webHidden/>
               </w:rPr>
-              <w:instrText xml:space="preserve"> PAGEREF _Toc165731170 \h </w:instrText>
+              <w:instrText xml:space="preserve"> PAGEREF _Toc165736485 \h </w:instrText>
             </w:r>
             <w:r>
               <w:rPr>
+                <w:b/>
+                <w:bCs/>
                 <w:noProof/>
                 <w:webHidden/>
               </w:rPr>
             </w:r>
             <w:r>
               <w:rPr>
+                <w:b/>
+                <w:bCs/>
                 <w:noProof/>
                 <w:webHidden/>
               </w:rPr>
@@ -1415,6 +1629,8 @@
             </w:r>
             <w:r>
               <w:rPr>
+                <w:b/>
+                <w:bCs/>
                 <w:noProof/>
                 <w:webHidden/>
               </w:rPr>
@@ -1422,6 +1638,8 @@
             </w:r>
             <w:r>
               <w:rPr>
+                <w:b/>
+                <w:bCs/>
                 <w:noProof/>
                 <w:webHidden/>
               </w:rPr>
@@ -1653,7 +1871,7 @@
         <w:spacing w:after="120"/>
       </w:pPr>
       <w:bookmarkStart w:id="0" w:name="_Toc165378899"/>
-      <w:bookmarkStart w:id="1" w:name="_Toc165731159"/>
+      <w:bookmarkStart w:id="1" w:name="_Toc165736474"/>
       <w:r>
         <w:t>1. Εισαγωγή</w:t>
       </w:r>
@@ -1672,7 +1890,7 @@
         <w:spacing w:after="120"/>
       </w:pPr>
       <w:bookmarkStart w:id="2" w:name="_Toc165378900"/>
-      <w:bookmarkStart w:id="3" w:name="_Toc165731160"/>
+      <w:bookmarkStart w:id="3" w:name="_Toc165736475"/>
       <w:r>
         <w:t>2. Τεκμηρίωση</w:t>
       </w:r>
@@ -1691,7 +1909,7 @@
         <w:spacing w:after="120"/>
       </w:pPr>
       <w:bookmarkStart w:id="4" w:name="_Toc165408270"/>
-      <w:bookmarkStart w:id="5" w:name="_Toc165731161"/>
+      <w:bookmarkStart w:id="5" w:name="_Toc165736476"/>
       <w:r>
         <w:t>2.</w:t>
       </w:r>
@@ -1738,7 +1956,7 @@
       <w:pPr>
         <w:pStyle w:val="Heading3"/>
       </w:pPr>
-      <w:bookmarkStart w:id="6" w:name="_Toc165731162"/>
+      <w:bookmarkStart w:id="6" w:name="_Toc165736477"/>
       <w:r>
         <w:t xml:space="preserve">2.1.1 Ανάλυση </w:t>
       </w:r>
@@ -1822,37 +2040,57 @@
                                 <w:szCs w:val="16"/>
                                 <w:lang w:val="en-US"/>
                               </w:rPr>
-                              <w:t>int main(int argc, char** argv) {</w:t>
-                            </w:r>
-                          </w:p>
-                          <w:p>
-                            <w:pPr>
-                              <w:spacing w:after="0"/>
+                              <w:t xml:space="preserve">int main(int </w:t>
+                            </w:r>
+                            <w:proofErr w:type="spellStart"/>
+                            <w:r>
                               <w:rPr>
                                 <w:rFonts w:ascii="Consolas" w:hAnsi="Consolas" w:cs="Consolas"/>
                                 <w:sz w:val="16"/>
                                 <w:szCs w:val="16"/>
                                 <w:lang w:val="en-US"/>
                               </w:rPr>
-                            </w:pPr>
-                          </w:p>
-                          <w:p>
-                            <w:pPr>
-                              <w:spacing w:after="0"/>
+                              <w:t>argc</w:t>
+                            </w:r>
+                            <w:proofErr w:type="spellEnd"/>
+                            <w:r>
                               <w:rPr>
                                 <w:rFonts w:ascii="Consolas" w:hAnsi="Consolas" w:cs="Consolas"/>
                                 <w:sz w:val="16"/>
                                 <w:szCs w:val="16"/>
                                 <w:lang w:val="en-US"/>
                               </w:rPr>
-                            </w:pPr>
-                            <w:r>
+                              <w:t>, char** argv) {</w:t>
+                            </w:r>
+                          </w:p>
+                          <w:p>
+                            <w:pPr>
+                              <w:spacing w:after="0"/>
                               <w:rPr>
                                 <w:rFonts w:ascii="Consolas" w:hAnsi="Consolas" w:cs="Consolas"/>
                                 <w:sz w:val="16"/>
                                 <w:szCs w:val="16"/>
                                 <w:lang w:val="en-US"/>
                               </w:rPr>
+                            </w:pPr>
+                          </w:p>
+                          <w:p>
+                            <w:pPr>
+                              <w:spacing w:after="0"/>
+                              <w:rPr>
+                                <w:rFonts w:ascii="Consolas" w:hAnsi="Consolas" w:cs="Consolas"/>
+                                <w:sz w:val="16"/>
+                                <w:szCs w:val="16"/>
+                                <w:lang w:val="en-US"/>
+                              </w:rPr>
+                            </w:pPr>
+                            <w:r>
+                              <w:rPr>
+                                <w:rFonts w:ascii="Consolas" w:hAnsi="Consolas" w:cs="Consolas"/>
+                                <w:sz w:val="16"/>
+                                <w:szCs w:val="16"/>
+                                <w:lang w:val="en-US"/>
+                              </w:rPr>
                               <w:t xml:space="preserve">    // testing numbers</w:t>
                             </w:r>
                           </w:p>
@@ -1955,7 +2193,7 @@
                                 <w:rFonts w:ascii="Consolas" w:hAnsi="Consolas" w:cs="Consolas"/>
                                 <w:sz w:val="16"/>
                                 <w:szCs w:val="16"/>
-                                <w:lang w:val="en-US"/>
+                                <w:lang w:val="de-DE"/>
                               </w:rPr>
                             </w:pPr>
                             <w:r>
@@ -1965,25 +2203,34 @@
                                 <w:szCs w:val="16"/>
                                 <w:lang w:val="en-US"/>
                               </w:rPr>
-                              <w:t xml:space="preserve">    int num2 = 0x14FAC2;</w:t>
-                            </w:r>
-                          </w:p>
-                          <w:p>
-                            <w:pPr>
-                              <w:spacing w:after="0"/>
+                              <w:t xml:space="preserve">    </w:t>
+                            </w:r>
+                            <w:r>
                               <w:rPr>
                                 <w:rFonts w:ascii="Consolas" w:hAnsi="Consolas" w:cs="Consolas"/>
                                 <w:sz w:val="16"/>
                                 <w:szCs w:val="16"/>
-                                <w:lang w:val="en-US"/>
-                              </w:rPr>
-                            </w:pPr>
-                            <w:r>
+                                <w:lang w:val="de-DE"/>
+                              </w:rPr>
+                              <w:t>int num2 = 0x14FAC2;</w:t>
+                            </w:r>
+                          </w:p>
+                          <w:p>
+                            <w:pPr>
+                              <w:spacing w:after="0"/>
                               <w:rPr>
                                 <w:rFonts w:ascii="Consolas" w:hAnsi="Consolas" w:cs="Consolas"/>
                                 <w:sz w:val="16"/>
                                 <w:szCs w:val="16"/>
-                                <w:lang w:val="en-US"/>
+                                <w:lang w:val="de-DE"/>
+                              </w:rPr>
+                            </w:pPr>
+                            <w:r>
+                              <w:rPr>
+                                <w:rFonts w:ascii="Consolas" w:hAnsi="Consolas" w:cs="Consolas"/>
+                                <w:sz w:val="16"/>
+                                <w:szCs w:val="16"/>
+                                <w:lang w:val="de-DE"/>
                               </w:rPr>
                               <w:t xml:space="preserve">    int num3 = 0;</w:t>
                             </w:r>
@@ -2003,28 +2250,37 @@
                                 <w:rFonts w:ascii="Consolas" w:hAnsi="Consolas" w:cs="Consolas"/>
                                 <w:sz w:val="16"/>
                                 <w:szCs w:val="16"/>
-                                <w:lang w:val="en-US"/>
-                              </w:rPr>
-                              <w:t xml:space="preserve">    int num4 = 012442562378; // the analyzer will separate the 8 from the other part of the number </w:t>
-                            </w:r>
-                          </w:p>
-                          <w:p>
-                            <w:pPr>
-                              <w:spacing w:after="0"/>
+                                <w:lang w:val="de-DE"/>
+                              </w:rPr>
+                              <w:t xml:space="preserve">    </w:t>
+                            </w:r>
+                            <w:r>
                               <w:rPr>
                                 <w:rFonts w:ascii="Consolas" w:hAnsi="Consolas" w:cs="Consolas"/>
                                 <w:sz w:val="16"/>
                                 <w:szCs w:val="16"/>
                                 <w:lang w:val="en-US"/>
                               </w:rPr>
-                            </w:pPr>
-                            <w:r>
+                              <w:t xml:space="preserve">int num4 = 012442562378; // the analyzer will separate the 8 from the other part of the number </w:t>
+                            </w:r>
+                          </w:p>
+                          <w:p>
+                            <w:pPr>
+                              <w:spacing w:after="0"/>
                               <w:rPr>
                                 <w:rFonts w:ascii="Consolas" w:hAnsi="Consolas" w:cs="Consolas"/>
                                 <w:sz w:val="16"/>
                                 <w:szCs w:val="16"/>
                                 <w:lang w:val="en-US"/>
                               </w:rPr>
+                            </w:pPr>
+                            <w:r>
+                              <w:rPr>
+                                <w:rFonts w:ascii="Consolas" w:hAnsi="Consolas" w:cs="Consolas"/>
+                                <w:sz w:val="16"/>
+                                <w:szCs w:val="16"/>
+                                <w:lang w:val="en-US"/>
+                              </w:rPr>
                               <w:t xml:space="preserve">    float result = 3.14e-10;</w:t>
                             </w:r>
                           </w:p>
@@ -2106,7 +2362,7 @@
                                 <w:rFonts w:ascii="Consolas" w:hAnsi="Consolas" w:cs="Consolas"/>
                                 <w:sz w:val="16"/>
                                 <w:szCs w:val="16"/>
-                                <w:lang w:val="en-US"/>
+                                <w:lang w:val="de-DE"/>
                               </w:rPr>
                             </w:pPr>
                             <w:r>
@@ -2116,25 +2372,34 @@
                                 <w:szCs w:val="16"/>
                                 <w:lang w:val="en-US"/>
                               </w:rPr>
-                              <w:t xml:space="preserve">    result -=  num2 - (num3 / num1);</w:t>
-                            </w:r>
-                          </w:p>
-                          <w:p>
-                            <w:pPr>
-                              <w:spacing w:after="0"/>
+                              <w:t xml:space="preserve">    </w:t>
+                            </w:r>
+                            <w:r>
                               <w:rPr>
                                 <w:rFonts w:ascii="Consolas" w:hAnsi="Consolas" w:cs="Consolas"/>
                                 <w:sz w:val="16"/>
                                 <w:szCs w:val="16"/>
-                                <w:lang w:val="en-US"/>
-                              </w:rPr>
-                            </w:pPr>
-                            <w:r>
+                                <w:lang w:val="de-DE"/>
+                              </w:rPr>
+                              <w:t>result -=  num2 - (num3 / num1);</w:t>
+                            </w:r>
+                          </w:p>
+                          <w:p>
+                            <w:pPr>
+                              <w:spacing w:after="0"/>
                               <w:rPr>
                                 <w:rFonts w:ascii="Consolas" w:hAnsi="Consolas" w:cs="Consolas"/>
                                 <w:sz w:val="16"/>
                                 <w:szCs w:val="16"/>
-                                <w:lang w:val="en-US"/>
+                                <w:lang w:val="de-DE"/>
+                              </w:rPr>
+                            </w:pPr>
+                            <w:r>
+                              <w:rPr>
+                                <w:rFonts w:ascii="Consolas" w:hAnsi="Consolas" w:cs="Consolas"/>
+                                <w:sz w:val="16"/>
+                                <w:szCs w:val="16"/>
+                                <w:lang w:val="de-DE"/>
                               </w:rPr>
                               <w:t xml:space="preserve">    #modulo /= num1 % num1;</w:t>
                             </w:r>
@@ -2146,7 +2411,7 @@
                                 <w:rFonts w:ascii="Consolas" w:hAnsi="Consolas" w:cs="Consolas"/>
                                 <w:sz w:val="16"/>
                                 <w:szCs w:val="16"/>
-                                <w:lang w:val="en-US"/>
+                                <w:lang w:val="de-DE"/>
                               </w:rPr>
                             </w:pPr>
                           </w:p>
@@ -2165,21 +2430,19 @@
                                 <w:rFonts w:ascii="Consolas" w:hAnsi="Consolas" w:cs="Consolas"/>
                                 <w:sz w:val="16"/>
                                 <w:szCs w:val="16"/>
-                                <w:lang w:val="en-US"/>
-                              </w:rPr>
-                              <w:t xml:space="preserve">    char str1[24] = "Compilers Lab"; // testing braces</w:t>
-                            </w:r>
-                          </w:p>
-                          <w:p>
-                            <w:pPr>
-                              <w:spacing w:after="0"/>
+                                <w:lang w:val="de-DE"/>
+                              </w:rPr>
+                              <w:t xml:space="preserve">    </w:t>
+                            </w:r>
+                            <w:r>
                               <w:rPr>
                                 <w:rFonts w:ascii="Consolas" w:hAnsi="Consolas" w:cs="Consolas"/>
                                 <w:sz w:val="16"/>
                                 <w:szCs w:val="16"/>
                                 <w:lang w:val="en-US"/>
                               </w:rPr>
-                            </w:pPr>
+                              <w:t>char str1[24] = "Compilers Lab"; // testing braces</w:t>
+                            </w:r>
                           </w:p>
                           <w:p>
                             <w:pPr>
@@ -2191,13 +2454,24 @@
                                 <w:lang w:val="en-US"/>
                               </w:rPr>
                             </w:pPr>
-                            <w:r>
+                          </w:p>
+                          <w:p>
+                            <w:pPr>
+                              <w:spacing w:after="0"/>
                               <w:rPr>
                                 <w:rFonts w:ascii="Consolas" w:hAnsi="Consolas" w:cs="Consolas"/>
                                 <w:sz w:val="16"/>
                                 <w:szCs w:val="16"/>
                                 <w:lang w:val="en-US"/>
                               </w:rPr>
+                            </w:pPr>
+                            <w:r>
+                              <w:rPr>
+                                <w:rFonts w:ascii="Consolas" w:hAnsi="Consolas" w:cs="Consolas"/>
+                                <w:sz w:val="16"/>
+                                <w:szCs w:val="16"/>
+                                <w:lang w:val="en-US"/>
+                              </w:rPr>
                               <w:t xml:space="preserve">    // Comparison operators</w:t>
                             </w:r>
                             <w:r>
@@ -2256,19 +2530,19 @@
                                 <w:szCs w:val="16"/>
                                 <w:lang w:val="en-US"/>
                               </w:rPr>
-                              <w:t xml:space="preserve">        printf("num1 &gt; num2\n");</w:t>
-                            </w:r>
-                          </w:p>
-                          <w:p>
-                            <w:pPr>
-                              <w:spacing w:after="0"/>
+                              <w:t xml:space="preserve">        </w:t>
+                            </w:r>
+                            <w:proofErr w:type="spellStart"/>
+                            <w:r>
                               <w:rPr>
                                 <w:rFonts w:ascii="Consolas" w:hAnsi="Consolas" w:cs="Consolas"/>
                                 <w:sz w:val="16"/>
                                 <w:szCs w:val="16"/>
                                 <w:lang w:val="en-US"/>
                               </w:rPr>
-                            </w:pPr>
+                              <w:t>printf</w:t>
+                            </w:r>
+                            <w:proofErr w:type="spellEnd"/>
                             <w:r>
                               <w:rPr>
                                 <w:rFonts w:ascii="Consolas" w:hAnsi="Consolas" w:cs="Consolas"/>
@@ -2276,6 +2550,26 @@
                                 <w:szCs w:val="16"/>
                                 <w:lang w:val="en-US"/>
                               </w:rPr>
+                              <w:t>("num1 &gt; num2\n");</w:t>
+                            </w:r>
+                          </w:p>
+                          <w:p>
+                            <w:pPr>
+                              <w:spacing w:after="0"/>
+                              <w:rPr>
+                                <w:rFonts w:ascii="Consolas" w:hAnsi="Consolas" w:cs="Consolas"/>
+                                <w:sz w:val="16"/>
+                                <w:szCs w:val="16"/>
+                                <w:lang w:val="en-US"/>
+                              </w:rPr>
+                            </w:pPr>
+                            <w:r>
+                              <w:rPr>
+                                <w:rFonts w:ascii="Consolas" w:hAnsi="Consolas" w:cs="Consolas"/>
+                                <w:sz w:val="16"/>
+                                <w:szCs w:val="16"/>
+                                <w:lang w:val="en-US"/>
+                              </w:rPr>
                               <w:t xml:space="preserve">    else if (num1 &lt;= num2)</w:t>
                             </w:r>
                           </w:p>
@@ -2296,19 +2590,19 @@
                                 <w:szCs w:val="16"/>
                                 <w:lang w:val="en-US"/>
                               </w:rPr>
-                              <w:t xml:space="preserve">        printf("num1 &lt; num2\\");</w:t>
-                            </w:r>
-                          </w:p>
-                          <w:p>
-                            <w:pPr>
-                              <w:spacing w:after="0"/>
+                              <w:t xml:space="preserve">        </w:t>
+                            </w:r>
+                            <w:proofErr w:type="spellStart"/>
+                            <w:r>
                               <w:rPr>
                                 <w:rFonts w:ascii="Consolas" w:hAnsi="Consolas" w:cs="Consolas"/>
                                 <w:sz w:val="16"/>
                                 <w:szCs w:val="16"/>
                                 <w:lang w:val="en-US"/>
                               </w:rPr>
-                            </w:pPr>
+                              <w:t>printf</w:t>
+                            </w:r>
+                            <w:proofErr w:type="spellEnd"/>
                             <w:r>
                               <w:rPr>
                                 <w:rFonts w:ascii="Consolas" w:hAnsi="Consolas" w:cs="Consolas"/>
@@ -2316,6 +2610,26 @@
                                 <w:szCs w:val="16"/>
                                 <w:lang w:val="en-US"/>
                               </w:rPr>
+                              <w:t>("num1 &lt; num2\\");</w:t>
+                            </w:r>
+                          </w:p>
+                          <w:p>
+                            <w:pPr>
+                              <w:spacing w:after="0"/>
+                              <w:rPr>
+                                <w:rFonts w:ascii="Consolas" w:hAnsi="Consolas" w:cs="Consolas"/>
+                                <w:sz w:val="16"/>
+                                <w:szCs w:val="16"/>
+                                <w:lang w:val="en-US"/>
+                              </w:rPr>
+                            </w:pPr>
+                            <w:r>
+                              <w:rPr>
+                                <w:rFonts w:ascii="Consolas" w:hAnsi="Consolas" w:cs="Consolas"/>
+                                <w:sz w:val="16"/>
+                                <w:szCs w:val="16"/>
+                                <w:lang w:val="en-US"/>
+                              </w:rPr>
                               <w:t xml:space="preserve">    else if (num1 !== num2)</w:t>
                             </w:r>
                           </w:p>
@@ -2336,8 +2650,9 @@
                                 <w:szCs w:val="16"/>
                                 <w:lang w:val="en-US"/>
                               </w:rPr>
-                              <w:t xml:space="preserve">        printf("numbers are not equal\"");</w:t>
-                            </w:r>
+                              <w:t xml:space="preserve">        </w:t>
+                            </w:r>
+                            <w:proofErr w:type="spellStart"/>
                             <w:r>
                               <w:rPr>
                                 <w:rFonts w:ascii="Consolas" w:hAnsi="Consolas" w:cs="Consolas"/>
@@ -2345,6 +2660,25 @@
                                 <w:szCs w:val="16"/>
                                 <w:lang w:val="en-US"/>
                               </w:rPr>
+                              <w:t>printf</w:t>
+                            </w:r>
+                            <w:proofErr w:type="spellEnd"/>
+                            <w:r>
+                              <w:rPr>
+                                <w:rFonts w:ascii="Consolas" w:hAnsi="Consolas" w:cs="Consolas"/>
+                                <w:sz w:val="16"/>
+                                <w:szCs w:val="16"/>
+                                <w:lang w:val="en-US"/>
+                              </w:rPr>
+                              <w:t>("numbers are not equal\"");</w:t>
+                            </w:r>
+                            <w:r>
+                              <w:rPr>
+                                <w:rFonts w:ascii="Consolas" w:hAnsi="Consolas" w:cs="Consolas"/>
+                                <w:sz w:val="16"/>
+                                <w:szCs w:val="16"/>
+                                <w:lang w:val="en-US"/>
+                              </w:rPr>
                               <w:t xml:space="preserve">    </w:t>
                             </w:r>
                           </w:p>
@@ -2520,7 +2854,27 @@
                                 <w:szCs w:val="16"/>
                                 <w:lang w:val="en-US"/>
                               </w:rPr>
-                              <w:t xml:space="preserve">            printf("inside loop /n"); // /n is not a valid operator, \n is</w:t>
+                              <w:t xml:space="preserve">            </w:t>
+                            </w:r>
+                            <w:proofErr w:type="spellStart"/>
+                            <w:r>
+                              <w:rPr>
+                                <w:rFonts w:ascii="Consolas" w:hAnsi="Consolas" w:cs="Consolas"/>
+                                <w:sz w:val="16"/>
+                                <w:szCs w:val="16"/>
+                                <w:lang w:val="en-US"/>
+                              </w:rPr>
+                              <w:t>printf</w:t>
+                            </w:r>
+                            <w:proofErr w:type="spellEnd"/>
+                            <w:r>
+                              <w:rPr>
+                                <w:rFonts w:ascii="Consolas" w:hAnsi="Consolas" w:cs="Consolas"/>
+                                <w:sz w:val="16"/>
+                                <w:szCs w:val="16"/>
+                                <w:lang w:val="en-US"/>
+                              </w:rPr>
+                              <w:t>("inside loop /n"); // /n is not a valid operator, \n is</w:t>
                             </w:r>
                           </w:p>
                           <w:p>
@@ -2909,37 +3263,57 @@
                           <w:szCs w:val="16"/>
                           <w:lang w:val="en-US"/>
                         </w:rPr>
-                        <w:t>int main(int argc, char** argv) {</w:t>
-                      </w:r>
-                    </w:p>
-                    <w:p>
-                      <w:pPr>
-                        <w:spacing w:after="0"/>
+                        <w:t xml:space="preserve">int main(int </w:t>
+                      </w:r>
+                      <w:proofErr w:type="spellStart"/>
+                      <w:r>
                         <w:rPr>
                           <w:rFonts w:ascii="Consolas" w:hAnsi="Consolas" w:cs="Consolas"/>
                           <w:sz w:val="16"/>
                           <w:szCs w:val="16"/>
                           <w:lang w:val="en-US"/>
                         </w:rPr>
-                      </w:pPr>
-                    </w:p>
-                    <w:p>
-                      <w:pPr>
-                        <w:spacing w:after="0"/>
+                        <w:t>argc</w:t>
+                      </w:r>
+                      <w:proofErr w:type="spellEnd"/>
+                      <w:r>
                         <w:rPr>
                           <w:rFonts w:ascii="Consolas" w:hAnsi="Consolas" w:cs="Consolas"/>
                           <w:sz w:val="16"/>
                           <w:szCs w:val="16"/>
                           <w:lang w:val="en-US"/>
                         </w:rPr>
-                      </w:pPr>
-                      <w:r>
+                        <w:t>, char** argv) {</w:t>
+                      </w:r>
+                    </w:p>
+                    <w:p>
+                      <w:pPr>
+                        <w:spacing w:after="0"/>
                         <w:rPr>
                           <w:rFonts w:ascii="Consolas" w:hAnsi="Consolas" w:cs="Consolas"/>
                           <w:sz w:val="16"/>
                           <w:szCs w:val="16"/>
                           <w:lang w:val="en-US"/>
                         </w:rPr>
+                      </w:pPr>
+                    </w:p>
+                    <w:p>
+                      <w:pPr>
+                        <w:spacing w:after="0"/>
+                        <w:rPr>
+                          <w:rFonts w:ascii="Consolas" w:hAnsi="Consolas" w:cs="Consolas"/>
+                          <w:sz w:val="16"/>
+                          <w:szCs w:val="16"/>
+                          <w:lang w:val="en-US"/>
+                        </w:rPr>
+                      </w:pPr>
+                      <w:r>
+                        <w:rPr>
+                          <w:rFonts w:ascii="Consolas" w:hAnsi="Consolas" w:cs="Consolas"/>
+                          <w:sz w:val="16"/>
+                          <w:szCs w:val="16"/>
+                          <w:lang w:val="en-US"/>
+                        </w:rPr>
                         <w:t xml:space="preserve">    // testing numbers</w:t>
                       </w:r>
                     </w:p>
@@ -3042,7 +3416,7 @@
                           <w:rFonts w:ascii="Consolas" w:hAnsi="Consolas" w:cs="Consolas"/>
                           <w:sz w:val="16"/>
                           <w:szCs w:val="16"/>
-                          <w:lang w:val="en-US"/>
+                          <w:lang w:val="de-DE"/>
                         </w:rPr>
                       </w:pPr>
                       <w:r>
@@ -3052,25 +3426,34 @@
                           <w:szCs w:val="16"/>
                           <w:lang w:val="en-US"/>
                         </w:rPr>
-                        <w:t xml:space="preserve">    int num2 = 0x14FAC2;</w:t>
-                      </w:r>
-                    </w:p>
-                    <w:p>
-                      <w:pPr>
-                        <w:spacing w:after="0"/>
+                        <w:t xml:space="preserve">    </w:t>
+                      </w:r>
+                      <w:r>
                         <w:rPr>
                           <w:rFonts w:ascii="Consolas" w:hAnsi="Consolas" w:cs="Consolas"/>
                           <w:sz w:val="16"/>
                           <w:szCs w:val="16"/>
-                          <w:lang w:val="en-US"/>
-                        </w:rPr>
-                      </w:pPr>
-                      <w:r>
+                          <w:lang w:val="de-DE"/>
+                        </w:rPr>
+                        <w:t>int num2 = 0x14FAC2;</w:t>
+                      </w:r>
+                    </w:p>
+                    <w:p>
+                      <w:pPr>
+                        <w:spacing w:after="0"/>
                         <w:rPr>
                           <w:rFonts w:ascii="Consolas" w:hAnsi="Consolas" w:cs="Consolas"/>
                           <w:sz w:val="16"/>
                           <w:szCs w:val="16"/>
-                          <w:lang w:val="en-US"/>
+                          <w:lang w:val="de-DE"/>
+                        </w:rPr>
+                      </w:pPr>
+                      <w:r>
+                        <w:rPr>
+                          <w:rFonts w:ascii="Consolas" w:hAnsi="Consolas" w:cs="Consolas"/>
+                          <w:sz w:val="16"/>
+                          <w:szCs w:val="16"/>
+                          <w:lang w:val="de-DE"/>
                         </w:rPr>
                         <w:t xml:space="preserve">    int num3 = 0;</w:t>
                       </w:r>
@@ -3090,28 +3473,37 @@
                           <w:rFonts w:ascii="Consolas" w:hAnsi="Consolas" w:cs="Consolas"/>
                           <w:sz w:val="16"/>
                           <w:szCs w:val="16"/>
-                          <w:lang w:val="en-US"/>
-                        </w:rPr>
-                        <w:t xml:space="preserve">    int num4 = 012442562378; // the analyzer will separate the 8 from the other part of the number </w:t>
-                      </w:r>
-                    </w:p>
-                    <w:p>
-                      <w:pPr>
-                        <w:spacing w:after="0"/>
+                          <w:lang w:val="de-DE"/>
+                        </w:rPr>
+                        <w:t xml:space="preserve">    </w:t>
+                      </w:r>
+                      <w:r>
                         <w:rPr>
                           <w:rFonts w:ascii="Consolas" w:hAnsi="Consolas" w:cs="Consolas"/>
                           <w:sz w:val="16"/>
                           <w:szCs w:val="16"/>
                           <w:lang w:val="en-US"/>
                         </w:rPr>
-                      </w:pPr>
-                      <w:r>
+                        <w:t xml:space="preserve">int num4 = 012442562378; // the analyzer will separate the 8 from the other part of the number </w:t>
+                      </w:r>
+                    </w:p>
+                    <w:p>
+                      <w:pPr>
+                        <w:spacing w:after="0"/>
                         <w:rPr>
                           <w:rFonts w:ascii="Consolas" w:hAnsi="Consolas" w:cs="Consolas"/>
                           <w:sz w:val="16"/>
                           <w:szCs w:val="16"/>
                           <w:lang w:val="en-US"/>
                         </w:rPr>
+                      </w:pPr>
+                      <w:r>
+                        <w:rPr>
+                          <w:rFonts w:ascii="Consolas" w:hAnsi="Consolas" w:cs="Consolas"/>
+                          <w:sz w:val="16"/>
+                          <w:szCs w:val="16"/>
+                          <w:lang w:val="en-US"/>
+                        </w:rPr>
                         <w:t xml:space="preserve">    float result = 3.14e-10;</w:t>
                       </w:r>
                     </w:p>
@@ -3193,7 +3585,7 @@
                           <w:rFonts w:ascii="Consolas" w:hAnsi="Consolas" w:cs="Consolas"/>
                           <w:sz w:val="16"/>
                           <w:szCs w:val="16"/>
-                          <w:lang w:val="en-US"/>
+                          <w:lang w:val="de-DE"/>
                         </w:rPr>
                       </w:pPr>
                       <w:r>
@@ -3203,25 +3595,34 @@
                           <w:szCs w:val="16"/>
                           <w:lang w:val="en-US"/>
                         </w:rPr>
-                        <w:t xml:space="preserve">    result -=  num2 - (num3 / num1);</w:t>
-                      </w:r>
-                    </w:p>
-                    <w:p>
-                      <w:pPr>
-                        <w:spacing w:after="0"/>
+                        <w:t xml:space="preserve">    </w:t>
+                      </w:r>
+                      <w:r>
                         <w:rPr>
                           <w:rFonts w:ascii="Consolas" w:hAnsi="Consolas" w:cs="Consolas"/>
                           <w:sz w:val="16"/>
                           <w:szCs w:val="16"/>
-                          <w:lang w:val="en-US"/>
-                        </w:rPr>
-                      </w:pPr>
-                      <w:r>
+                          <w:lang w:val="de-DE"/>
+                        </w:rPr>
+                        <w:t>result -=  num2 - (num3 / num1);</w:t>
+                      </w:r>
+                    </w:p>
+                    <w:p>
+                      <w:pPr>
+                        <w:spacing w:after="0"/>
                         <w:rPr>
                           <w:rFonts w:ascii="Consolas" w:hAnsi="Consolas" w:cs="Consolas"/>
                           <w:sz w:val="16"/>
                           <w:szCs w:val="16"/>
-                          <w:lang w:val="en-US"/>
+                          <w:lang w:val="de-DE"/>
+                        </w:rPr>
+                      </w:pPr>
+                      <w:r>
+                        <w:rPr>
+                          <w:rFonts w:ascii="Consolas" w:hAnsi="Consolas" w:cs="Consolas"/>
+                          <w:sz w:val="16"/>
+                          <w:szCs w:val="16"/>
+                          <w:lang w:val="de-DE"/>
                         </w:rPr>
                         <w:t xml:space="preserve">    #modulo /= num1 % num1;</w:t>
                       </w:r>
@@ -3233,7 +3634,7 @@
                           <w:rFonts w:ascii="Consolas" w:hAnsi="Consolas" w:cs="Consolas"/>
                           <w:sz w:val="16"/>
                           <w:szCs w:val="16"/>
-                          <w:lang w:val="en-US"/>
+                          <w:lang w:val="de-DE"/>
                         </w:rPr>
                       </w:pPr>
                     </w:p>
@@ -3252,21 +3653,19 @@
                           <w:rFonts w:ascii="Consolas" w:hAnsi="Consolas" w:cs="Consolas"/>
                           <w:sz w:val="16"/>
                           <w:szCs w:val="16"/>
-                          <w:lang w:val="en-US"/>
-                        </w:rPr>
-                        <w:t xml:space="preserve">    char str1[24] = "Compilers Lab"; // testing braces</w:t>
-                      </w:r>
-                    </w:p>
-                    <w:p>
-                      <w:pPr>
-                        <w:spacing w:after="0"/>
+                          <w:lang w:val="de-DE"/>
+                        </w:rPr>
+                        <w:t xml:space="preserve">    </w:t>
+                      </w:r>
+                      <w:r>
                         <w:rPr>
                           <w:rFonts w:ascii="Consolas" w:hAnsi="Consolas" w:cs="Consolas"/>
                           <w:sz w:val="16"/>
                           <w:szCs w:val="16"/>
                           <w:lang w:val="en-US"/>
                         </w:rPr>
-                      </w:pPr>
+                        <w:t>char str1[24] = "Compilers Lab"; // testing braces</w:t>
+                      </w:r>
                     </w:p>
                     <w:p>
                       <w:pPr>
@@ -3278,13 +3677,24 @@
                           <w:lang w:val="en-US"/>
                         </w:rPr>
                       </w:pPr>
-                      <w:r>
+                    </w:p>
+                    <w:p>
+                      <w:pPr>
+                        <w:spacing w:after="0"/>
                         <w:rPr>
                           <w:rFonts w:ascii="Consolas" w:hAnsi="Consolas" w:cs="Consolas"/>
                           <w:sz w:val="16"/>
                           <w:szCs w:val="16"/>
                           <w:lang w:val="en-US"/>
                         </w:rPr>
+                      </w:pPr>
+                      <w:r>
+                        <w:rPr>
+                          <w:rFonts w:ascii="Consolas" w:hAnsi="Consolas" w:cs="Consolas"/>
+                          <w:sz w:val="16"/>
+                          <w:szCs w:val="16"/>
+                          <w:lang w:val="en-US"/>
+                        </w:rPr>
                         <w:t xml:space="preserve">    // Comparison operators</w:t>
                       </w:r>
                       <w:r>
@@ -3343,19 +3753,19 @@
                           <w:szCs w:val="16"/>
                           <w:lang w:val="en-US"/>
                         </w:rPr>
-                        <w:t xml:space="preserve">        printf("num1 &gt; num2\n");</w:t>
-                      </w:r>
-                    </w:p>
-                    <w:p>
-                      <w:pPr>
-                        <w:spacing w:after="0"/>
+                        <w:t xml:space="preserve">        </w:t>
+                      </w:r>
+                      <w:proofErr w:type="spellStart"/>
+                      <w:r>
                         <w:rPr>
                           <w:rFonts w:ascii="Consolas" w:hAnsi="Consolas" w:cs="Consolas"/>
                           <w:sz w:val="16"/>
                           <w:szCs w:val="16"/>
                           <w:lang w:val="en-US"/>
                         </w:rPr>
-                      </w:pPr>
+                        <w:t>printf</w:t>
+                      </w:r>
+                      <w:proofErr w:type="spellEnd"/>
                       <w:r>
                         <w:rPr>
                           <w:rFonts w:ascii="Consolas" w:hAnsi="Consolas" w:cs="Consolas"/>
@@ -3363,6 +3773,26 @@
                           <w:szCs w:val="16"/>
                           <w:lang w:val="en-US"/>
                         </w:rPr>
+                        <w:t>("num1 &gt; num2\n");</w:t>
+                      </w:r>
+                    </w:p>
+                    <w:p>
+                      <w:pPr>
+                        <w:spacing w:after="0"/>
+                        <w:rPr>
+                          <w:rFonts w:ascii="Consolas" w:hAnsi="Consolas" w:cs="Consolas"/>
+                          <w:sz w:val="16"/>
+                          <w:szCs w:val="16"/>
+                          <w:lang w:val="en-US"/>
+                        </w:rPr>
+                      </w:pPr>
+                      <w:r>
+                        <w:rPr>
+                          <w:rFonts w:ascii="Consolas" w:hAnsi="Consolas" w:cs="Consolas"/>
+                          <w:sz w:val="16"/>
+                          <w:szCs w:val="16"/>
+                          <w:lang w:val="en-US"/>
+                        </w:rPr>
                         <w:t xml:space="preserve">    else if (num1 &lt;= num2)</w:t>
                       </w:r>
                     </w:p>
@@ -3383,19 +3813,19 @@
                           <w:szCs w:val="16"/>
                           <w:lang w:val="en-US"/>
                         </w:rPr>
-                        <w:t xml:space="preserve">        printf("num1 &lt; num2\\");</w:t>
-                      </w:r>
-                    </w:p>
-                    <w:p>
-                      <w:pPr>
-                        <w:spacing w:after="0"/>
+                        <w:t xml:space="preserve">        </w:t>
+                      </w:r>
+                      <w:proofErr w:type="spellStart"/>
+                      <w:r>
                         <w:rPr>
                           <w:rFonts w:ascii="Consolas" w:hAnsi="Consolas" w:cs="Consolas"/>
                           <w:sz w:val="16"/>
                           <w:szCs w:val="16"/>
                           <w:lang w:val="en-US"/>
                         </w:rPr>
-                      </w:pPr>
+                        <w:t>printf</w:t>
+                      </w:r>
+                      <w:proofErr w:type="spellEnd"/>
                       <w:r>
                         <w:rPr>
                           <w:rFonts w:ascii="Consolas" w:hAnsi="Consolas" w:cs="Consolas"/>
@@ -3403,6 +3833,26 @@
                           <w:szCs w:val="16"/>
                           <w:lang w:val="en-US"/>
                         </w:rPr>
+                        <w:t>("num1 &lt; num2\\");</w:t>
+                      </w:r>
+                    </w:p>
+                    <w:p>
+                      <w:pPr>
+                        <w:spacing w:after="0"/>
+                        <w:rPr>
+                          <w:rFonts w:ascii="Consolas" w:hAnsi="Consolas" w:cs="Consolas"/>
+                          <w:sz w:val="16"/>
+                          <w:szCs w:val="16"/>
+                          <w:lang w:val="en-US"/>
+                        </w:rPr>
+                      </w:pPr>
+                      <w:r>
+                        <w:rPr>
+                          <w:rFonts w:ascii="Consolas" w:hAnsi="Consolas" w:cs="Consolas"/>
+                          <w:sz w:val="16"/>
+                          <w:szCs w:val="16"/>
+                          <w:lang w:val="en-US"/>
+                        </w:rPr>
                         <w:t xml:space="preserve">    else if (num1 !== num2)</w:t>
                       </w:r>
                     </w:p>
@@ -3423,8 +3873,9 @@
                           <w:szCs w:val="16"/>
                           <w:lang w:val="en-US"/>
                         </w:rPr>
-                        <w:t xml:space="preserve">        printf("numbers are not equal\"");</w:t>
-                      </w:r>
+                        <w:t xml:space="preserve">        </w:t>
+                      </w:r>
+                      <w:proofErr w:type="spellStart"/>
                       <w:r>
                         <w:rPr>
                           <w:rFonts w:ascii="Consolas" w:hAnsi="Consolas" w:cs="Consolas"/>
@@ -3432,6 +3883,25 @@
                           <w:szCs w:val="16"/>
                           <w:lang w:val="en-US"/>
                         </w:rPr>
+                        <w:t>printf</w:t>
+                      </w:r>
+                      <w:proofErr w:type="spellEnd"/>
+                      <w:r>
+                        <w:rPr>
+                          <w:rFonts w:ascii="Consolas" w:hAnsi="Consolas" w:cs="Consolas"/>
+                          <w:sz w:val="16"/>
+                          <w:szCs w:val="16"/>
+                          <w:lang w:val="en-US"/>
+                        </w:rPr>
+                        <w:t>("numbers are not equal\"");</w:t>
+                      </w:r>
+                      <w:r>
+                        <w:rPr>
+                          <w:rFonts w:ascii="Consolas" w:hAnsi="Consolas" w:cs="Consolas"/>
+                          <w:sz w:val="16"/>
+                          <w:szCs w:val="16"/>
+                          <w:lang w:val="en-US"/>
+                        </w:rPr>
                         <w:t xml:space="preserve">    </w:t>
                       </w:r>
                     </w:p>
@@ -3607,7 +4077,27 @@
                           <w:szCs w:val="16"/>
                           <w:lang w:val="en-US"/>
                         </w:rPr>
-                        <w:t xml:space="preserve">            printf("inside loop /n"); // /n is not a valid operator, \n is</w:t>
+                        <w:t xml:space="preserve">            </w:t>
+                      </w:r>
+                      <w:proofErr w:type="spellStart"/>
+                      <w:r>
+                        <w:rPr>
+                          <w:rFonts w:ascii="Consolas" w:hAnsi="Consolas" w:cs="Consolas"/>
+                          <w:sz w:val="16"/>
+                          <w:szCs w:val="16"/>
+                          <w:lang w:val="en-US"/>
+                        </w:rPr>
+                        <w:t>printf</w:t>
+                      </w:r>
+                      <w:proofErr w:type="spellEnd"/>
+                      <w:r>
+                        <w:rPr>
+                          <w:rFonts w:ascii="Consolas" w:hAnsi="Consolas" w:cs="Consolas"/>
+                          <w:sz w:val="16"/>
+                          <w:szCs w:val="16"/>
+                          <w:lang w:val="en-US"/>
+                        </w:rPr>
+                        <w:t>("inside loop /n"); // /n is not a valid operator, \n is</w:t>
                       </w:r>
                     </w:p>
                     <w:p>
@@ -4129,7 +4619,27 @@
                                 <w:szCs w:val="16"/>
                                 <w:lang w:val="en-US"/>
                               </w:rPr>
-                              <w:t xml:space="preserve">        printf("Both num1 and num2 are positive\n");</w:t>
+                              <w:t xml:space="preserve">        </w:t>
+                            </w:r>
+                            <w:proofErr w:type="spellStart"/>
+                            <w:r>
+                              <w:rPr>
+                                <w:rFonts w:ascii="Consolas" w:hAnsi="Consolas" w:cs="Consolas"/>
+                                <w:sz w:val="16"/>
+                                <w:szCs w:val="16"/>
+                                <w:lang w:val="en-US"/>
+                              </w:rPr>
+                              <w:t>printf</w:t>
+                            </w:r>
+                            <w:proofErr w:type="spellEnd"/>
+                            <w:r>
+                              <w:rPr>
+                                <w:rFonts w:ascii="Consolas" w:hAnsi="Consolas" w:cs="Consolas"/>
+                                <w:sz w:val="16"/>
+                                <w:szCs w:val="16"/>
+                                <w:lang w:val="en-US"/>
+                              </w:rPr>
+                              <w:t>("Both num1 and num2 are positive\n");</w:t>
                             </w:r>
                           </w:p>
                           <w:p>
@@ -4700,7 +5210,27 @@
                           <w:szCs w:val="16"/>
                           <w:lang w:val="en-US"/>
                         </w:rPr>
-                        <w:t xml:space="preserve">        printf("Both num1 and num2 are positive\n");</w:t>
+                        <w:t xml:space="preserve">        </w:t>
+                      </w:r>
+                      <w:proofErr w:type="spellStart"/>
+                      <w:r>
+                        <w:rPr>
+                          <w:rFonts w:ascii="Consolas" w:hAnsi="Consolas" w:cs="Consolas"/>
+                          <w:sz w:val="16"/>
+                          <w:szCs w:val="16"/>
+                          <w:lang w:val="en-US"/>
+                        </w:rPr>
+                        <w:t>printf</w:t>
+                      </w:r>
+                      <w:proofErr w:type="spellEnd"/>
+                      <w:r>
+                        <w:rPr>
+                          <w:rFonts w:ascii="Consolas" w:hAnsi="Consolas" w:cs="Consolas"/>
+                          <w:sz w:val="16"/>
+                          <w:szCs w:val="16"/>
+                          <w:lang w:val="en-US"/>
+                        </w:rPr>
+                        <w:t>("Both num1 and num2 are positive\n");</w:t>
                       </w:r>
                     </w:p>
                     <w:p>
@@ -5196,7 +5726,7 @@
       <w:pPr>
         <w:pStyle w:val="Heading3"/>
       </w:pPr>
-      <w:bookmarkStart w:id="7" w:name="_Toc165731163"/>
+      <w:bookmarkStart w:id="7" w:name="_Toc165736478"/>
       <w:r>
         <w:lastRenderedPageBreak/>
         <w:t>2.</w:t>
@@ -5490,7 +6020,27 @@
                                 <w:szCs w:val="14"/>
                                 <w:lang w:val="en-US"/>
                               </w:rPr>
-                              <w:t>Line=2, token=IDENTIFIERS, value="argc"</w:t>
+                              <w:t>Line=2, token=IDENTIFIERS, value="</w:t>
+                            </w:r>
+                            <w:proofErr w:type="spellStart"/>
+                            <w:r>
+                              <w:rPr>
+                                <w:rFonts w:ascii="Consolas" w:hAnsi="Consolas"/>
+                                <w:sz w:val="14"/>
+                                <w:szCs w:val="14"/>
+                                <w:lang w:val="en-US"/>
+                              </w:rPr>
+                              <w:t>argc</w:t>
+                            </w:r>
+                            <w:proofErr w:type="spellEnd"/>
+                            <w:r>
+                              <w:rPr>
+                                <w:rFonts w:ascii="Consolas" w:hAnsi="Consolas"/>
+                                <w:sz w:val="14"/>
+                                <w:szCs w:val="14"/>
+                                <w:lang w:val="en-US"/>
+                              </w:rPr>
+                              <w:t>"</w:t>
                             </w:r>
                           </w:p>
                           <w:p>
@@ -5943,7 +6493,27 @@
                           <w:szCs w:val="14"/>
                           <w:lang w:val="en-US"/>
                         </w:rPr>
-                        <w:t>Line=2, token=IDENTIFIERS, value="argc"</w:t>
+                        <w:t>Line=2, token=IDENTIFIERS, value="</w:t>
+                      </w:r>
+                      <w:proofErr w:type="spellStart"/>
+                      <w:r>
+                        <w:rPr>
+                          <w:rFonts w:ascii="Consolas" w:hAnsi="Consolas"/>
+                          <w:sz w:val="14"/>
+                          <w:szCs w:val="14"/>
+                          <w:lang w:val="en-US"/>
+                        </w:rPr>
+                        <w:t>argc</w:t>
+                      </w:r>
+                      <w:proofErr w:type="spellEnd"/>
+                      <w:r>
+                        <w:rPr>
+                          <w:rFonts w:ascii="Consolas" w:hAnsi="Consolas"/>
+                          <w:sz w:val="14"/>
+                          <w:szCs w:val="14"/>
+                          <w:lang w:val="en-US"/>
+                        </w:rPr>
+                        <w:t>"</w:t>
                       </w:r>
                     </w:p>
                     <w:p>
@@ -9039,7 +9609,27 @@
                                 <w:szCs w:val="14"/>
                                 <w:lang w:val="en-US"/>
                               </w:rPr>
-                              <w:t>Line=21, token=IDENTIFIERS, value="printf"</w:t>
+                              <w:t>Line=21, token=IDENTIFIERS, value="</w:t>
+                            </w:r>
+                            <w:proofErr w:type="spellStart"/>
+                            <w:r>
+                              <w:rPr>
+                                <w:rFonts w:ascii="Consolas" w:hAnsi="Consolas"/>
+                                <w:sz w:val="14"/>
+                                <w:szCs w:val="14"/>
+                                <w:lang w:val="en-US"/>
+                              </w:rPr>
+                              <w:t>printf</w:t>
+                            </w:r>
+                            <w:proofErr w:type="spellEnd"/>
+                            <w:r>
+                              <w:rPr>
+                                <w:rFonts w:ascii="Consolas" w:hAnsi="Consolas"/>
+                                <w:sz w:val="14"/>
+                                <w:szCs w:val="14"/>
+                                <w:lang w:val="en-US"/>
+                              </w:rPr>
+                              <w:t>"</w:t>
                             </w:r>
                           </w:p>
                           <w:p>
@@ -9424,7 +10014,27 @@
                           <w:szCs w:val="14"/>
                           <w:lang w:val="en-US"/>
                         </w:rPr>
-                        <w:t>Line=21, token=IDENTIFIERS, value="printf"</w:t>
+                        <w:t>Line=21, token=IDENTIFIERS, value="</w:t>
+                      </w:r>
+                      <w:proofErr w:type="spellStart"/>
+                      <w:r>
+                        <w:rPr>
+                          <w:rFonts w:ascii="Consolas" w:hAnsi="Consolas"/>
+                          <w:sz w:val="14"/>
+                          <w:szCs w:val="14"/>
+                          <w:lang w:val="en-US"/>
+                        </w:rPr>
+                        <w:t>printf</w:t>
+                      </w:r>
+                      <w:proofErr w:type="spellEnd"/>
+                      <w:r>
+                        <w:rPr>
+                          <w:rFonts w:ascii="Consolas" w:hAnsi="Consolas"/>
+                          <w:sz w:val="14"/>
+                          <w:szCs w:val="14"/>
+                          <w:lang w:val="en-US"/>
+                        </w:rPr>
+                        <w:t>"</w:t>
                       </w:r>
                     </w:p>
                     <w:p>
@@ -9725,7 +10335,27 @@
                                 <w:szCs w:val="14"/>
                                 <w:lang w:val="en-US"/>
                               </w:rPr>
-                              <w:t>Line=23, token=IDENTIFIERS, value="printf"</w:t>
+                              <w:t>Line=23, token=IDENTIFIERS, value="</w:t>
+                            </w:r>
+                            <w:proofErr w:type="spellStart"/>
+                            <w:r>
+                              <w:rPr>
+                                <w:rFonts w:ascii="Consolas" w:hAnsi="Consolas"/>
+                                <w:sz w:val="14"/>
+                                <w:szCs w:val="14"/>
+                                <w:lang w:val="en-US"/>
+                              </w:rPr>
+                              <w:t>printf</w:t>
+                            </w:r>
+                            <w:proofErr w:type="spellEnd"/>
+                            <w:r>
+                              <w:rPr>
+                                <w:rFonts w:ascii="Consolas" w:hAnsi="Consolas"/>
+                                <w:sz w:val="14"/>
+                                <w:szCs w:val="14"/>
+                                <w:lang w:val="en-US"/>
+                              </w:rPr>
+                              <w:t>"</w:t>
                             </w:r>
                           </w:p>
                           <w:p>
@@ -9985,7 +10615,27 @@
                                 <w:szCs w:val="14"/>
                                 <w:lang w:val="en-US"/>
                               </w:rPr>
-                              <w:t>Line=25, token=IDENTIFIERS, value="printf"</w:t>
+                              <w:t>Line=25, token=IDENTIFIERS, value="</w:t>
+                            </w:r>
+                            <w:proofErr w:type="spellStart"/>
+                            <w:r>
+                              <w:rPr>
+                                <w:rFonts w:ascii="Consolas" w:hAnsi="Consolas"/>
+                                <w:sz w:val="14"/>
+                                <w:szCs w:val="14"/>
+                                <w:lang w:val="en-US"/>
+                              </w:rPr>
+                              <w:t>printf</w:t>
+                            </w:r>
+                            <w:proofErr w:type="spellEnd"/>
+                            <w:r>
+                              <w:rPr>
+                                <w:rFonts w:ascii="Consolas" w:hAnsi="Consolas"/>
+                                <w:sz w:val="14"/>
+                                <w:szCs w:val="14"/>
+                                <w:lang w:val="en-US"/>
+                              </w:rPr>
+                              <w:t>"</w:t>
                             </w:r>
                           </w:p>
                           <w:p>
@@ -10106,7 +10756,27 @@
                           <w:szCs w:val="14"/>
                           <w:lang w:val="en-US"/>
                         </w:rPr>
-                        <w:t>Line=23, token=IDENTIFIERS, value="printf"</w:t>
+                        <w:t>Line=23, token=IDENTIFIERS, value="</w:t>
+                      </w:r>
+                      <w:proofErr w:type="spellStart"/>
+                      <w:r>
+                        <w:rPr>
+                          <w:rFonts w:ascii="Consolas" w:hAnsi="Consolas"/>
+                          <w:sz w:val="14"/>
+                          <w:szCs w:val="14"/>
+                          <w:lang w:val="en-US"/>
+                        </w:rPr>
+                        <w:t>printf</w:t>
+                      </w:r>
+                      <w:proofErr w:type="spellEnd"/>
+                      <w:r>
+                        <w:rPr>
+                          <w:rFonts w:ascii="Consolas" w:hAnsi="Consolas"/>
+                          <w:sz w:val="14"/>
+                          <w:szCs w:val="14"/>
+                          <w:lang w:val="en-US"/>
+                        </w:rPr>
+                        <w:t>"</w:t>
                       </w:r>
                     </w:p>
                     <w:p>
@@ -10366,7 +11036,27 @@
                           <w:szCs w:val="14"/>
                           <w:lang w:val="en-US"/>
                         </w:rPr>
-                        <w:t>Line=25, token=IDENTIFIERS, value="printf"</w:t>
+                        <w:t>Line=25, token=IDENTIFIERS, value="</w:t>
+                      </w:r>
+                      <w:proofErr w:type="spellStart"/>
+                      <w:r>
+                        <w:rPr>
+                          <w:rFonts w:ascii="Consolas" w:hAnsi="Consolas"/>
+                          <w:sz w:val="14"/>
+                          <w:szCs w:val="14"/>
+                          <w:lang w:val="en-US"/>
+                        </w:rPr>
+                        <w:t>printf</w:t>
+                      </w:r>
+                      <w:proofErr w:type="spellEnd"/>
+                      <w:r>
+                        <w:rPr>
+                          <w:rFonts w:ascii="Consolas" w:hAnsi="Consolas"/>
+                          <w:sz w:val="14"/>
+                          <w:szCs w:val="14"/>
+                          <w:lang w:val="en-US"/>
+                        </w:rPr>
+                        <w:t>"</w:t>
                       </w:r>
                     </w:p>
                     <w:p>
@@ -11406,7 +12096,27 @@
                                 <w:szCs w:val="14"/>
                                 <w:lang w:val="en-US"/>
                               </w:rPr>
-                              <w:t>Line=29, token=IDENTIFIERS, value="printf"</w:t>
+                              <w:t>Line=29, token=IDENTIFIERS, value="</w:t>
+                            </w:r>
+                            <w:proofErr w:type="spellStart"/>
+                            <w:r>
+                              <w:rPr>
+                                <w:rFonts w:ascii="Consolas" w:hAnsi="Consolas"/>
+                                <w:sz w:val="14"/>
+                                <w:szCs w:val="14"/>
+                                <w:lang w:val="en-US"/>
+                              </w:rPr>
+                              <w:t>printf</w:t>
+                            </w:r>
+                            <w:proofErr w:type="spellEnd"/>
+                            <w:r>
+                              <w:rPr>
+                                <w:rFonts w:ascii="Consolas" w:hAnsi="Consolas"/>
+                                <w:sz w:val="14"/>
+                                <w:szCs w:val="14"/>
+                                <w:lang w:val="en-US"/>
+                              </w:rPr>
+                              <w:t>"</w:t>
                             </w:r>
                           </w:p>
                           <w:p>
@@ -11769,7 +12479,27 @@
                           <w:szCs w:val="14"/>
                           <w:lang w:val="en-US"/>
                         </w:rPr>
-                        <w:t>Line=29, token=IDENTIFIERS, value="printf"</w:t>
+                        <w:t>Line=29, token=IDENTIFIERS, value="</w:t>
+                      </w:r>
+                      <w:proofErr w:type="spellStart"/>
+                      <w:r>
+                        <w:rPr>
+                          <w:rFonts w:ascii="Consolas" w:hAnsi="Consolas"/>
+                          <w:sz w:val="14"/>
+                          <w:szCs w:val="14"/>
+                          <w:lang w:val="en-US"/>
+                        </w:rPr>
+                        <w:t>printf</w:t>
+                      </w:r>
+                      <w:proofErr w:type="spellEnd"/>
+                      <w:r>
+                        <w:rPr>
+                          <w:rFonts w:ascii="Consolas" w:hAnsi="Consolas"/>
+                          <w:sz w:val="14"/>
+                          <w:szCs w:val="14"/>
+                          <w:lang w:val="en-US"/>
+                        </w:rPr>
+                        <w:t>"</w:t>
                       </w:r>
                     </w:p>
                     <w:p>
@@ -11868,7 +12598,10 @@
     <w:p/>
     <w:p>
       <w:r>
-        <w:t>Στα αριστερά βλέπουμε πως όλα εντοπίζονται σωστά. Μάλιστα ο αναλυτής, εντοπίζει τον τελεστή &amp;&amp;&amp; ως διαφορετικούς τελεστές &amp;&amp; (Logical AND Operation) και το σύμβολο της διεύθυνσης &amp;. Βλέποντας στο δεξί μέρος, βλέπουμε ότι περίπου στη μέση της γραμμής 31, ο αναλυτής έχει αναγνωρίσει το σύμβολο | ως UNKNOWN_TOKEN καθώς αυτό δεν αποτελεί σύμβολο της αλφαβήτου της γλώσσας. Αν ήταν συνοδευμένο από άλλο ένα τέτοιο σύμβολο, σχηματίζοντας την λογική πράξη OR (||), τότε ο αναλυτής θα το εντόπιζε ως operator. Τώρα θα γίνει η ανάλυση της εξόδου που αφορά την δομή επανάληψης do … while.</w:t>
+        <w:t xml:space="preserve">Ξεκινόντας από τα </w:t>
+      </w:r>
+      <w:r>
+        <w:t>αριστερά βλέπουμε πως όλα εντοπίζονται σωστά. Μάλιστα ο αναλυτής, εντοπίζει τον τελεστή &amp;&amp;&amp; ως διαφορετικούς τελεστές &amp;&amp; (Logical AND Operation) και το σύμβολο της διεύθυνσης &amp;. Βλέποντας στο δεξί μέρος, βλέπουμε ότι περίπου στη μέση της γραμμής 31, ο αναλυτής έχει αναγνωρίσει το σύμβολο | ως UNKNOWN_TOKEN καθώς αυτό δεν αποτελεί σύμβολο της αλφαβήτου της γλώσσας. Αν ήταν συνοδευμένο από άλλο ένα τέτοιο σύμβολο, σχηματίζοντας την λογική πράξη OR (||), τότε ο αναλυτής θα το εντόπιζε ως operator. Τώρα θα γίνει η ανάλυση της εξόδου που αφορά την δομή επανάληψης do … while.</w:t>
       </w:r>
     </w:p>
     <w:p>
@@ -13687,7 +14420,7 @@
         <w:pStyle w:val="Heading2"/>
         <w:spacing w:after="120"/>
       </w:pPr>
-      <w:bookmarkStart w:id="8" w:name="_Toc165731164"/>
+      <w:bookmarkStart w:id="8" w:name="_Toc165736479"/>
       <w:r>
         <w:t>2.</w:t>
       </w:r>
@@ -13712,7 +14445,7 @@
       <w:pPr>
         <w:pStyle w:val="Heading3"/>
       </w:pPr>
-      <w:bookmarkStart w:id="9" w:name="_Toc165731165"/>
+      <w:bookmarkStart w:id="9" w:name="_Toc165736480"/>
       <w:r>
         <w:t>2.</w:t>
       </w:r>
@@ -13873,7 +14606,27 @@
                                 <w:szCs w:val="16"/>
                                 <w:lang w:val="en-US"/>
                               </w:rPr>
-                              <w:t>int main(int argc, char** argv)</w:t>
+                              <w:t xml:space="preserve">int main(int </w:t>
+                            </w:r>
+                            <w:proofErr w:type="spellStart"/>
+                            <w:r>
+                              <w:rPr>
+                                <w:rFonts w:ascii="Consolas" w:hAnsi="Consolas"/>
+                                <w:sz w:val="16"/>
+                                <w:szCs w:val="16"/>
+                                <w:lang w:val="en-US"/>
+                              </w:rPr>
+                              <w:t>argc</w:t>
+                            </w:r>
+                            <w:proofErr w:type="spellEnd"/>
+                            <w:r>
+                              <w:rPr>
+                                <w:rFonts w:ascii="Consolas" w:hAnsi="Consolas"/>
+                                <w:sz w:val="16"/>
+                                <w:szCs w:val="16"/>
+                                <w:lang w:val="en-US"/>
+                              </w:rPr>
+                              <w:t>, char** argv)</w:t>
                             </w:r>
                             <w:r>
                               <w:rPr>
@@ -14062,7 +14815,47 @@
                                 <w:szCs w:val="16"/>
                                 <w:lang w:val="en-US"/>
                               </w:rPr>
-                              <w:t xml:space="preserve">   printf("Sum: %d", a+b);</w:t>
+                              <w:t xml:space="preserve">   </w:t>
+                            </w:r>
+                            <w:proofErr w:type="spellStart"/>
+                            <w:r>
+                              <w:rPr>
+                                <w:rFonts w:ascii="Consolas" w:hAnsi="Consolas"/>
+                                <w:sz w:val="16"/>
+                                <w:szCs w:val="16"/>
+                                <w:lang w:val="en-US"/>
+                              </w:rPr>
+                              <w:t>printf</w:t>
+                            </w:r>
+                            <w:proofErr w:type="spellEnd"/>
+                            <w:r>
+                              <w:rPr>
+                                <w:rFonts w:ascii="Consolas" w:hAnsi="Consolas"/>
+                                <w:sz w:val="16"/>
+                                <w:szCs w:val="16"/>
+                                <w:lang w:val="en-US"/>
+                              </w:rPr>
+                              <w:t xml:space="preserve">("Sum: %d", </w:t>
+                            </w:r>
+                            <w:proofErr w:type="spellStart"/>
+                            <w:r>
+                              <w:rPr>
+                                <w:rFonts w:ascii="Consolas" w:hAnsi="Consolas"/>
+                                <w:sz w:val="16"/>
+                                <w:szCs w:val="16"/>
+                                <w:lang w:val="en-US"/>
+                              </w:rPr>
+                              <w:t>a+b</w:t>
+                            </w:r>
+                            <w:proofErr w:type="spellEnd"/>
+                            <w:r>
+                              <w:rPr>
+                                <w:rFonts w:ascii="Consolas" w:hAnsi="Consolas"/>
+                                <w:sz w:val="16"/>
+                                <w:szCs w:val="16"/>
+                                <w:lang w:val="en-US"/>
+                              </w:rPr>
+                              <w:t>);</w:t>
                             </w:r>
                             <w:r>
                               <w:rPr>
@@ -14232,7 +15025,27 @@
                           <w:szCs w:val="16"/>
                           <w:lang w:val="en-US"/>
                         </w:rPr>
-                        <w:t>int main(int argc, char** argv)</w:t>
+                        <w:t xml:space="preserve">int main(int </w:t>
+                      </w:r>
+                      <w:proofErr w:type="spellStart"/>
+                      <w:r>
+                        <w:rPr>
+                          <w:rFonts w:ascii="Consolas" w:hAnsi="Consolas"/>
+                          <w:sz w:val="16"/>
+                          <w:szCs w:val="16"/>
+                          <w:lang w:val="en-US"/>
+                        </w:rPr>
+                        <w:t>argc</w:t>
+                      </w:r>
+                      <w:proofErr w:type="spellEnd"/>
+                      <w:r>
+                        <w:rPr>
+                          <w:rFonts w:ascii="Consolas" w:hAnsi="Consolas"/>
+                          <w:sz w:val="16"/>
+                          <w:szCs w:val="16"/>
+                          <w:lang w:val="en-US"/>
+                        </w:rPr>
+                        <w:t>, char** argv)</w:t>
                       </w:r>
                       <w:r>
                         <w:rPr>
@@ -14421,7 +15234,47 @@
                           <w:szCs w:val="16"/>
                           <w:lang w:val="en-US"/>
                         </w:rPr>
-                        <w:t xml:space="preserve">   printf("Sum: %d", a+b);</w:t>
+                        <w:t xml:space="preserve">   </w:t>
+                      </w:r>
+                      <w:proofErr w:type="spellStart"/>
+                      <w:r>
+                        <w:rPr>
+                          <w:rFonts w:ascii="Consolas" w:hAnsi="Consolas"/>
+                          <w:sz w:val="16"/>
+                          <w:szCs w:val="16"/>
+                          <w:lang w:val="en-US"/>
+                        </w:rPr>
+                        <w:t>printf</w:t>
+                      </w:r>
+                      <w:proofErr w:type="spellEnd"/>
+                      <w:r>
+                        <w:rPr>
+                          <w:rFonts w:ascii="Consolas" w:hAnsi="Consolas"/>
+                          <w:sz w:val="16"/>
+                          <w:szCs w:val="16"/>
+                          <w:lang w:val="en-US"/>
+                        </w:rPr>
+                        <w:t xml:space="preserve">("Sum: %d", </w:t>
+                      </w:r>
+                      <w:proofErr w:type="spellStart"/>
+                      <w:r>
+                        <w:rPr>
+                          <w:rFonts w:ascii="Consolas" w:hAnsi="Consolas"/>
+                          <w:sz w:val="16"/>
+                          <w:szCs w:val="16"/>
+                          <w:lang w:val="en-US"/>
+                        </w:rPr>
+                        <w:t>a+b</w:t>
+                      </w:r>
+                      <w:proofErr w:type="spellEnd"/>
+                      <w:r>
+                        <w:rPr>
+                          <w:rFonts w:ascii="Consolas" w:hAnsi="Consolas"/>
+                          <w:sz w:val="16"/>
+                          <w:szCs w:val="16"/>
+                          <w:lang w:val="en-US"/>
+                        </w:rPr>
+                        <w:t>);</w:t>
                       </w:r>
                       <w:r>
                         <w:rPr>
@@ -14596,7 +15449,27 @@
                                 <w:szCs w:val="16"/>
                                 <w:lang w:val="en-US"/>
                               </w:rPr>
-                              <w:t>void handle_comment()</w:t>
+                              <w:t xml:space="preserve">void </w:t>
+                            </w:r>
+                            <w:proofErr w:type="spellStart"/>
+                            <w:r>
+                              <w:rPr>
+                                <w:rFonts w:ascii="Consolas" w:hAnsi="Consolas"/>
+                                <w:sz w:val="16"/>
+                                <w:szCs w:val="16"/>
+                                <w:lang w:val="en-US"/>
+                              </w:rPr>
+                              <w:t>handle_comment</w:t>
+                            </w:r>
+                            <w:proofErr w:type="spellEnd"/>
+                            <w:r>
+                              <w:rPr>
+                                <w:rFonts w:ascii="Consolas" w:hAnsi="Consolas"/>
+                                <w:sz w:val="16"/>
+                                <w:szCs w:val="16"/>
+                                <w:lang w:val="en-US"/>
+                              </w:rPr>
+                              <w:t>()</w:t>
                             </w:r>
                           </w:p>
                           <w:p>
@@ -15162,7 +16035,27 @@
                                 <w:szCs w:val="16"/>
                                 <w:lang w:val="en-US"/>
                               </w:rPr>
-                              <w:t xml:space="preserve">         printf ("Error: EOF in comment.\n");</w:t>
+                              <w:t xml:space="preserve">         </w:t>
+                            </w:r>
+                            <w:proofErr w:type="spellStart"/>
+                            <w:r>
+                              <w:rPr>
+                                <w:rFonts w:ascii="Consolas" w:hAnsi="Consolas"/>
+                                <w:sz w:val="16"/>
+                                <w:szCs w:val="16"/>
+                                <w:lang w:val="en-US"/>
+                              </w:rPr>
+                              <w:t>printf</w:t>
+                            </w:r>
+                            <w:proofErr w:type="spellEnd"/>
+                            <w:r>
+                              <w:rPr>
+                                <w:rFonts w:ascii="Consolas" w:hAnsi="Consolas"/>
+                                <w:sz w:val="16"/>
+                                <w:szCs w:val="16"/>
+                                <w:lang w:val="en-US"/>
+                              </w:rPr>
+                              <w:t xml:space="preserve"> ("Error: EOF in comment.\n");</w:t>
                             </w:r>
                           </w:p>
                           <w:p>
@@ -15308,7 +16201,27 @@
                           <w:szCs w:val="16"/>
                           <w:lang w:val="en-US"/>
                         </w:rPr>
-                        <w:t>void handle_comment()</w:t>
+                        <w:t xml:space="preserve">void </w:t>
+                      </w:r>
+                      <w:proofErr w:type="spellStart"/>
+                      <w:r>
+                        <w:rPr>
+                          <w:rFonts w:ascii="Consolas" w:hAnsi="Consolas"/>
+                          <w:sz w:val="16"/>
+                          <w:szCs w:val="16"/>
+                          <w:lang w:val="en-US"/>
+                        </w:rPr>
+                        <w:t>handle_comment</w:t>
+                      </w:r>
+                      <w:proofErr w:type="spellEnd"/>
+                      <w:r>
+                        <w:rPr>
+                          <w:rFonts w:ascii="Consolas" w:hAnsi="Consolas"/>
+                          <w:sz w:val="16"/>
+                          <w:szCs w:val="16"/>
+                          <w:lang w:val="en-US"/>
+                        </w:rPr>
+                        <w:t>()</w:t>
                       </w:r>
                     </w:p>
                     <w:p>
@@ -15874,7 +16787,27 @@
                           <w:szCs w:val="16"/>
                           <w:lang w:val="en-US"/>
                         </w:rPr>
-                        <w:t xml:space="preserve">         printf ("Error: EOF in comment.\n");</w:t>
+                        <w:t xml:space="preserve">         </w:t>
+                      </w:r>
+                      <w:proofErr w:type="spellStart"/>
+                      <w:r>
+                        <w:rPr>
+                          <w:rFonts w:ascii="Consolas" w:hAnsi="Consolas"/>
+                          <w:sz w:val="16"/>
+                          <w:szCs w:val="16"/>
+                          <w:lang w:val="en-US"/>
+                        </w:rPr>
+                        <w:t>printf</w:t>
+                      </w:r>
+                      <w:proofErr w:type="spellEnd"/>
+                      <w:r>
+                        <w:rPr>
+                          <w:rFonts w:ascii="Consolas" w:hAnsi="Consolas"/>
+                          <w:sz w:val="16"/>
+                          <w:szCs w:val="16"/>
+                          <w:lang w:val="en-US"/>
+                        </w:rPr>
+                        <w:t xml:space="preserve"> ("Error: EOF in comment.\n");</w:t>
                       </w:r>
                     </w:p>
                     <w:p>
@@ -16067,7 +17000,27 @@
                                 <w:szCs w:val="18"/>
                                 <w:lang w:val="en-US"/>
                               </w:rPr>
-                              <w:t>"/*"                { handle_comment(); }</w:t>
+                              <w:t xml:space="preserve">"/*"                { </w:t>
+                            </w:r>
+                            <w:proofErr w:type="spellStart"/>
+                            <w:r>
+                              <w:rPr>
+                                <w:rFonts w:ascii="Consolas" w:hAnsi="Consolas"/>
+                                <w:sz w:val="18"/>
+                                <w:szCs w:val="18"/>
+                                <w:lang w:val="en-US"/>
+                              </w:rPr>
+                              <w:t>handle_comment</w:t>
+                            </w:r>
+                            <w:proofErr w:type="spellEnd"/>
+                            <w:r>
+                              <w:rPr>
+                                <w:rFonts w:ascii="Consolas" w:hAnsi="Consolas"/>
+                                <w:sz w:val="18"/>
+                                <w:szCs w:val="18"/>
+                                <w:lang w:val="en-US"/>
+                              </w:rPr>
+                              <w:t>(); }</w:t>
                             </w:r>
                           </w:p>
                           <w:p>
@@ -16212,7 +17165,27 @@
                           <w:szCs w:val="18"/>
                           <w:lang w:val="en-US"/>
                         </w:rPr>
-                        <w:t>"/*"                { handle_comment(); }</w:t>
+                        <w:t xml:space="preserve">"/*"                { </w:t>
+                      </w:r>
+                      <w:proofErr w:type="spellStart"/>
+                      <w:r>
+                        <w:rPr>
+                          <w:rFonts w:ascii="Consolas" w:hAnsi="Consolas"/>
+                          <w:sz w:val="18"/>
+                          <w:szCs w:val="18"/>
+                          <w:lang w:val="en-US"/>
+                        </w:rPr>
+                        <w:t>handle_comment</w:t>
+                      </w:r>
+                      <w:proofErr w:type="spellEnd"/>
+                      <w:r>
+                        <w:rPr>
+                          <w:rFonts w:ascii="Consolas" w:hAnsi="Consolas"/>
+                          <w:sz w:val="18"/>
+                          <w:szCs w:val="18"/>
+                          <w:lang w:val="en-US"/>
+                        </w:rPr>
+                        <w:t>(); }</w:t>
                       </w:r>
                     </w:p>
                     <w:p>
@@ -16333,7 +17306,7 @@
       <w:pPr>
         <w:pStyle w:val="Heading3"/>
       </w:pPr>
-      <w:bookmarkStart w:id="10" w:name="_Toc165731166"/>
+      <w:bookmarkStart w:id="10" w:name="_Toc165736481"/>
       <w:r>
         <w:t>2.2.</w:t>
       </w:r>
@@ -16843,7 +17816,7 @@
       <w:pPr>
         <w:pStyle w:val="Heading2"/>
       </w:pPr>
-      <w:bookmarkStart w:id="11" w:name="_Toc165731167"/>
+      <w:bookmarkStart w:id="11" w:name="_Toc165736482"/>
       <w:r>
         <w:t>2.3 Ελλείψεις και ορθή ή μη μεταγλώττιση και εκτέλεση</w:t>
       </w:r>
@@ -16934,33 +17907,117 @@
                               <w:rPr>
                                 <w:lang w:val="en-US"/>
                               </w:rPr>
-                              <w:t xml:space="preserve">    flex -o lexical_analyzer.c lexical_analyzer.l </w:t>
-                            </w:r>
-                          </w:p>
-                          <w:p>
-                            <w:pPr>
-                              <w:rPr>
-                                <w:lang w:val="en-US"/>
-                              </w:rPr>
-                            </w:pPr>
-                            <w:r>
-                              <w:rPr>
-                                <w:lang w:val="en-US"/>
-                              </w:rPr>
-                              <w:t>    gcc -o lexical_analyzer lexical_analyzer.c  </w:t>
-                            </w:r>
-                          </w:p>
-                          <w:p>
-                            <w:pPr>
-                              <w:rPr>
-                                <w:lang w:val="en-US"/>
-                              </w:rPr>
-                            </w:pPr>
-                            <w:r>
-                              <w:rPr>
-                                <w:lang w:val="en-US"/>
-                              </w:rPr>
-                              <w:t>    ./lexical_analyzer input.txt output.txt</w:t>
+                              <w:t xml:space="preserve">    flex -o </w:t>
+                            </w:r>
+                            <w:proofErr w:type="spellStart"/>
+                            <w:r>
+                              <w:rPr>
+                                <w:lang w:val="en-US"/>
+                              </w:rPr>
+                              <w:t>lexical_analyzer.c</w:t>
+                            </w:r>
+                            <w:proofErr w:type="spellEnd"/>
+                            <w:r>
+                              <w:rPr>
+                                <w:lang w:val="en-US"/>
+                              </w:rPr>
+                              <w:t xml:space="preserve"> </w:t>
+                            </w:r>
+                            <w:proofErr w:type="spellStart"/>
+                            <w:r>
+                              <w:rPr>
+                                <w:lang w:val="en-US"/>
+                              </w:rPr>
+                              <w:t>lexical_analyzer.l</w:t>
+                            </w:r>
+                            <w:proofErr w:type="spellEnd"/>
+                            <w:r>
+                              <w:rPr>
+                                <w:lang w:val="en-US"/>
+                              </w:rPr>
+                              <w:t xml:space="preserve"> </w:t>
+                            </w:r>
+                          </w:p>
+                          <w:p>
+                            <w:pPr>
+                              <w:rPr>
+                                <w:lang w:val="en-US"/>
+                              </w:rPr>
+                            </w:pPr>
+                            <w:r>
+                              <w:rPr>
+                                <w:lang w:val="en-US"/>
+                              </w:rPr>
+                              <w:t xml:space="preserve">    </w:t>
+                            </w:r>
+                            <w:proofErr w:type="spellStart"/>
+                            <w:r>
+                              <w:rPr>
+                                <w:lang w:val="en-US"/>
+                              </w:rPr>
+                              <w:t>gcc</w:t>
+                            </w:r>
+                            <w:proofErr w:type="spellEnd"/>
+                            <w:r>
+                              <w:rPr>
+                                <w:lang w:val="en-US"/>
+                              </w:rPr>
+                              <w:t xml:space="preserve"> -o </w:t>
+                            </w:r>
+                            <w:proofErr w:type="spellStart"/>
+                            <w:r>
+                              <w:rPr>
+                                <w:lang w:val="en-US"/>
+                              </w:rPr>
+                              <w:t>lexical_analyzer</w:t>
+                            </w:r>
+                            <w:proofErr w:type="spellEnd"/>
+                            <w:r>
+                              <w:rPr>
+                                <w:lang w:val="en-US"/>
+                              </w:rPr>
+                              <w:t xml:space="preserve"> </w:t>
+                            </w:r>
+                            <w:proofErr w:type="spellStart"/>
+                            <w:r>
+                              <w:rPr>
+                                <w:lang w:val="en-US"/>
+                              </w:rPr>
+                              <w:t>lexical_analyzer.c</w:t>
+                            </w:r>
+                            <w:proofErr w:type="spellEnd"/>
+                            <w:r>
+                              <w:rPr>
+                                <w:lang w:val="en-US"/>
+                              </w:rPr>
+                              <w:t xml:space="preserve">  </w:t>
+                            </w:r>
+                          </w:p>
+                          <w:p>
+                            <w:pPr>
+                              <w:rPr>
+                                <w:lang w:val="en-US"/>
+                              </w:rPr>
+                            </w:pPr>
+                            <w:r>
+                              <w:rPr>
+                                <w:lang w:val="en-US"/>
+                              </w:rPr>
+                              <w:t>    ./</w:t>
+                            </w:r>
+                            <w:proofErr w:type="spellStart"/>
+                            <w:r>
+                              <w:rPr>
+                                <w:lang w:val="en-US"/>
+                              </w:rPr>
+                              <w:t>lexical_analyzer</w:t>
+                            </w:r>
+                            <w:proofErr w:type="spellEnd"/>
+                            <w:r>
+                              <w:rPr>
+                                <w:lang w:val="en-US"/>
+                              </w:rPr>
+                              <w:t xml:space="preserve"> input.txt output.txt</w:t>
                             </w:r>
                           </w:p>
                           <w:p>
@@ -17015,33 +18072,117 @@
                         <w:rPr>
                           <w:lang w:val="en-US"/>
                         </w:rPr>
-                        <w:t xml:space="preserve">    flex -o lexical_analyzer.c lexical_analyzer.l </w:t>
-                      </w:r>
-                    </w:p>
-                    <w:p>
-                      <w:pPr>
-                        <w:rPr>
-                          <w:lang w:val="en-US"/>
-                        </w:rPr>
-                      </w:pPr>
-                      <w:r>
-                        <w:rPr>
-                          <w:lang w:val="en-US"/>
-                        </w:rPr>
-                        <w:t>    gcc -o lexical_analyzer lexical_analyzer.c  </w:t>
-                      </w:r>
-                    </w:p>
-                    <w:p>
-                      <w:pPr>
-                        <w:rPr>
-                          <w:lang w:val="en-US"/>
-                        </w:rPr>
-                      </w:pPr>
-                      <w:r>
-                        <w:rPr>
-                          <w:lang w:val="en-US"/>
-                        </w:rPr>
-                        <w:t>    ./lexical_analyzer input.txt output.txt</w:t>
+                        <w:t xml:space="preserve">    flex -o </w:t>
+                      </w:r>
+                      <w:proofErr w:type="spellStart"/>
+                      <w:r>
+                        <w:rPr>
+                          <w:lang w:val="en-US"/>
+                        </w:rPr>
+                        <w:t>lexical_analyzer.c</w:t>
+                      </w:r>
+                      <w:proofErr w:type="spellEnd"/>
+                      <w:r>
+                        <w:rPr>
+                          <w:lang w:val="en-US"/>
+                        </w:rPr>
+                        <w:t xml:space="preserve"> </w:t>
+                      </w:r>
+                      <w:proofErr w:type="spellStart"/>
+                      <w:r>
+                        <w:rPr>
+                          <w:lang w:val="en-US"/>
+                        </w:rPr>
+                        <w:t>lexical_analyzer.l</w:t>
+                      </w:r>
+                      <w:proofErr w:type="spellEnd"/>
+                      <w:r>
+                        <w:rPr>
+                          <w:lang w:val="en-US"/>
+                        </w:rPr>
+                        <w:t xml:space="preserve"> </w:t>
+                      </w:r>
+                    </w:p>
+                    <w:p>
+                      <w:pPr>
+                        <w:rPr>
+                          <w:lang w:val="en-US"/>
+                        </w:rPr>
+                      </w:pPr>
+                      <w:r>
+                        <w:rPr>
+                          <w:lang w:val="en-US"/>
+                        </w:rPr>
+                        <w:t xml:space="preserve">    </w:t>
+                      </w:r>
+                      <w:proofErr w:type="spellStart"/>
+                      <w:r>
+                        <w:rPr>
+                          <w:lang w:val="en-US"/>
+                        </w:rPr>
+                        <w:t>gcc</w:t>
+                      </w:r>
+                      <w:proofErr w:type="spellEnd"/>
+                      <w:r>
+                        <w:rPr>
+                          <w:lang w:val="en-US"/>
+                        </w:rPr>
+                        <w:t xml:space="preserve"> -o </w:t>
+                      </w:r>
+                      <w:proofErr w:type="spellStart"/>
+                      <w:r>
+                        <w:rPr>
+                          <w:lang w:val="en-US"/>
+                        </w:rPr>
+                        <w:t>lexical_analyzer</w:t>
+                      </w:r>
+                      <w:proofErr w:type="spellEnd"/>
+                      <w:r>
+                        <w:rPr>
+                          <w:lang w:val="en-US"/>
+                        </w:rPr>
+                        <w:t xml:space="preserve"> </w:t>
+                      </w:r>
+                      <w:proofErr w:type="spellStart"/>
+                      <w:r>
+                        <w:rPr>
+                          <w:lang w:val="en-US"/>
+                        </w:rPr>
+                        <w:t>lexical_analyzer.c</w:t>
+                      </w:r>
+                      <w:proofErr w:type="spellEnd"/>
+                      <w:r>
+                        <w:rPr>
+                          <w:lang w:val="en-US"/>
+                        </w:rPr>
+                        <w:t xml:space="preserve">  </w:t>
+                      </w:r>
+                    </w:p>
+                    <w:p>
+                      <w:pPr>
+                        <w:rPr>
+                          <w:lang w:val="en-US"/>
+                        </w:rPr>
+                      </w:pPr>
+                      <w:r>
+                        <w:rPr>
+                          <w:lang w:val="en-US"/>
+                        </w:rPr>
+                        <w:t>    ./</w:t>
+                      </w:r>
+                      <w:proofErr w:type="spellStart"/>
+                      <w:r>
+                        <w:rPr>
+                          <w:lang w:val="en-US"/>
+                        </w:rPr>
+                        <w:t>lexical_analyzer</w:t>
+                      </w:r>
+                      <w:proofErr w:type="spellEnd"/>
+                      <w:r>
+                        <w:rPr>
+                          <w:lang w:val="en-US"/>
+                        </w:rPr>
+                        <w:t xml:space="preserve"> input.txt output.txt</w:t>
                       </w:r>
                     </w:p>
                     <w:p>
@@ -17088,7 +18229,7 @@
       <w:pPr>
         <w:pStyle w:val="Heading1"/>
       </w:pPr>
-      <w:bookmarkStart w:id="12" w:name="_Toc165731168"/>
+      <w:bookmarkStart w:id="12" w:name="_Toc165736483"/>
       <w:r>
         <w:lastRenderedPageBreak/>
         <w:t>3. Ανάλυση αρμοδιοτήτων</w:t>
@@ -17103,7 +18244,7 @@
       <w:pPr>
         <w:pStyle w:val="Heading2"/>
       </w:pPr>
-      <w:bookmarkStart w:id="13" w:name="_Toc165731169"/>
+      <w:bookmarkStart w:id="13" w:name="_Toc165736484"/>
       <w:r>
         <w:t>3.1 Αρμοδιότητες στον κώδικα και στον έλεγχο</w:t>
       </w:r>
@@ -17790,16 +18931,7 @@
                 <w:sz w:val="18"/>
                 <w:szCs w:val="18"/>
               </w:rPr>
-              <w:t xml:space="preserve"> </w:t>
-            </w:r>
-            <w:r>
-              <w:rPr>
-                <w:rFonts w:cs="Calibri"/>
-                <w:color w:val="4472C4" w:themeColor="accent1"/>
-                <w:sz w:val="18"/>
-                <w:szCs w:val="18"/>
-              </w:rPr>
-              <w:t>Συμπλήρωση</w:t>
+              <w:t xml:space="preserve"> Συμπλήρωση</w:t>
             </w:r>
           </w:p>
         </w:tc>
@@ -17930,16 +19062,7 @@
                 <w:sz w:val="18"/>
                 <w:szCs w:val="18"/>
               </w:rPr>
-              <w:t xml:space="preserve"> </w:t>
-            </w:r>
-            <w:r>
-              <w:rPr>
-                <w:rFonts w:cs="Calibri"/>
-                <w:color w:val="4472C4" w:themeColor="accent1"/>
-                <w:sz w:val="18"/>
-                <w:szCs w:val="18"/>
-              </w:rPr>
-              <w:t>Συμπλήρωση</w:t>
+              <w:t xml:space="preserve"> Συμπλήρωση</w:t>
             </w:r>
           </w:p>
         </w:tc>
@@ -17964,7 +19087,7 @@
       <w:pPr>
         <w:pStyle w:val="Heading2"/>
       </w:pPr>
-      <w:bookmarkStart w:id="14" w:name="_Toc165731170"/>
+      <w:bookmarkStart w:id="14" w:name="_Toc165736485"/>
       <w:r>
         <w:t xml:space="preserve">3.2 Υλοποίηση </w:t>
       </w:r>
@@ -18350,13 +19473,7 @@
               <w:rPr>
                 <w:rFonts w:cs="Calibri"/>
               </w:rPr>
-              <w:t>2.</w:t>
-            </w:r>
-            <w:r>
-              <w:rPr>
-                <w:rFonts w:cs="Calibri"/>
-              </w:rPr>
-              <w:t>1.1 Ανάλυση εισόδου</w:t>
+              <w:t>2.1.1 Ανάλυση εισόδου</w:t>
             </w:r>
           </w:p>
         </w:tc>
@@ -18508,25 +19625,7 @@
               <w:rPr>
                 <w:rFonts w:cs="Calibri"/>
               </w:rPr>
-              <w:t>2.1.</w:t>
-            </w:r>
-            <w:r>
-              <w:rPr>
-                <w:rFonts w:cs="Calibri"/>
-              </w:rPr>
-              <w:t>2</w:t>
-            </w:r>
-            <w:r>
-              <w:rPr>
-                <w:rFonts w:cs="Calibri"/>
-              </w:rPr>
-              <w:t xml:space="preserve"> Ανάλυση ε</w:t>
-            </w:r>
-            <w:r>
-              <w:rPr>
-                <w:rFonts w:cs="Calibri"/>
-              </w:rPr>
-              <w:t>ξόδου</w:t>
+              <w:t>2.1.2 Ανάλυση εξόδου</w:t>
             </w:r>
           </w:p>
         </w:tc>
@@ -18652,21 +19751,7 @@
                 <w:rFonts w:cs="Calibri"/>
                 <w:lang w:val="en-US"/>
               </w:rPr>
-              <w:t>2.</w:t>
-            </w:r>
-            <w:r>
-              <w:rPr>
-                <w:rFonts w:cs="Calibri"/>
-                <w:lang w:val="en-US"/>
-              </w:rPr>
-              <w:t>2</w:t>
-            </w:r>
-            <w:r>
-              <w:rPr>
-                <w:rFonts w:cs="Calibri"/>
-                <w:lang w:val="en-US"/>
-              </w:rPr>
-              <w:t xml:space="preserve">.1 </w:t>
+              <w:t xml:space="preserve">2.2.1 </w:t>
             </w:r>
             <w:r>
               <w:rPr>
@@ -18870,14 +19955,7 @@
                 <w:rFonts w:cs="Calibri"/>
                 <w:lang w:val="en-US"/>
               </w:rPr>
-              <w:t>2.</w:t>
-            </w:r>
-            <w:r>
-              <w:rPr>
-                <w:rFonts w:cs="Calibri"/>
-                <w:lang w:val="en-US"/>
-              </w:rPr>
-              <w:t xml:space="preserve">2.2 </w:t>
+              <w:t xml:space="preserve">2.2.2 </w:t>
             </w:r>
             <w:r>
               <w:rPr>
@@ -18892,6 +19970,7 @@
               </w:rPr>
               <w:t xml:space="preserve"> </w:t>
             </w:r>
+            <w:proofErr w:type="spellStart"/>
             <w:r>
               <w:rPr>
                 <w:rFonts w:cs="Calibri"/>
@@ -18899,6 +19978,7 @@
               </w:rPr>
               <w:t>eof</w:t>
             </w:r>
+            <w:proofErr w:type="spellEnd"/>
             <w:r>
               <w:rPr>
                 <w:rFonts w:cs="Calibri"/>

</xml_diff>

<commit_message>
fix strings fsm and regex txt
</commit_message>
<xml_diff>
--- a/A_Part/A-3/Justification.docx
+++ b/A_Part/A-3/Justification.docx
@@ -5,6 +5,9 @@
     <w:p>
       <w:pPr>
         <w:jc w:val="center"/>
+        <w:rPr>
+          <w:lang w:val="en-US"/>
+        </w:rPr>
       </w:pPr>
     </w:p>
     <w:p>
@@ -2040,29 +2043,30 @@
                                 <w:szCs w:val="16"/>
                                 <w:lang w:val="en-US"/>
                               </w:rPr>
-                              <w:t xml:space="preserve">int </w:t>
-                            </w:r>
-                            <w:proofErr w:type="gramStart"/>
-                            <w:r>
+                              <w:t>int main(int argc, char** argv) {</w:t>
+                            </w:r>
+                          </w:p>
+                          <w:p>
+                            <w:pPr>
+                              <w:spacing w:after="0"/>
                               <w:rPr>
                                 <w:rFonts w:ascii="Consolas" w:hAnsi="Consolas" w:cs="Consolas"/>
                                 <w:sz w:val="16"/>
                                 <w:szCs w:val="16"/>
                                 <w:lang w:val="en-US"/>
                               </w:rPr>
-                              <w:t>main(</w:t>
-                            </w:r>
-                            <w:proofErr w:type="gramEnd"/>
-                            <w:r>
+                            </w:pPr>
+                          </w:p>
+                          <w:p>
+                            <w:pPr>
+                              <w:spacing w:after="0"/>
                               <w:rPr>
                                 <w:rFonts w:ascii="Consolas" w:hAnsi="Consolas" w:cs="Consolas"/>
                                 <w:sz w:val="16"/>
                                 <w:szCs w:val="16"/>
                                 <w:lang w:val="en-US"/>
                               </w:rPr>
-                              <w:t xml:space="preserve">int </w:t>
-                            </w:r>
-                            <w:proofErr w:type="spellStart"/>
+                            </w:pPr>
                             <w:r>
                               <w:rPr>
                                 <w:rFonts w:ascii="Consolas" w:hAnsi="Consolas" w:cs="Consolas"/>
@@ -2070,29 +2074,28 @@
                                 <w:szCs w:val="16"/>
                                 <w:lang w:val="en-US"/>
                               </w:rPr>
-                              <w:t>argc</w:t>
-                            </w:r>
-                            <w:proofErr w:type="spellEnd"/>
-                            <w:r>
+                              <w:t xml:space="preserve">    // testing numbers</w:t>
+                            </w:r>
+                          </w:p>
+                          <w:p>
+                            <w:pPr>
+                              <w:spacing w:after="0"/>
                               <w:rPr>
                                 <w:rFonts w:ascii="Consolas" w:hAnsi="Consolas" w:cs="Consolas"/>
                                 <w:sz w:val="16"/>
                                 <w:szCs w:val="16"/>
                                 <w:lang w:val="en-US"/>
                               </w:rPr>
-                              <w:t>, char** argv) {</w:t>
-                            </w:r>
-                          </w:p>
-                          <w:p>
-                            <w:pPr>
-                              <w:spacing w:after="0"/>
+                            </w:pPr>
+                            <w:r>
                               <w:rPr>
                                 <w:rFonts w:ascii="Consolas" w:hAnsi="Consolas" w:cs="Consolas"/>
                                 <w:sz w:val="16"/>
                                 <w:szCs w:val="16"/>
                                 <w:lang w:val="en-US"/>
                               </w:rPr>
-                            </w:pPr>
+                              <w:t xml:space="preserve">    int num  =   5;  // whitespaces are ignored</w:t>
+                            </w:r>
                           </w:p>
                           <w:p>
                             <w:pPr>
@@ -2111,19 +2114,16 @@
                                 <w:szCs w:val="16"/>
                                 <w:lang w:val="en-US"/>
                               </w:rPr>
-                              <w:t xml:space="preserve">    // testing numbers</w:t>
-                            </w:r>
-                          </w:p>
-                          <w:p>
-                            <w:pPr>
-                              <w:spacing w:after="0"/>
+                              <w:t xml:space="preserve">    int num1 = -10;  // </w:t>
+                            </w:r>
+                            <w:r>
                               <w:rPr>
                                 <w:rFonts w:ascii="Consolas" w:hAnsi="Consolas" w:cs="Consolas"/>
                                 <w:sz w:val="16"/>
                                 <w:szCs w:val="16"/>
-                                <w:lang w:val="en-US"/>
-                              </w:rPr>
-                            </w:pPr>
+                              </w:rPr>
+                              <w:t>τ</w:t>
+                            </w:r>
                             <w:r>
                               <w:rPr>
                                 <w:rFonts w:ascii="Consolas" w:hAnsi="Consolas" w:cs="Consolas"/>
@@ -2131,9 +2131,8 @@
                                 <w:szCs w:val="16"/>
                                 <w:lang w:val="en-US"/>
                               </w:rPr>
-                              <w:t xml:space="preserve">    int </w:t>
-                            </w:r>
-                            <w:proofErr w:type="gramStart"/>
+                              <w:t>his is not recognized as a number</w:t>
+                            </w:r>
                             <w:r>
                               <w:rPr>
                                 <w:rFonts w:ascii="Consolas" w:hAnsi="Consolas" w:cs="Consolas"/>
@@ -2141,9 +2140,8 @@
                                 <w:szCs w:val="16"/>
                                 <w:lang w:val="en-US"/>
                               </w:rPr>
-                              <w:t>num  =</w:t>
-                            </w:r>
-                            <w:proofErr w:type="gramEnd"/>
+                              <w:t>,</w:t>
+                            </w:r>
                             <w:r>
                               <w:rPr>
                                 <w:rFonts w:ascii="Consolas" w:hAnsi="Consolas" w:cs="Consolas"/>
@@ -2151,19 +2149,16 @@
                                 <w:szCs w:val="16"/>
                                 <w:lang w:val="en-US"/>
                               </w:rPr>
-                              <w:t xml:space="preserve">   5;  // whitespaces are ignored</w:t>
-                            </w:r>
-                          </w:p>
-                          <w:p>
-                            <w:pPr>
-                              <w:spacing w:after="0"/>
+                              <w:t xml:space="preserve"> </w:t>
+                            </w:r>
+                            <w:r>
                               <w:rPr>
                                 <w:rFonts w:ascii="Consolas" w:hAnsi="Consolas" w:cs="Consolas"/>
                                 <w:sz w:val="16"/>
                                 <w:szCs w:val="16"/>
-                                <w:lang w:val="en-US"/>
-                              </w:rPr>
-                            </w:pPr>
+                              </w:rPr>
+                              <w:t>ι</w:t>
+                            </w:r>
                             <w:r>
                               <w:rPr>
                                 <w:rFonts w:ascii="Consolas" w:hAnsi="Consolas" w:cs="Consolas"/>
@@ -2171,19 +2166,19 @@
                                 <w:szCs w:val="16"/>
                                 <w:lang w:val="en-US"/>
                               </w:rPr>
-                              <w:t xml:space="preserve">    int num1 = -</w:t>
-                            </w:r>
-                            <w:proofErr w:type="gramStart"/>
-                            <w:r>
+                              <w:t>t's an operator and a number</w:t>
+                            </w:r>
+                          </w:p>
+                          <w:p>
+                            <w:pPr>
+                              <w:spacing w:after="0"/>
                               <w:rPr>
                                 <w:rFonts w:ascii="Consolas" w:hAnsi="Consolas" w:cs="Consolas"/>
                                 <w:sz w:val="16"/>
                                 <w:szCs w:val="16"/>
-                                <w:lang w:val="en-US"/>
-                              </w:rPr>
-                              <w:t>10;  /</w:t>
-                            </w:r>
-                            <w:proofErr w:type="gramEnd"/>
+                                <w:lang w:val="de-DE"/>
+                              </w:rPr>
+                            </w:pPr>
                             <w:r>
                               <w:rPr>
                                 <w:rFonts w:ascii="Consolas" w:hAnsi="Consolas" w:cs="Consolas"/>
@@ -2191,50 +2186,56 @@
                                 <w:szCs w:val="16"/>
                                 <w:lang w:val="en-US"/>
                               </w:rPr>
-                              <w:t xml:space="preserve">/ </w:t>
+                              <w:t xml:space="preserve">    </w:t>
                             </w:r>
                             <w:r>
                               <w:rPr>
                                 <w:rFonts w:ascii="Consolas" w:hAnsi="Consolas" w:cs="Consolas"/>
                                 <w:sz w:val="16"/>
                                 <w:szCs w:val="16"/>
-                              </w:rPr>
-                              <w:t>τ</w:t>
-                            </w:r>
-                            <w:r>
+                                <w:lang w:val="de-DE"/>
+                              </w:rPr>
+                              <w:t>int num2 = 0x14FAC2;</w:t>
+                            </w:r>
+                          </w:p>
+                          <w:p>
+                            <w:pPr>
+                              <w:spacing w:after="0"/>
                               <w:rPr>
                                 <w:rFonts w:ascii="Consolas" w:hAnsi="Consolas" w:cs="Consolas"/>
                                 <w:sz w:val="16"/>
                                 <w:szCs w:val="16"/>
-                                <w:lang w:val="en-US"/>
-                              </w:rPr>
-                              <w:t>his is not recognized as a number</w:t>
-                            </w:r>
+                                <w:lang w:val="de-DE"/>
+                              </w:rPr>
+                            </w:pPr>
                             <w:r>
                               <w:rPr>
                                 <w:rFonts w:ascii="Consolas" w:hAnsi="Consolas" w:cs="Consolas"/>
                                 <w:sz w:val="16"/>
                                 <w:szCs w:val="16"/>
-                                <w:lang w:val="en-US"/>
-                              </w:rPr>
-                              <w:t>,</w:t>
-                            </w:r>
-                            <w:r>
+                                <w:lang w:val="de-DE"/>
+                              </w:rPr>
+                              <w:t xml:space="preserve">    int num3 = 0;</w:t>
+                            </w:r>
+                          </w:p>
+                          <w:p>
+                            <w:pPr>
+                              <w:spacing w:after="0"/>
                               <w:rPr>
                                 <w:rFonts w:ascii="Consolas" w:hAnsi="Consolas" w:cs="Consolas"/>
                                 <w:sz w:val="16"/>
                                 <w:szCs w:val="16"/>
                                 <w:lang w:val="en-US"/>
                               </w:rPr>
-                              <w:t xml:space="preserve"> </w:t>
-                            </w:r>
+                            </w:pPr>
                             <w:r>
                               <w:rPr>
                                 <w:rFonts w:ascii="Consolas" w:hAnsi="Consolas" w:cs="Consolas"/>
                                 <w:sz w:val="16"/>
                                 <w:szCs w:val="16"/>
-                              </w:rPr>
-                              <w:t>ι</w:t>
+                                <w:lang w:val="de-DE"/>
+                              </w:rPr>
+                              <w:t xml:space="preserve">    </w:t>
                             </w:r>
                             <w:r>
                               <w:rPr>
@@ -2243,7 +2244,7 @@
                                 <w:szCs w:val="16"/>
                                 <w:lang w:val="en-US"/>
                               </w:rPr>
-                              <w:t>t's an operator and a number</w:t>
+                              <w:t xml:space="preserve">int num4 = 012442562378; // the analyzer will separate the 8 from the other part of the number </w:t>
                             </w:r>
                           </w:p>
                           <w:p>
@@ -2253,6 +2254,97 @@
                                 <w:rFonts w:ascii="Consolas" w:hAnsi="Consolas" w:cs="Consolas"/>
                                 <w:sz w:val="16"/>
                                 <w:szCs w:val="16"/>
+                                <w:lang w:val="en-US"/>
+                              </w:rPr>
+                            </w:pPr>
+                            <w:r>
+                              <w:rPr>
+                                <w:rFonts w:ascii="Consolas" w:hAnsi="Consolas" w:cs="Consolas"/>
+                                <w:sz w:val="16"/>
+                                <w:szCs w:val="16"/>
+                                <w:lang w:val="en-US"/>
+                              </w:rPr>
+                              <w:t xml:space="preserve">    float result = 3.14e-10;</w:t>
+                            </w:r>
+                          </w:p>
+                          <w:p>
+                            <w:pPr>
+                              <w:spacing w:after="0"/>
+                              <w:rPr>
+                                <w:rFonts w:ascii="Consolas" w:hAnsi="Consolas" w:cs="Consolas"/>
+                                <w:sz w:val="16"/>
+                                <w:szCs w:val="16"/>
+                                <w:lang w:val="en-US"/>
+                              </w:rPr>
+                            </w:pPr>
+                            <w:r>
+                              <w:rPr>
+                                <w:rFonts w:ascii="Consolas" w:hAnsi="Consolas" w:cs="Consolas"/>
+                                <w:sz w:val="16"/>
+                                <w:szCs w:val="16"/>
+                                <w:lang w:val="en-US"/>
+                              </w:rPr>
+                              <w:t xml:space="preserve">    float b = 1.1e3.14 // this is not a valid number</w:t>
+                            </w:r>
+                          </w:p>
+                          <w:p>
+                            <w:pPr>
+                              <w:spacing w:after="0"/>
+                              <w:rPr>
+                                <w:rFonts w:ascii="Consolas" w:hAnsi="Consolas" w:cs="Consolas"/>
+                                <w:sz w:val="16"/>
+                                <w:szCs w:val="16"/>
+                                <w:lang w:val="en-US"/>
+                              </w:rPr>
+                            </w:pPr>
+                          </w:p>
+                          <w:p>
+                            <w:pPr>
+                              <w:spacing w:after="0"/>
+                              <w:rPr>
+                                <w:rFonts w:ascii="Consolas" w:hAnsi="Consolas" w:cs="Consolas"/>
+                                <w:sz w:val="16"/>
+                                <w:szCs w:val="16"/>
+                                <w:lang w:val="en-US"/>
+                              </w:rPr>
+                            </w:pPr>
+                            <w:r>
+                              <w:rPr>
+                                <w:rFonts w:ascii="Consolas" w:hAnsi="Consolas" w:cs="Consolas"/>
+                                <w:sz w:val="16"/>
+                                <w:szCs w:val="16"/>
+                                <w:lang w:val="en-US"/>
+                              </w:rPr>
+                              <w:t xml:space="preserve">    // Arithmetical operators</w:t>
+                            </w:r>
+                          </w:p>
+                          <w:p>
+                            <w:pPr>
+                              <w:spacing w:after="0"/>
+                              <w:rPr>
+                                <w:rFonts w:ascii="Consolas" w:hAnsi="Consolas" w:cs="Consolas"/>
+                                <w:sz w:val="16"/>
+                                <w:szCs w:val="16"/>
+                                <w:lang w:val="en-US"/>
+                              </w:rPr>
+                            </w:pPr>
+                            <w:r>
+                              <w:rPr>
+                                <w:rFonts w:ascii="Consolas" w:hAnsi="Consolas" w:cs="Consolas"/>
+                                <w:sz w:val="16"/>
+                                <w:szCs w:val="16"/>
+                                <w:lang w:val="en-US"/>
+                              </w:rPr>
+                              <w:t xml:space="preserve">    result +=  num1 + (num2 * num3);</w:t>
+                            </w:r>
+                          </w:p>
+                          <w:p>
+                            <w:pPr>
+                              <w:spacing w:after="0"/>
+                              <w:rPr>
+                                <w:rFonts w:ascii="Consolas" w:hAnsi="Consolas" w:cs="Consolas"/>
+                                <w:sz w:val="16"/>
+                                <w:szCs w:val="16"/>
                                 <w:lang w:val="de-DE"/>
                               </w:rPr>
                             </w:pPr>
@@ -2272,7 +2364,7 @@
                                 <w:szCs w:val="16"/>
                                 <w:lang w:val="de-DE"/>
                               </w:rPr>
-                              <w:t>int num2 = 0x14FAC2;</w:t>
+                              <w:t>result -=  num2 - (num3 / num1);</w:t>
                             </w:r>
                           </w:p>
                           <w:p>
@@ -2292,7 +2384,7 @@
                                 <w:szCs w:val="16"/>
                                 <w:lang w:val="de-DE"/>
                               </w:rPr>
-                              <w:t xml:space="preserve">    int num3 = 0;</w:t>
+                              <w:t xml:space="preserve">    #modulo /= num1 % num1;</w:t>
                             </w:r>
                           </w:p>
                           <w:p>
@@ -2302,14 +2394,25 @@
                                 <w:rFonts w:ascii="Consolas" w:hAnsi="Consolas" w:cs="Consolas"/>
                                 <w:sz w:val="16"/>
                                 <w:szCs w:val="16"/>
-                                <w:lang w:val="en-US"/>
-                              </w:rPr>
-                            </w:pPr>
-                            <w:r>
+                                <w:lang w:val="de-DE"/>
+                              </w:rPr>
+                            </w:pPr>
+                          </w:p>
+                          <w:p>
+                            <w:pPr>
+                              <w:spacing w:after="0"/>
                               <w:rPr>
                                 <w:rFonts w:ascii="Consolas" w:hAnsi="Consolas" w:cs="Consolas"/>
                                 <w:sz w:val="16"/>
                                 <w:szCs w:val="16"/>
+                                <w:lang w:val="en-US"/>
+                              </w:rPr>
+                            </w:pPr>
+                            <w:r>
+                              <w:rPr>
+                                <w:rFonts w:ascii="Consolas" w:hAnsi="Consolas" w:cs="Consolas"/>
+                                <w:sz w:val="16"/>
+                                <w:szCs w:val="16"/>
                                 <w:lang w:val="de-DE"/>
                               </w:rPr>
                               <w:t xml:space="preserve">    </w:t>
@@ -2321,7 +2424,7 @@
                                 <w:szCs w:val="16"/>
                                 <w:lang w:val="en-US"/>
                               </w:rPr>
-                              <w:t xml:space="preserve">int num4 = 012442562378; // the analyzer will separate the 8 from the other part of the number </w:t>
+                              <w:t>char str1[24] = "Compilers Lab"; // testing braces</w:t>
                             </w:r>
                           </w:p>
                           <w:p>
@@ -2334,26 +2437,26 @@
                                 <w:lang w:val="en-US"/>
                               </w:rPr>
                             </w:pPr>
-                            <w:r>
+                          </w:p>
+                          <w:p>
+                            <w:pPr>
+                              <w:spacing w:after="0"/>
                               <w:rPr>
                                 <w:rFonts w:ascii="Consolas" w:hAnsi="Consolas" w:cs="Consolas"/>
                                 <w:sz w:val="16"/>
                                 <w:szCs w:val="16"/>
                                 <w:lang w:val="en-US"/>
                               </w:rPr>
-                              <w:t xml:space="preserve">    float result = 3.14e-10;</w:t>
-                            </w:r>
-                          </w:p>
-                          <w:p>
-                            <w:pPr>
-                              <w:spacing w:after="0"/>
+                            </w:pPr>
+                            <w:r>
                               <w:rPr>
                                 <w:rFonts w:ascii="Consolas" w:hAnsi="Consolas" w:cs="Consolas"/>
                                 <w:sz w:val="16"/>
                                 <w:szCs w:val="16"/>
                                 <w:lang w:val="en-US"/>
                               </w:rPr>
-                            </w:pPr>
+                              <w:t xml:space="preserve">    // Comparison operators</w:t>
+                            </w:r>
                             <w:r>
                               <w:rPr>
                                 <w:rFonts w:ascii="Consolas" w:hAnsi="Consolas" w:cs="Consolas"/>
@@ -2361,7 +2464,7 @@
                                 <w:szCs w:val="16"/>
                                 <w:lang w:val="en-US"/>
                               </w:rPr>
-                              <w:t xml:space="preserve">    float b = 1.1e3.14 // this is not a valid number</w:t>
+                              <w:t xml:space="preserve"> and string literals</w:t>
                             </w:r>
                           </w:p>
                           <w:p>
@@ -2374,17 +2477,15 @@
                                 <w:lang w:val="en-US"/>
                               </w:rPr>
                             </w:pPr>
-                          </w:p>
-                          <w:p>
-                            <w:pPr>
-                              <w:spacing w:after="0"/>
+                            <w:r>
                               <w:rPr>
                                 <w:rFonts w:ascii="Consolas" w:hAnsi="Consolas" w:cs="Consolas"/>
                                 <w:sz w:val="16"/>
                                 <w:szCs w:val="16"/>
                                 <w:lang w:val="en-US"/>
                               </w:rPr>
-                            </w:pPr>
+                              <w:t xml:space="preserve">    </w:t>
+                            </w:r>
                             <w:r>
                               <w:rPr>
                                 <w:rFonts w:ascii="Consolas" w:hAnsi="Consolas" w:cs="Consolas"/>
@@ -2392,7 +2493,7 @@
                                 <w:szCs w:val="16"/>
                                 <w:lang w:val="en-US"/>
                               </w:rPr>
-                              <w:t xml:space="preserve">    // Arithmetical operators</w:t>
+                              <w:t>if (num1 &gt;= num2)</w:t>
                             </w:r>
                           </w:p>
                           <w:p>
@@ -2412,19 +2513,19 @@
                                 <w:szCs w:val="16"/>
                                 <w:lang w:val="en-US"/>
                               </w:rPr>
-                              <w:t xml:space="preserve">    result +</w:t>
-                            </w:r>
-                            <w:proofErr w:type="gramStart"/>
-                            <w:r>
+                              <w:t xml:space="preserve">        printf("num1 &gt; num2\n");</w:t>
+                            </w:r>
+                          </w:p>
+                          <w:p>
+                            <w:pPr>
+                              <w:spacing w:after="0"/>
                               <w:rPr>
                                 <w:rFonts w:ascii="Consolas" w:hAnsi="Consolas" w:cs="Consolas"/>
                                 <w:sz w:val="16"/>
                                 <w:szCs w:val="16"/>
                                 <w:lang w:val="en-US"/>
                               </w:rPr>
-                              <w:t>=  num</w:t>
-                            </w:r>
-                            <w:proofErr w:type="gramEnd"/>
+                            </w:pPr>
                             <w:r>
                               <w:rPr>
                                 <w:rFonts w:ascii="Consolas" w:hAnsi="Consolas" w:cs="Consolas"/>
@@ -2432,7 +2533,7 @@
                                 <w:szCs w:val="16"/>
                                 <w:lang w:val="en-US"/>
                               </w:rPr>
-                              <w:t>1 + (num2 * num3);</w:t>
+                              <w:t xml:space="preserve">    else if (num1 &lt;= num2)</w:t>
                             </w:r>
                           </w:p>
                           <w:p>
@@ -2442,7 +2543,7 @@
                                 <w:rFonts w:ascii="Consolas" w:hAnsi="Consolas" w:cs="Consolas"/>
                                 <w:sz w:val="16"/>
                                 <w:szCs w:val="16"/>
-                                <w:lang w:val="de-DE"/>
+                                <w:lang w:val="en-US"/>
                               </w:rPr>
                             </w:pPr>
                             <w:r>
@@ -2452,17 +2553,68 @@
                                 <w:szCs w:val="16"/>
                                 <w:lang w:val="en-US"/>
                               </w:rPr>
+                              <w:t xml:space="preserve">        printf("num1 &lt; num2\\");</w:t>
+                            </w:r>
+                          </w:p>
+                          <w:p>
+                            <w:pPr>
+                              <w:spacing w:after="0"/>
+                              <w:rPr>
+                                <w:rFonts w:ascii="Consolas" w:hAnsi="Consolas" w:cs="Consolas"/>
+                                <w:sz w:val="16"/>
+                                <w:szCs w:val="16"/>
+                                <w:lang w:val="en-US"/>
+                              </w:rPr>
+                            </w:pPr>
+                            <w:r>
+                              <w:rPr>
+                                <w:rFonts w:ascii="Consolas" w:hAnsi="Consolas" w:cs="Consolas"/>
+                                <w:sz w:val="16"/>
+                                <w:szCs w:val="16"/>
+                                <w:lang w:val="en-US"/>
+                              </w:rPr>
+                              <w:t xml:space="preserve">    else if (num1 !== num2)</w:t>
+                            </w:r>
+                          </w:p>
+                          <w:p>
+                            <w:pPr>
+                              <w:spacing w:after="0"/>
+                              <w:rPr>
+                                <w:rFonts w:ascii="Consolas" w:hAnsi="Consolas" w:cs="Consolas"/>
+                                <w:sz w:val="16"/>
+                                <w:szCs w:val="16"/>
+                                <w:lang w:val="en-US"/>
+                              </w:rPr>
+                            </w:pPr>
+                            <w:r>
+                              <w:rPr>
+                                <w:rFonts w:ascii="Consolas" w:hAnsi="Consolas" w:cs="Consolas"/>
+                                <w:sz w:val="16"/>
+                                <w:szCs w:val="16"/>
+                                <w:lang w:val="en-US"/>
+                              </w:rPr>
+                              <w:t xml:space="preserve">        printf("numbers are not equal\"");</w:t>
+                            </w:r>
+                            <w:r>
+                              <w:rPr>
+                                <w:rFonts w:ascii="Consolas" w:hAnsi="Consolas" w:cs="Consolas"/>
+                                <w:sz w:val="16"/>
+                                <w:szCs w:val="16"/>
+                                <w:lang w:val="en-US"/>
+                              </w:rPr>
                               <w:t xml:space="preserve">    </w:t>
                             </w:r>
-                            <w:r>
+                          </w:p>
+                          <w:p>
+                            <w:pPr>
+                              <w:spacing w:after="0"/>
                               <w:rPr>
                                 <w:rFonts w:ascii="Consolas" w:hAnsi="Consolas" w:cs="Consolas"/>
                                 <w:sz w:val="16"/>
                                 <w:szCs w:val="16"/>
-                                <w:lang w:val="de-DE"/>
-                              </w:rPr>
-                              <w:t>result -=  num2 - (num3 / num1);</w:t>
-                            </w:r>
+                                <w:lang w:val="en-US"/>
+                              </w:rPr>
+                            </w:pPr>
                           </w:p>
                           <w:p>
                             <w:pPr>
@@ -2471,18 +2623,20 @@
                                 <w:rFonts w:ascii="Consolas" w:hAnsi="Consolas" w:cs="Consolas"/>
                                 <w:sz w:val="16"/>
                                 <w:szCs w:val="16"/>
-                                <w:lang w:val="de-DE"/>
-                              </w:rPr>
-                            </w:pPr>
-                            <w:r>
+                                <w:lang w:val="en-US"/>
+                              </w:rPr>
+                            </w:pPr>
+                          </w:p>
+                          <w:p>
+                            <w:pPr>
+                              <w:spacing w:after="0"/>
                               <w:rPr>
                                 <w:rFonts w:ascii="Consolas" w:hAnsi="Consolas" w:cs="Consolas"/>
                                 <w:sz w:val="16"/>
                                 <w:szCs w:val="16"/>
-                                <w:lang w:val="de-DE"/>
-                              </w:rPr>
-                              <w:t xml:space="preserve">    #modulo /= num1 % num1;</w:t>
-                            </w:r>
+                                <w:lang w:val="en-US"/>
+                              </w:rPr>
+                            </w:pPr>
                           </w:p>
                           <w:p>
                             <w:pPr>
@@ -2491,7 +2645,7 @@
                                 <w:rFonts w:ascii="Consolas" w:hAnsi="Consolas" w:cs="Consolas"/>
                                 <w:sz w:val="16"/>
                                 <w:szCs w:val="16"/>
-                                <w:lang w:val="de-DE"/>
+                                <w:lang w:val="en-US"/>
                               </w:rPr>
                             </w:pPr>
                           </w:p>
@@ -2505,15 +2659,17 @@
                                 <w:lang w:val="en-US"/>
                               </w:rPr>
                             </w:pPr>
-                            <w:r>
+                          </w:p>
+                          <w:p>
+                            <w:pPr>
+                              <w:spacing w:after="0"/>
                               <w:rPr>
                                 <w:rFonts w:ascii="Consolas" w:hAnsi="Consolas" w:cs="Consolas"/>
                                 <w:sz w:val="16"/>
                                 <w:szCs w:val="16"/>
-                                <w:lang w:val="de-DE"/>
-                              </w:rPr>
-                              <w:t xml:space="preserve">    </w:t>
-                            </w:r>
+                                <w:lang w:val="en-US"/>
+                              </w:rPr>
+                            </w:pPr>
                             <w:r>
                               <w:rPr>
                                 <w:rFonts w:ascii="Consolas" w:hAnsi="Consolas" w:cs="Consolas"/>
@@ -2521,7 +2677,7 @@
                                 <w:szCs w:val="16"/>
                                 <w:lang w:val="en-US"/>
                               </w:rPr>
-                              <w:t>char str1[24] = "Compilers Lab"; // testing braces</w:t>
+                              <w:t xml:space="preserve">    else if (num1 &lt; 0 | num2 != 0 || num3 == 0)</w:t>
                             </w:r>
                           </w:p>
                           <w:p>
@@ -2534,26 +2690,26 @@
                                 <w:lang w:val="en-US"/>
                               </w:rPr>
                             </w:pPr>
-                          </w:p>
-                          <w:p>
-                            <w:pPr>
-                              <w:spacing w:after="0"/>
+                            <w:r>
                               <w:rPr>
                                 <w:rFonts w:ascii="Consolas" w:hAnsi="Consolas" w:cs="Consolas"/>
                                 <w:sz w:val="16"/>
                                 <w:szCs w:val="16"/>
                                 <w:lang w:val="en-US"/>
                               </w:rPr>
-                            </w:pPr>
-                            <w:r>
+                              <w:t xml:space="preserve">    {</w:t>
+                            </w:r>
+                          </w:p>
+                          <w:p>
+                            <w:pPr>
+                              <w:spacing w:after="0"/>
                               <w:rPr>
                                 <w:rFonts w:ascii="Consolas" w:hAnsi="Consolas" w:cs="Consolas"/>
                                 <w:sz w:val="16"/>
                                 <w:szCs w:val="16"/>
                                 <w:lang w:val="en-US"/>
                               </w:rPr>
-                              <w:t xml:space="preserve">    // Comparison operators</w:t>
-                            </w:r>
+                            </w:pPr>
                             <w:r>
                               <w:rPr>
                                 <w:rFonts w:ascii="Consolas" w:hAnsi="Consolas" w:cs="Consolas"/>
@@ -2561,7 +2717,7 @@
                                 <w:szCs w:val="16"/>
                                 <w:lang w:val="en-US"/>
                               </w:rPr>
-                              <w:t xml:space="preserve"> and string literals</w:t>
+                              <w:t xml:space="preserve">        do {</w:t>
                             </w:r>
                           </w:p>
                           <w:p>
@@ -2581,39 +2737,39 @@
                                 <w:szCs w:val="16"/>
                                 <w:lang w:val="en-US"/>
                               </w:rPr>
-                              <w:t xml:space="preserve">    </w:t>
-                            </w:r>
-                            <w:r>
+                              <w:t xml:space="preserve">            --result;</w:t>
+                            </w:r>
+                          </w:p>
+                          <w:p>
+                            <w:pPr>
+                              <w:spacing w:after="0"/>
                               <w:rPr>
                                 <w:rFonts w:ascii="Consolas" w:hAnsi="Consolas" w:cs="Consolas"/>
                                 <w:sz w:val="16"/>
                                 <w:szCs w:val="16"/>
                                 <w:lang w:val="en-US"/>
                               </w:rPr>
-                              <w:t>if (num1 &gt;= num2)</w:t>
-                            </w:r>
-                          </w:p>
-                          <w:p>
-                            <w:pPr>
-                              <w:spacing w:after="0"/>
+                            </w:pPr>
+                            <w:r>
                               <w:rPr>
                                 <w:rFonts w:ascii="Consolas" w:hAnsi="Consolas" w:cs="Consolas"/>
                                 <w:sz w:val="16"/>
                                 <w:szCs w:val="16"/>
                                 <w:lang w:val="en-US"/>
                               </w:rPr>
-                            </w:pPr>
-                            <w:r>
+                              <w:t xml:space="preserve">            result++;</w:t>
+                            </w:r>
+                          </w:p>
+                          <w:p>
+                            <w:pPr>
+                              <w:spacing w:after="0"/>
                               <w:rPr>
                                 <w:rFonts w:ascii="Consolas" w:hAnsi="Consolas" w:cs="Consolas"/>
                                 <w:sz w:val="16"/>
                                 <w:szCs w:val="16"/>
                                 <w:lang w:val="en-US"/>
                               </w:rPr>
-                              <w:t xml:space="preserve">        </w:t>
-                            </w:r>
-                            <w:proofErr w:type="spellStart"/>
-                            <w:proofErr w:type="gramStart"/>
+                            </w:pPr>
                             <w:r>
                               <w:rPr>
                                 <w:rFonts w:ascii="Consolas" w:hAnsi="Consolas" w:cs="Consolas"/>
@@ -2621,515 +2777,58 @@
                                 <w:szCs w:val="16"/>
                                 <w:lang w:val="en-US"/>
                               </w:rPr>
-                              <w:t>printf</w:t>
-                            </w:r>
-                            <w:proofErr w:type="spellEnd"/>
-                            <w:r>
+                              <w:t xml:space="preserve">            printf("inside loop /n"); // /n is not a valid operator, \n is</w:t>
+                            </w:r>
+                          </w:p>
+                          <w:p>
+                            <w:pPr>
+                              <w:spacing w:after="0"/>
                               <w:rPr>
                                 <w:rFonts w:ascii="Consolas" w:hAnsi="Consolas" w:cs="Consolas"/>
                                 <w:sz w:val="16"/>
                                 <w:szCs w:val="16"/>
                                 <w:lang w:val="en-US"/>
                               </w:rPr>
-                              <w:t>(</w:t>
-                            </w:r>
-                            <w:proofErr w:type="gramEnd"/>
-                            <w:r>
+                            </w:pPr>
+                          </w:p>
+                          <w:p>
+                            <w:pPr>
+                              <w:spacing w:after="0"/>
                               <w:rPr>
                                 <w:rFonts w:ascii="Consolas" w:hAnsi="Consolas" w:cs="Consolas"/>
                                 <w:sz w:val="16"/>
                                 <w:szCs w:val="16"/>
                                 <w:lang w:val="en-US"/>
                               </w:rPr>
-                              <w:t>"num1 &gt; num2\n");</w:t>
-                            </w:r>
-                          </w:p>
-                          <w:p>
-                            <w:pPr>
-                              <w:spacing w:after="0"/>
+                            </w:pPr>
+                            <w:r>
                               <w:rPr>
                                 <w:rFonts w:ascii="Consolas" w:hAnsi="Consolas" w:cs="Consolas"/>
                                 <w:sz w:val="16"/>
                                 <w:szCs w:val="16"/>
                                 <w:lang w:val="en-US"/>
                               </w:rPr>
-                            </w:pPr>
-                            <w:r>
+                              <w:t xml:space="preserve">            if(result == 0) break;</w:t>
+                            </w:r>
+                          </w:p>
+                          <w:p>
+                            <w:pPr>
+                              <w:spacing w:after="0"/>
                               <w:rPr>
                                 <w:rFonts w:ascii="Consolas" w:hAnsi="Consolas" w:cs="Consolas"/>
                                 <w:sz w:val="16"/>
                                 <w:szCs w:val="16"/>
                                 <w:lang w:val="en-US"/>
                               </w:rPr>
-                              <w:t xml:space="preserve">    else if (num1 &lt;= num2)</w:t>
-                            </w:r>
-                          </w:p>
-                          <w:p>
-                            <w:pPr>
-                              <w:spacing w:after="0"/>
+                            </w:pPr>
+                            <w:r>
                               <w:rPr>
                                 <w:rFonts w:ascii="Consolas" w:hAnsi="Consolas" w:cs="Consolas"/>
                                 <w:sz w:val="16"/>
                                 <w:szCs w:val="16"/>
                                 <w:lang w:val="en-US"/>
                               </w:rPr>
-                            </w:pPr>
-                            <w:r>
-                              <w:rPr>
-                                <w:rFonts w:ascii="Consolas" w:hAnsi="Consolas" w:cs="Consolas"/>
-                                <w:sz w:val="16"/>
-                                <w:szCs w:val="16"/>
-                                <w:lang w:val="en-US"/>
-                              </w:rPr>
-                              <w:t xml:space="preserve">        </w:t>
-                            </w:r>
-                            <w:proofErr w:type="spellStart"/>
-                            <w:proofErr w:type="gramStart"/>
-                            <w:r>
-                              <w:rPr>
-                                <w:rFonts w:ascii="Consolas" w:hAnsi="Consolas" w:cs="Consolas"/>
-                                <w:sz w:val="16"/>
-                                <w:szCs w:val="16"/>
-                                <w:lang w:val="en-US"/>
-                              </w:rPr>
-                              <w:t>printf</w:t>
-                            </w:r>
-                            <w:proofErr w:type="spellEnd"/>
-                            <w:r>
-                              <w:rPr>
-                                <w:rFonts w:ascii="Consolas" w:hAnsi="Consolas" w:cs="Consolas"/>
-                                <w:sz w:val="16"/>
-                                <w:szCs w:val="16"/>
-                                <w:lang w:val="en-US"/>
-                              </w:rPr>
-                              <w:t>(</w:t>
-                            </w:r>
-                            <w:proofErr w:type="gramEnd"/>
-                            <w:r>
-                              <w:rPr>
-                                <w:rFonts w:ascii="Consolas" w:hAnsi="Consolas" w:cs="Consolas"/>
-                                <w:sz w:val="16"/>
-                                <w:szCs w:val="16"/>
-                                <w:lang w:val="en-US"/>
-                              </w:rPr>
-                              <w:t>"num1 &lt; num2\\");</w:t>
-                            </w:r>
-                          </w:p>
-                          <w:p>
-                            <w:pPr>
-                              <w:spacing w:after="0"/>
-                              <w:rPr>
-                                <w:rFonts w:ascii="Consolas" w:hAnsi="Consolas" w:cs="Consolas"/>
-                                <w:sz w:val="16"/>
-                                <w:szCs w:val="16"/>
-                                <w:lang w:val="en-US"/>
-                              </w:rPr>
-                            </w:pPr>
-                            <w:r>
-                              <w:rPr>
-                                <w:rFonts w:ascii="Consolas" w:hAnsi="Consolas" w:cs="Consolas"/>
-                                <w:sz w:val="16"/>
-                                <w:szCs w:val="16"/>
-                                <w:lang w:val="en-US"/>
-                              </w:rPr>
-                              <w:t xml:space="preserve">    else if (num</w:t>
-                            </w:r>
-                            <w:proofErr w:type="gramStart"/>
-                            <w:r>
-                              <w:rPr>
-                                <w:rFonts w:ascii="Consolas" w:hAnsi="Consolas" w:cs="Consolas"/>
-                                <w:sz w:val="16"/>
-                                <w:szCs w:val="16"/>
-                                <w:lang w:val="en-US"/>
-                              </w:rPr>
-                              <w:t>1 !</w:t>
-                            </w:r>
-                            <w:proofErr w:type="gramEnd"/>
-                            <w:r>
-                              <w:rPr>
-                                <w:rFonts w:ascii="Consolas" w:hAnsi="Consolas" w:cs="Consolas"/>
-                                <w:sz w:val="16"/>
-                                <w:szCs w:val="16"/>
-                                <w:lang w:val="en-US"/>
-                              </w:rPr>
-                              <w:t>== num2)</w:t>
-                            </w:r>
-                          </w:p>
-                          <w:p>
-                            <w:pPr>
-                              <w:spacing w:after="0"/>
-                              <w:rPr>
-                                <w:rFonts w:ascii="Consolas" w:hAnsi="Consolas" w:cs="Consolas"/>
-                                <w:sz w:val="16"/>
-                                <w:szCs w:val="16"/>
-                                <w:lang w:val="en-US"/>
-                              </w:rPr>
-                            </w:pPr>
-                            <w:r>
-                              <w:rPr>
-                                <w:rFonts w:ascii="Consolas" w:hAnsi="Consolas" w:cs="Consolas"/>
-                                <w:sz w:val="16"/>
-                                <w:szCs w:val="16"/>
-                                <w:lang w:val="en-US"/>
-                              </w:rPr>
-                              <w:t xml:space="preserve">        </w:t>
-                            </w:r>
-                            <w:proofErr w:type="spellStart"/>
-                            <w:proofErr w:type="gramStart"/>
-                            <w:r>
-                              <w:rPr>
-                                <w:rFonts w:ascii="Consolas" w:hAnsi="Consolas" w:cs="Consolas"/>
-                                <w:sz w:val="16"/>
-                                <w:szCs w:val="16"/>
-                                <w:lang w:val="en-US"/>
-                              </w:rPr>
-                              <w:t>printf</w:t>
-                            </w:r>
-                            <w:proofErr w:type="spellEnd"/>
-                            <w:r>
-                              <w:rPr>
-                                <w:rFonts w:ascii="Consolas" w:hAnsi="Consolas" w:cs="Consolas"/>
-                                <w:sz w:val="16"/>
-                                <w:szCs w:val="16"/>
-                                <w:lang w:val="en-US"/>
-                              </w:rPr>
-                              <w:t>(</w:t>
-                            </w:r>
-                            <w:proofErr w:type="gramEnd"/>
-                            <w:r>
-                              <w:rPr>
-                                <w:rFonts w:ascii="Consolas" w:hAnsi="Consolas" w:cs="Consolas"/>
-                                <w:sz w:val="16"/>
-                                <w:szCs w:val="16"/>
-                                <w:lang w:val="en-US"/>
-                              </w:rPr>
-                              <w:t>"numbers are not equal\"");</w:t>
-                            </w:r>
-                            <w:r>
-                              <w:rPr>
-                                <w:rFonts w:ascii="Consolas" w:hAnsi="Consolas" w:cs="Consolas"/>
-                                <w:sz w:val="16"/>
-                                <w:szCs w:val="16"/>
-                                <w:lang w:val="en-US"/>
-                              </w:rPr>
-                              <w:t xml:space="preserve">    </w:t>
-                            </w:r>
-                          </w:p>
-                          <w:p>
-                            <w:pPr>
-                              <w:spacing w:after="0"/>
-                              <w:rPr>
-                                <w:rFonts w:ascii="Consolas" w:hAnsi="Consolas" w:cs="Consolas"/>
-                                <w:sz w:val="16"/>
-                                <w:szCs w:val="16"/>
-                                <w:lang w:val="en-US"/>
-                              </w:rPr>
-                            </w:pPr>
-                          </w:p>
-                          <w:p>
-                            <w:pPr>
-                              <w:spacing w:after="0"/>
-                              <w:rPr>
-                                <w:rFonts w:ascii="Consolas" w:hAnsi="Consolas" w:cs="Consolas"/>
-                                <w:sz w:val="16"/>
-                                <w:szCs w:val="16"/>
-                                <w:lang w:val="en-US"/>
-                              </w:rPr>
-                            </w:pPr>
-                          </w:p>
-                          <w:p>
-                            <w:pPr>
-                              <w:spacing w:after="0"/>
-                              <w:rPr>
-                                <w:rFonts w:ascii="Consolas" w:hAnsi="Consolas" w:cs="Consolas"/>
-                                <w:sz w:val="16"/>
-                                <w:szCs w:val="16"/>
-                                <w:lang w:val="en-US"/>
-                              </w:rPr>
-                            </w:pPr>
-                          </w:p>
-                          <w:p>
-                            <w:pPr>
-                              <w:spacing w:after="0"/>
-                              <w:rPr>
-                                <w:rFonts w:ascii="Consolas" w:hAnsi="Consolas" w:cs="Consolas"/>
-                                <w:sz w:val="16"/>
-                                <w:szCs w:val="16"/>
-                                <w:lang w:val="en-US"/>
-                              </w:rPr>
-                            </w:pPr>
-                          </w:p>
-                          <w:p>
-                            <w:pPr>
-                              <w:spacing w:after="0"/>
-                              <w:rPr>
-                                <w:rFonts w:ascii="Consolas" w:hAnsi="Consolas" w:cs="Consolas"/>
-                                <w:sz w:val="16"/>
-                                <w:szCs w:val="16"/>
-                                <w:lang w:val="en-US"/>
-                              </w:rPr>
-                            </w:pPr>
-                          </w:p>
-                          <w:p>
-                            <w:pPr>
-                              <w:spacing w:after="0"/>
-                              <w:rPr>
-                                <w:rFonts w:ascii="Consolas" w:hAnsi="Consolas" w:cs="Consolas"/>
-                                <w:sz w:val="16"/>
-                                <w:szCs w:val="16"/>
-                                <w:lang w:val="en-US"/>
-                              </w:rPr>
-                            </w:pPr>
-                            <w:r>
-                              <w:rPr>
-                                <w:rFonts w:ascii="Consolas" w:hAnsi="Consolas" w:cs="Consolas"/>
-                                <w:sz w:val="16"/>
-                                <w:szCs w:val="16"/>
-                                <w:lang w:val="en-US"/>
-                              </w:rPr>
-                              <w:t xml:space="preserve">    else if (num1 &lt; 0 | num</w:t>
-                            </w:r>
-                            <w:proofErr w:type="gramStart"/>
-                            <w:r>
-                              <w:rPr>
-                                <w:rFonts w:ascii="Consolas" w:hAnsi="Consolas" w:cs="Consolas"/>
-                                <w:sz w:val="16"/>
-                                <w:szCs w:val="16"/>
-                                <w:lang w:val="en-US"/>
-                              </w:rPr>
-                              <w:t>2 !</w:t>
-                            </w:r>
-                            <w:proofErr w:type="gramEnd"/>
-                            <w:r>
-                              <w:rPr>
-                                <w:rFonts w:ascii="Consolas" w:hAnsi="Consolas" w:cs="Consolas"/>
-                                <w:sz w:val="16"/>
-                                <w:szCs w:val="16"/>
-                                <w:lang w:val="en-US"/>
-                              </w:rPr>
-                              <w:t>= 0 || num3 == 0)</w:t>
-                            </w:r>
-                          </w:p>
-                          <w:p>
-                            <w:pPr>
-                              <w:spacing w:after="0"/>
-                              <w:rPr>
-                                <w:rFonts w:ascii="Consolas" w:hAnsi="Consolas" w:cs="Consolas"/>
-                                <w:sz w:val="16"/>
-                                <w:szCs w:val="16"/>
-                                <w:lang w:val="en-US"/>
-                              </w:rPr>
-                            </w:pPr>
-                            <w:r>
-                              <w:rPr>
-                                <w:rFonts w:ascii="Consolas" w:hAnsi="Consolas" w:cs="Consolas"/>
-                                <w:sz w:val="16"/>
-                                <w:szCs w:val="16"/>
-                                <w:lang w:val="en-US"/>
-                              </w:rPr>
-                              <w:t xml:space="preserve">    {</w:t>
-                            </w:r>
-                          </w:p>
-                          <w:p>
-                            <w:pPr>
-                              <w:spacing w:after="0"/>
-                              <w:rPr>
-                                <w:rFonts w:ascii="Consolas" w:hAnsi="Consolas" w:cs="Consolas"/>
-                                <w:sz w:val="16"/>
-                                <w:szCs w:val="16"/>
-                                <w:lang w:val="en-US"/>
-                              </w:rPr>
-                            </w:pPr>
-                            <w:r>
-                              <w:rPr>
-                                <w:rFonts w:ascii="Consolas" w:hAnsi="Consolas" w:cs="Consolas"/>
-                                <w:sz w:val="16"/>
-                                <w:szCs w:val="16"/>
-                                <w:lang w:val="en-US"/>
-                              </w:rPr>
-                              <w:t xml:space="preserve">        do {</w:t>
-                            </w:r>
-                          </w:p>
-                          <w:p>
-                            <w:pPr>
-                              <w:spacing w:after="0"/>
-                              <w:rPr>
-                                <w:rFonts w:ascii="Consolas" w:hAnsi="Consolas" w:cs="Consolas"/>
-                                <w:sz w:val="16"/>
-                                <w:szCs w:val="16"/>
-                                <w:lang w:val="en-US"/>
-                              </w:rPr>
-                            </w:pPr>
-                            <w:r>
-                              <w:rPr>
-                                <w:rFonts w:ascii="Consolas" w:hAnsi="Consolas" w:cs="Consolas"/>
-                                <w:sz w:val="16"/>
-                                <w:szCs w:val="16"/>
-                                <w:lang w:val="en-US"/>
-                              </w:rPr>
-                              <w:t xml:space="preserve">            --result;</w:t>
-                            </w:r>
-                          </w:p>
-                          <w:p>
-                            <w:pPr>
-                              <w:spacing w:after="0"/>
-                              <w:rPr>
-                                <w:rFonts w:ascii="Consolas" w:hAnsi="Consolas" w:cs="Consolas"/>
-                                <w:sz w:val="16"/>
-                                <w:szCs w:val="16"/>
-                                <w:lang w:val="en-US"/>
-                              </w:rPr>
-                            </w:pPr>
-                            <w:r>
-                              <w:rPr>
-                                <w:rFonts w:ascii="Consolas" w:hAnsi="Consolas" w:cs="Consolas"/>
-                                <w:sz w:val="16"/>
-                                <w:szCs w:val="16"/>
-                                <w:lang w:val="en-US"/>
-                              </w:rPr>
-                              <w:t xml:space="preserve">            result++;</w:t>
-                            </w:r>
-                          </w:p>
-                          <w:p>
-                            <w:pPr>
-                              <w:spacing w:after="0"/>
-                              <w:rPr>
-                                <w:rFonts w:ascii="Consolas" w:hAnsi="Consolas" w:cs="Consolas"/>
-                                <w:sz w:val="16"/>
-                                <w:szCs w:val="16"/>
-                                <w:lang w:val="en-US"/>
-                              </w:rPr>
-                            </w:pPr>
-                            <w:r>
-                              <w:rPr>
-                                <w:rFonts w:ascii="Consolas" w:hAnsi="Consolas" w:cs="Consolas"/>
-                                <w:sz w:val="16"/>
-                                <w:szCs w:val="16"/>
-                                <w:lang w:val="en-US"/>
-                              </w:rPr>
-                              <w:t xml:space="preserve">            </w:t>
-                            </w:r>
-                            <w:proofErr w:type="spellStart"/>
-                            <w:proofErr w:type="gramStart"/>
-                            <w:r>
-                              <w:rPr>
-                                <w:rFonts w:ascii="Consolas" w:hAnsi="Consolas" w:cs="Consolas"/>
-                                <w:sz w:val="16"/>
-                                <w:szCs w:val="16"/>
-                                <w:lang w:val="en-US"/>
-                              </w:rPr>
-                              <w:t>printf</w:t>
-                            </w:r>
-                            <w:proofErr w:type="spellEnd"/>
-                            <w:r>
-                              <w:rPr>
-                                <w:rFonts w:ascii="Consolas" w:hAnsi="Consolas" w:cs="Consolas"/>
-                                <w:sz w:val="16"/>
-                                <w:szCs w:val="16"/>
-                                <w:lang w:val="en-US"/>
-                              </w:rPr>
-                              <w:t>(</w:t>
-                            </w:r>
-                            <w:proofErr w:type="gramEnd"/>
-                            <w:r>
-                              <w:rPr>
-                                <w:rFonts w:ascii="Consolas" w:hAnsi="Consolas" w:cs="Consolas"/>
-                                <w:sz w:val="16"/>
-                                <w:szCs w:val="16"/>
-                                <w:lang w:val="en-US"/>
-                              </w:rPr>
-                              <w:t>"inside loop /n"); // /n is not a valid operator, \n is</w:t>
-                            </w:r>
-                          </w:p>
-                          <w:p>
-                            <w:pPr>
-                              <w:spacing w:after="0"/>
-                              <w:rPr>
-                                <w:rFonts w:ascii="Consolas" w:hAnsi="Consolas" w:cs="Consolas"/>
-                                <w:sz w:val="16"/>
-                                <w:szCs w:val="16"/>
-                                <w:lang w:val="en-US"/>
-                              </w:rPr>
-                            </w:pPr>
-                          </w:p>
-                          <w:p>
-                            <w:pPr>
-                              <w:spacing w:after="0"/>
-                              <w:rPr>
-                                <w:rFonts w:ascii="Consolas" w:hAnsi="Consolas" w:cs="Consolas"/>
-                                <w:sz w:val="16"/>
-                                <w:szCs w:val="16"/>
-                                <w:lang w:val="en-US"/>
-                              </w:rPr>
-                            </w:pPr>
-                            <w:r>
-                              <w:rPr>
-                                <w:rFonts w:ascii="Consolas" w:hAnsi="Consolas" w:cs="Consolas"/>
-                                <w:sz w:val="16"/>
-                                <w:szCs w:val="16"/>
-                                <w:lang w:val="en-US"/>
-                              </w:rPr>
-                              <w:t xml:space="preserve">            </w:t>
-                            </w:r>
-                            <w:proofErr w:type="gramStart"/>
-                            <w:r>
-                              <w:rPr>
-                                <w:rFonts w:ascii="Consolas" w:hAnsi="Consolas" w:cs="Consolas"/>
-                                <w:sz w:val="16"/>
-                                <w:szCs w:val="16"/>
-                                <w:lang w:val="en-US"/>
-                              </w:rPr>
-                              <w:t>if(</w:t>
-                            </w:r>
-                            <w:proofErr w:type="gramEnd"/>
-                            <w:r>
-                              <w:rPr>
-                                <w:rFonts w:ascii="Consolas" w:hAnsi="Consolas" w:cs="Consolas"/>
-                                <w:sz w:val="16"/>
-                                <w:szCs w:val="16"/>
-                                <w:lang w:val="en-US"/>
-                              </w:rPr>
-                              <w:t>result == 0) break;</w:t>
-                            </w:r>
-                          </w:p>
-                          <w:p>
-                            <w:pPr>
-                              <w:spacing w:after="0"/>
-                              <w:rPr>
-                                <w:rFonts w:ascii="Consolas" w:hAnsi="Consolas" w:cs="Consolas"/>
-                                <w:sz w:val="16"/>
-                                <w:szCs w:val="16"/>
-                                <w:lang w:val="en-US"/>
-                              </w:rPr>
-                            </w:pPr>
-                            <w:r>
-                              <w:rPr>
-                                <w:rFonts w:ascii="Consolas" w:hAnsi="Consolas" w:cs="Consolas"/>
-                                <w:sz w:val="16"/>
-                                <w:szCs w:val="16"/>
-                                <w:lang w:val="en-US"/>
-                              </w:rPr>
-                              <w:t xml:space="preserve">        } </w:t>
-                            </w:r>
-                            <w:proofErr w:type="gramStart"/>
-                            <w:r>
-                              <w:rPr>
-                                <w:rFonts w:ascii="Consolas" w:hAnsi="Consolas" w:cs="Consolas"/>
-                                <w:sz w:val="16"/>
-                                <w:szCs w:val="16"/>
-                                <w:lang w:val="en-US"/>
-                              </w:rPr>
-                              <w:t>while(</w:t>
-                            </w:r>
-                            <w:proofErr w:type="gramEnd"/>
-                            <w:r>
-                              <w:rPr>
-                                <w:rFonts w:ascii="Consolas" w:hAnsi="Consolas" w:cs="Consolas"/>
-                                <w:sz w:val="16"/>
-                                <w:szCs w:val="16"/>
-                                <w:lang w:val="en-US"/>
-                              </w:rPr>
-                              <w:t>!num4 == 0 || num3 +- = 0);</w:t>
+                              <w:t xml:space="preserve">        } while(!num4 == 0 || num3 +- = 0);</w:t>
                             </w:r>
                           </w:p>
                           <w:p>
@@ -5027,20 +4726,19 @@
                                 <w:szCs w:val="16"/>
                                 <w:lang w:val="en-US"/>
                               </w:rPr>
-                              <w:t xml:space="preserve">        </w:t>
-                            </w:r>
-                            <w:proofErr w:type="spellStart"/>
-                            <w:proofErr w:type="gramStart"/>
-                            <w:r>
+                              <w:t xml:space="preserve">        printf("Both num1 and num2 are positive\n");</w:t>
+                            </w:r>
+                          </w:p>
+                          <w:p>
+                            <w:pPr>
+                              <w:spacing w:after="0"/>
                               <w:rPr>
                                 <w:rFonts w:ascii="Consolas" w:hAnsi="Consolas" w:cs="Consolas"/>
                                 <w:sz w:val="16"/>
                                 <w:szCs w:val="16"/>
                                 <w:lang w:val="en-US"/>
                               </w:rPr>
-                              <w:t>printf</w:t>
-                            </w:r>
-                            <w:proofErr w:type="spellEnd"/>
+                            </w:pPr>
                             <w:r>
                               <w:rPr>
                                 <w:rFonts w:ascii="Consolas" w:hAnsi="Consolas" w:cs="Consolas"/>
@@ -5048,59 +4746,59 @@
                                 <w:szCs w:val="16"/>
                                 <w:lang w:val="en-US"/>
                               </w:rPr>
-                              <w:t>(</w:t>
-                            </w:r>
-                            <w:proofErr w:type="gramEnd"/>
-                            <w:r>
+                              <w:t xml:space="preserve">    } </w:t>
+                            </w:r>
+                          </w:p>
+                          <w:p>
+                            <w:pPr>
+                              <w:spacing w:after="0"/>
                               <w:rPr>
                                 <w:rFonts w:ascii="Consolas" w:hAnsi="Consolas" w:cs="Consolas"/>
                                 <w:sz w:val="16"/>
                                 <w:szCs w:val="16"/>
                                 <w:lang w:val="en-US"/>
                               </w:rPr>
-                              <w:t>"Both num1 and num2 are positive\n");</w:t>
-                            </w:r>
-                          </w:p>
-                          <w:p>
-                            <w:pPr>
-                              <w:spacing w:after="0"/>
+                            </w:pPr>
+                            <w:r>
                               <w:rPr>
                                 <w:rFonts w:ascii="Consolas" w:hAnsi="Consolas" w:cs="Consolas"/>
                                 <w:sz w:val="16"/>
                                 <w:szCs w:val="16"/>
                                 <w:lang w:val="en-US"/>
                               </w:rPr>
-                            </w:pPr>
-                            <w:r>
+                              <w:t xml:space="preserve">    else if (num1 &lt; 0 | num2 != 0 || num3 == 0) {</w:t>
+                            </w:r>
+                          </w:p>
+                          <w:p>
+                            <w:pPr>
+                              <w:spacing w:after="0"/>
                               <w:rPr>
                                 <w:rFonts w:ascii="Consolas" w:hAnsi="Consolas" w:cs="Consolas"/>
                                 <w:sz w:val="16"/>
                                 <w:szCs w:val="16"/>
                                 <w:lang w:val="en-US"/>
                               </w:rPr>
-                              <w:t xml:space="preserve">    } </w:t>
-                            </w:r>
-                          </w:p>
-                          <w:p>
-                            <w:pPr>
-                              <w:spacing w:after="0"/>
+                            </w:pPr>
+                            <w:r>
                               <w:rPr>
                                 <w:rFonts w:ascii="Consolas" w:hAnsi="Consolas" w:cs="Consolas"/>
                                 <w:sz w:val="16"/>
                                 <w:szCs w:val="16"/>
                                 <w:lang w:val="en-US"/>
                               </w:rPr>
-                            </w:pPr>
-                            <w:r>
+                              <w:t xml:space="preserve">        do {</w:t>
+                            </w:r>
+                          </w:p>
+                          <w:p>
+                            <w:pPr>
+                              <w:spacing w:after="0"/>
                               <w:rPr>
                                 <w:rFonts w:ascii="Consolas" w:hAnsi="Consolas" w:cs="Consolas"/>
                                 <w:sz w:val="16"/>
                                 <w:szCs w:val="16"/>
                                 <w:lang w:val="en-US"/>
                               </w:rPr>
-                              <w:t xml:space="preserve">    else if (num1 &lt; 0 | num</w:t>
-                            </w:r>
-                            <w:proofErr w:type="gramStart"/>
+                            </w:pPr>
                             <w:r>
                               <w:rPr>
                                 <w:rFonts w:ascii="Consolas" w:hAnsi="Consolas" w:cs="Consolas"/>
@@ -5108,9 +4806,8 @@
                                 <w:szCs w:val="16"/>
                                 <w:lang w:val="en-US"/>
                               </w:rPr>
-                              <w:t>2 !</w:t>
-                            </w:r>
-                            <w:proofErr w:type="gramEnd"/>
+                              <w:t xml:space="preserve">            </w:t>
+                            </w:r>
                             <w:r>
                               <w:rPr>
                                 <w:rFonts w:ascii="Consolas" w:hAnsi="Consolas" w:cs="Consolas"/>
@@ -5118,19 +4815,17 @@
                                 <w:szCs w:val="16"/>
                                 <w:lang w:val="en-US"/>
                               </w:rPr>
-                              <w:t>= 0 || num3 == 0) {</w:t>
-                            </w:r>
-                          </w:p>
-                          <w:p>
-                            <w:pPr>
-                              <w:spacing w:after="0"/>
+                              <w:t xml:space="preserve"> </w:t>
+                            </w:r>
+                            <w:r>
                               <w:rPr>
                                 <w:rFonts w:ascii="Consolas" w:hAnsi="Consolas" w:cs="Consolas"/>
                                 <w:sz w:val="16"/>
                                 <w:szCs w:val="16"/>
                                 <w:lang w:val="en-US"/>
                               </w:rPr>
-                            </w:pPr>
+                              <w:t>--</w:t>
+                            </w:r>
                             <w:r>
                               <w:rPr>
                                 <w:rFonts w:ascii="Consolas" w:hAnsi="Consolas" w:cs="Consolas"/>
@@ -5138,7 +4833,7 @@
                                 <w:szCs w:val="16"/>
                                 <w:lang w:val="en-US"/>
                               </w:rPr>
-                              <w:t xml:space="preserve">        do {</w:t>
+                              <w:t>result;</w:t>
                             </w:r>
                           </w:p>
                           <w:p>
@@ -5176,17 +4871,19 @@
                                 <w:szCs w:val="16"/>
                                 <w:lang w:val="en-US"/>
                               </w:rPr>
-                              <w:t>--</w:t>
-                            </w:r>
-                            <w:r>
+                              <w:t>result++;</w:t>
+                            </w:r>
+                          </w:p>
+                          <w:p>
+                            <w:pPr>
+                              <w:spacing w:after="0"/>
                               <w:rPr>
                                 <w:rFonts w:ascii="Consolas" w:hAnsi="Consolas" w:cs="Consolas"/>
                                 <w:sz w:val="16"/>
                                 <w:szCs w:val="16"/>
                                 <w:lang w:val="en-US"/>
                               </w:rPr>
-                              <w:t>result;</w:t>
-                            </w:r>
+                            </w:pPr>
                           </w:p>
                           <w:p>
                             <w:pPr>
@@ -5223,7 +4920,7 @@
                                 <w:szCs w:val="16"/>
                                 <w:lang w:val="en-US"/>
                               </w:rPr>
-                              <w:t>result++;</w:t>
+                              <w:t>if(result == 0) break;</w:t>
                             </w:r>
                           </w:p>
                           <w:p>
@@ -5236,94 +4933,14 @@
                                 <w:lang w:val="en-US"/>
                               </w:rPr>
                             </w:pPr>
-                          </w:p>
-                          <w:p>
-                            <w:pPr>
-                              <w:spacing w:after="0"/>
+                            <w:r>
                               <w:rPr>
                                 <w:rFonts w:ascii="Consolas" w:hAnsi="Consolas" w:cs="Consolas"/>
                                 <w:sz w:val="16"/>
                                 <w:szCs w:val="16"/>
                                 <w:lang w:val="en-US"/>
                               </w:rPr>
-                            </w:pPr>
-                            <w:r>
-                              <w:rPr>
-                                <w:rFonts w:ascii="Consolas" w:hAnsi="Consolas" w:cs="Consolas"/>
-                                <w:sz w:val="16"/>
-                                <w:szCs w:val="16"/>
-                                <w:lang w:val="en-US"/>
-                              </w:rPr>
-                              <w:t xml:space="preserve">            </w:t>
-                            </w:r>
-                            <w:r>
-                              <w:rPr>
-                                <w:rFonts w:ascii="Consolas" w:hAnsi="Consolas" w:cs="Consolas"/>
-                                <w:sz w:val="16"/>
-                                <w:szCs w:val="16"/>
-                                <w:lang w:val="en-US"/>
-                              </w:rPr>
-                              <w:t xml:space="preserve"> </w:t>
-                            </w:r>
-                            <w:proofErr w:type="gramStart"/>
-                            <w:r>
-                              <w:rPr>
-                                <w:rFonts w:ascii="Consolas" w:hAnsi="Consolas" w:cs="Consolas"/>
-                                <w:sz w:val="16"/>
-                                <w:szCs w:val="16"/>
-                                <w:lang w:val="en-US"/>
-                              </w:rPr>
-                              <w:t>if(</w:t>
-                            </w:r>
-                            <w:proofErr w:type="gramEnd"/>
-                            <w:r>
-                              <w:rPr>
-                                <w:rFonts w:ascii="Consolas" w:hAnsi="Consolas" w:cs="Consolas"/>
-                                <w:sz w:val="16"/>
-                                <w:szCs w:val="16"/>
-                                <w:lang w:val="en-US"/>
-                              </w:rPr>
-                              <w:t>result == 0) break;</w:t>
-                            </w:r>
-                          </w:p>
-                          <w:p>
-                            <w:pPr>
-                              <w:spacing w:after="0"/>
-                              <w:rPr>
-                                <w:rFonts w:ascii="Consolas" w:hAnsi="Consolas" w:cs="Consolas"/>
-                                <w:sz w:val="16"/>
-                                <w:szCs w:val="16"/>
-                                <w:lang w:val="en-US"/>
-                              </w:rPr>
-                            </w:pPr>
-                            <w:r>
-                              <w:rPr>
-                                <w:rFonts w:ascii="Consolas" w:hAnsi="Consolas" w:cs="Consolas"/>
-                                <w:sz w:val="16"/>
-                                <w:szCs w:val="16"/>
-                                <w:lang w:val="en-US"/>
-                              </w:rPr>
-                              <w:t xml:space="preserve">        } </w:t>
-                            </w:r>
-                            <w:proofErr w:type="gramStart"/>
-                            <w:r>
-                              <w:rPr>
-                                <w:rFonts w:ascii="Consolas" w:hAnsi="Consolas" w:cs="Consolas"/>
-                                <w:sz w:val="16"/>
-                                <w:szCs w:val="16"/>
-                                <w:lang w:val="en-US"/>
-                              </w:rPr>
-                              <w:t>while(</w:t>
-                            </w:r>
-                            <w:proofErr w:type="gramEnd"/>
-                            <w:r>
-                              <w:rPr>
-                                <w:rFonts w:ascii="Consolas" w:hAnsi="Consolas" w:cs="Consolas"/>
-                                <w:sz w:val="16"/>
-                                <w:szCs w:val="16"/>
-                                <w:lang w:val="en-US"/>
-                              </w:rPr>
-                              <w:t>!num4 == 0 || num3 +- = 0);</w:t>
+                              <w:t xml:space="preserve">        } while(!num4 == 0 || num3 +- = 0);</w:t>
                             </w:r>
                           </w:p>
                           <w:p>
@@ -6552,27 +6169,7 @@
                                 <w:szCs w:val="14"/>
                                 <w:lang w:val="en-US"/>
                               </w:rPr>
-                              <w:t>Line=2, token=IDENTIFIERS, value="</w:t>
-                            </w:r>
-                            <w:proofErr w:type="spellStart"/>
-                            <w:r>
-                              <w:rPr>
-                                <w:rFonts w:ascii="Consolas" w:hAnsi="Consolas"/>
-                                <w:sz w:val="14"/>
-                                <w:szCs w:val="14"/>
-                                <w:lang w:val="en-US"/>
-                              </w:rPr>
-                              <w:t>argc</w:t>
-                            </w:r>
-                            <w:proofErr w:type="spellEnd"/>
-                            <w:r>
-                              <w:rPr>
-                                <w:rFonts w:ascii="Consolas" w:hAnsi="Consolas"/>
-                                <w:sz w:val="14"/>
-                                <w:szCs w:val="14"/>
-                                <w:lang w:val="en-US"/>
-                              </w:rPr>
-                              <w:t>"</w:t>
+                              <w:t>Line=2, token=IDENTIFIERS, value="argc"</w:t>
                             </w:r>
                           </w:p>
                           <w:p>
@@ -10141,27 +9738,7 @@
                                 <w:szCs w:val="14"/>
                                 <w:lang w:val="en-US"/>
                               </w:rPr>
-                              <w:t>Line=21, token=IDENTIFIERS, value="</w:t>
-                            </w:r>
-                            <w:proofErr w:type="spellStart"/>
-                            <w:r>
-                              <w:rPr>
-                                <w:rFonts w:ascii="Consolas" w:hAnsi="Consolas"/>
-                                <w:sz w:val="14"/>
-                                <w:szCs w:val="14"/>
-                                <w:lang w:val="en-US"/>
-                              </w:rPr>
-                              <w:t>printf</w:t>
-                            </w:r>
-                            <w:proofErr w:type="spellEnd"/>
-                            <w:r>
-                              <w:rPr>
-                                <w:rFonts w:ascii="Consolas" w:hAnsi="Consolas"/>
-                                <w:sz w:val="14"/>
-                                <w:szCs w:val="14"/>
-                                <w:lang w:val="en-US"/>
-                              </w:rPr>
-                              <w:t>"</w:t>
+                              <w:t>Line=21, token=IDENTIFIERS, value="printf"</w:t>
                             </w:r>
                           </w:p>
                           <w:p>
@@ -10867,27 +10444,7 @@
                                 <w:szCs w:val="14"/>
                                 <w:lang w:val="en-US"/>
                               </w:rPr>
-                              <w:t>Line=23, token=IDENTIFIERS, value="</w:t>
-                            </w:r>
-                            <w:proofErr w:type="spellStart"/>
-                            <w:r>
-                              <w:rPr>
-                                <w:rFonts w:ascii="Consolas" w:hAnsi="Consolas"/>
-                                <w:sz w:val="14"/>
-                                <w:szCs w:val="14"/>
-                                <w:lang w:val="en-US"/>
-                              </w:rPr>
-                              <w:t>printf</w:t>
-                            </w:r>
-                            <w:proofErr w:type="spellEnd"/>
-                            <w:r>
-                              <w:rPr>
-                                <w:rFonts w:ascii="Consolas" w:hAnsi="Consolas"/>
-                                <w:sz w:val="14"/>
-                                <w:szCs w:val="14"/>
-                                <w:lang w:val="en-US"/>
-                              </w:rPr>
-                              <w:t>"</w:t>
+                              <w:t>Line=23, token=IDENTIFIERS, value="printf"</w:t>
                             </w:r>
                           </w:p>
                           <w:p>
@@ -11067,27 +10624,7 @@
                                 <w:szCs w:val="14"/>
                                 <w:lang w:val="en-US"/>
                               </w:rPr>
-                              <w:t>Line=24, token=OPERATORS, value=</w:t>
-                            </w:r>
-                            <w:proofErr w:type="gramStart"/>
-                            <w:r>
-                              <w:rPr>
-                                <w:rFonts w:ascii="Consolas" w:hAnsi="Consolas"/>
-                                <w:sz w:val="14"/>
-                                <w:szCs w:val="14"/>
-                                <w:lang w:val="en-US"/>
-                              </w:rPr>
-                              <w:t>"!=</w:t>
-                            </w:r>
-                            <w:proofErr w:type="gramEnd"/>
-                            <w:r>
-                              <w:rPr>
-                                <w:rFonts w:ascii="Consolas" w:hAnsi="Consolas"/>
-                                <w:sz w:val="14"/>
-                                <w:szCs w:val="14"/>
-                                <w:lang w:val="en-US"/>
-                              </w:rPr>
-                              <w:t>"</w:t>
+                              <w:t>Line=24, token=OPERATORS, value="!="</w:t>
                             </w:r>
                           </w:p>
                           <w:p>
@@ -11167,27 +10704,7 @@
                                 <w:szCs w:val="14"/>
                                 <w:lang w:val="en-US"/>
                               </w:rPr>
-                              <w:t>Line=25, token=IDENTIFIERS, value="</w:t>
-                            </w:r>
-                            <w:proofErr w:type="spellStart"/>
-                            <w:r>
-                              <w:rPr>
-                                <w:rFonts w:ascii="Consolas" w:hAnsi="Consolas"/>
-                                <w:sz w:val="14"/>
-                                <w:szCs w:val="14"/>
-                                <w:lang w:val="en-US"/>
-                              </w:rPr>
-                              <w:t>printf</w:t>
-                            </w:r>
-                            <w:proofErr w:type="spellEnd"/>
-                            <w:r>
-                              <w:rPr>
-                                <w:rFonts w:ascii="Consolas" w:hAnsi="Consolas"/>
-                                <w:sz w:val="14"/>
-                                <w:szCs w:val="14"/>
-                                <w:lang w:val="en-US"/>
-                              </w:rPr>
-                              <w:t>"</w:t>
+                              <w:t>Line=25, token=IDENTIFIERS, value="printf"</w:t>
                             </w:r>
                           </w:p>
                           <w:p>
@@ -11984,27 +11501,7 @@
                                 <w:szCs w:val="14"/>
                                 <w:lang w:val="en-US"/>
                               </w:rPr>
-                              <w:t>Line=31, token=OPERATORS, value=</w:t>
-                            </w:r>
-                            <w:proofErr w:type="gramStart"/>
-                            <w:r>
-                              <w:rPr>
-                                <w:rFonts w:ascii="Consolas" w:hAnsi="Consolas"/>
-                                <w:sz w:val="14"/>
-                                <w:szCs w:val="14"/>
-                                <w:lang w:val="en-US"/>
-                              </w:rPr>
-                              <w:t>"!=</w:t>
-                            </w:r>
-                            <w:proofErr w:type="gramEnd"/>
-                            <w:r>
-                              <w:rPr>
-                                <w:rFonts w:ascii="Consolas" w:hAnsi="Consolas"/>
-                                <w:sz w:val="14"/>
-                                <w:szCs w:val="14"/>
-                                <w:lang w:val="en-US"/>
-                              </w:rPr>
-                              <w:t>"</w:t>
+                              <w:t>Line=31, token=OPERATORS, value="!="</w:t>
                             </w:r>
                           </w:p>
                           <w:p>
@@ -12708,27 +12205,7 @@
                                 <w:szCs w:val="14"/>
                                 <w:lang w:val="en-US"/>
                               </w:rPr>
-                              <w:t>Line=29, token=IDENTIFIERS, value="</w:t>
-                            </w:r>
-                            <w:proofErr w:type="spellStart"/>
-                            <w:r>
-                              <w:rPr>
-                                <w:rFonts w:ascii="Consolas" w:hAnsi="Consolas"/>
-                                <w:sz w:val="14"/>
-                                <w:szCs w:val="14"/>
-                                <w:lang w:val="en-US"/>
-                              </w:rPr>
-                              <w:t>printf</w:t>
-                            </w:r>
-                            <w:proofErr w:type="spellEnd"/>
-                            <w:r>
-                              <w:rPr>
-                                <w:rFonts w:ascii="Consolas" w:hAnsi="Consolas"/>
-                                <w:sz w:val="14"/>
-                                <w:szCs w:val="14"/>
-                                <w:lang w:val="en-US"/>
-                              </w:rPr>
-                              <w:t>"</w:t>
+                              <w:t>Line=29, token=IDENTIFIERS, value="printf"</w:t>
                             </w:r>
                           </w:p>
                           <w:p>
@@ -15218,47 +14695,7 @@
                                 <w:szCs w:val="16"/>
                                 <w:lang w:val="en-US"/>
                               </w:rPr>
-                              <w:t xml:space="preserve">int </w:t>
-                            </w:r>
-                            <w:proofErr w:type="gramStart"/>
-                            <w:r>
-                              <w:rPr>
-                                <w:rFonts w:ascii="Consolas" w:hAnsi="Consolas"/>
-                                <w:sz w:val="16"/>
-                                <w:szCs w:val="16"/>
-                                <w:lang w:val="en-US"/>
-                              </w:rPr>
-                              <w:t>main(</w:t>
-                            </w:r>
-                            <w:proofErr w:type="gramEnd"/>
-                            <w:r>
-                              <w:rPr>
-                                <w:rFonts w:ascii="Consolas" w:hAnsi="Consolas"/>
-                                <w:sz w:val="16"/>
-                                <w:szCs w:val="16"/>
-                                <w:lang w:val="en-US"/>
-                              </w:rPr>
-                              <w:t xml:space="preserve">int </w:t>
-                            </w:r>
-                            <w:proofErr w:type="spellStart"/>
-                            <w:r>
-                              <w:rPr>
-                                <w:rFonts w:ascii="Consolas" w:hAnsi="Consolas"/>
-                                <w:sz w:val="16"/>
-                                <w:szCs w:val="16"/>
-                                <w:lang w:val="en-US"/>
-                              </w:rPr>
-                              <w:t>argc</w:t>
-                            </w:r>
-                            <w:proofErr w:type="spellEnd"/>
-                            <w:r>
-                              <w:rPr>
-                                <w:rFonts w:ascii="Consolas" w:hAnsi="Consolas"/>
-                                <w:sz w:val="16"/>
-                                <w:szCs w:val="16"/>
-                                <w:lang w:val="en-US"/>
-                              </w:rPr>
-                              <w:t>, char** argv)</w:t>
+                              <w:t>int main(int argc, char** argv)</w:t>
                             </w:r>
                             <w:r>
                               <w:rPr>
@@ -15447,58 +14884,7 @@
                                 <w:szCs w:val="16"/>
                                 <w:lang w:val="en-US"/>
                               </w:rPr>
-                              <w:t xml:space="preserve">   </w:t>
-                            </w:r>
-                            <w:proofErr w:type="spellStart"/>
-                            <w:proofErr w:type="gramStart"/>
-                            <w:r>
-                              <w:rPr>
-                                <w:rFonts w:ascii="Consolas" w:hAnsi="Consolas"/>
-                                <w:sz w:val="16"/>
-                                <w:szCs w:val="16"/>
-                                <w:lang w:val="en-US"/>
-                              </w:rPr>
-                              <w:t>printf</w:t>
-                            </w:r>
-                            <w:proofErr w:type="spellEnd"/>
-                            <w:r>
-                              <w:rPr>
-                                <w:rFonts w:ascii="Consolas" w:hAnsi="Consolas"/>
-                                <w:sz w:val="16"/>
-                                <w:szCs w:val="16"/>
-                                <w:lang w:val="en-US"/>
-                              </w:rPr>
-                              <w:t>(</w:t>
-                            </w:r>
-                            <w:proofErr w:type="gramEnd"/>
-                            <w:r>
-                              <w:rPr>
-                                <w:rFonts w:ascii="Consolas" w:hAnsi="Consolas"/>
-                                <w:sz w:val="16"/>
-                                <w:szCs w:val="16"/>
-                                <w:lang w:val="en-US"/>
-                              </w:rPr>
-                              <w:t xml:space="preserve">"Sum: %d", </w:t>
-                            </w:r>
-                            <w:proofErr w:type="spellStart"/>
-                            <w:r>
-                              <w:rPr>
-                                <w:rFonts w:ascii="Consolas" w:hAnsi="Consolas"/>
-                                <w:sz w:val="16"/>
-                                <w:szCs w:val="16"/>
-                                <w:lang w:val="en-US"/>
-                              </w:rPr>
-                              <w:t>a+b</w:t>
-                            </w:r>
-                            <w:proofErr w:type="spellEnd"/>
-                            <w:r>
-                              <w:rPr>
-                                <w:rFonts w:ascii="Consolas" w:hAnsi="Consolas"/>
-                                <w:sz w:val="16"/>
-                                <w:szCs w:val="16"/>
-                                <w:lang w:val="en-US"/>
-                              </w:rPr>
-                              <w:t>);</w:t>
+                              <w:t xml:space="preserve">   printf("Sum: %d", a+b);</w:t>
                             </w:r>
                             <w:r>
                               <w:rPr>
@@ -16123,47 +15509,7 @@
                                 <w:szCs w:val="16"/>
                                 <w:lang w:val="en-US"/>
                               </w:rPr>
-                              <w:t xml:space="preserve">void </w:t>
-                            </w:r>
-                            <w:proofErr w:type="spellStart"/>
-                            <w:r>
-                              <w:rPr>
-                                <w:rFonts w:ascii="Consolas" w:hAnsi="Consolas"/>
-                                <w:sz w:val="16"/>
-                                <w:szCs w:val="16"/>
-                                <w:lang w:val="en-US"/>
-                              </w:rPr>
-                              <w:t>handle_</w:t>
-                            </w:r>
-                            <w:proofErr w:type="gramStart"/>
-                            <w:r>
-                              <w:rPr>
-                                <w:rFonts w:ascii="Consolas" w:hAnsi="Consolas"/>
-                                <w:sz w:val="16"/>
-                                <w:szCs w:val="16"/>
-                                <w:lang w:val="en-US"/>
-                              </w:rPr>
-                              <w:t>comment</w:t>
-                            </w:r>
-                            <w:proofErr w:type="spellEnd"/>
-                            <w:r>
-                              <w:rPr>
-                                <w:rFonts w:ascii="Consolas" w:hAnsi="Consolas"/>
-                                <w:sz w:val="16"/>
-                                <w:szCs w:val="16"/>
-                                <w:lang w:val="en-US"/>
-                              </w:rPr>
-                              <w:t>(</w:t>
-                            </w:r>
-                            <w:proofErr w:type="gramEnd"/>
-                            <w:r>
-                              <w:rPr>
-                                <w:rFonts w:ascii="Consolas" w:hAnsi="Consolas"/>
-                                <w:sz w:val="16"/>
-                                <w:szCs w:val="16"/>
-                                <w:lang w:val="en-US"/>
-                              </w:rPr>
-                              <w:t>)</w:t>
+                              <w:t>void handle_comment()</w:t>
                             </w:r>
                           </w:p>
                           <w:p>
@@ -16305,19 +15651,8 @@
                                 <w:szCs w:val="16"/>
                                 <w:lang w:val="en-US"/>
                               </w:rPr>
-                              <w:t xml:space="preserve">   for </w:t>
-                            </w:r>
-                            <w:proofErr w:type="gramStart"/>
-                            <w:r>
-                              <w:rPr>
-                                <w:rFonts w:ascii="Consolas" w:hAnsi="Consolas"/>
-                                <w:sz w:val="16"/>
-                                <w:szCs w:val="16"/>
-                                <w:lang w:val="en-US"/>
-                              </w:rPr>
-                              <w:t>(;;)</w:t>
-                            </w:r>
-                            <w:proofErr w:type="gramEnd"/>
+                              <w:t xml:space="preserve">   for (;;)</w:t>
+                            </w:r>
                           </w:p>
                           <w:p>
                             <w:pPr>
@@ -16407,27 +15742,7 @@
                                 <w:szCs w:val="16"/>
                                 <w:lang w:val="en-US"/>
                               </w:rPr>
-                              <w:t xml:space="preserve">      while ((c = </w:t>
-                            </w:r>
-                            <w:proofErr w:type="gramStart"/>
-                            <w:r>
-                              <w:rPr>
-                                <w:rFonts w:ascii="Consolas" w:hAnsi="Consolas"/>
-                                <w:sz w:val="16"/>
-                                <w:szCs w:val="16"/>
-                                <w:lang w:val="en-US"/>
-                              </w:rPr>
-                              <w:t>input(</w:t>
-                            </w:r>
-                            <w:proofErr w:type="gramEnd"/>
-                            <w:r>
-                              <w:rPr>
-                                <w:rFonts w:ascii="Consolas" w:hAnsi="Consolas"/>
-                                <w:sz w:val="16"/>
-                                <w:szCs w:val="16"/>
-                                <w:lang w:val="en-US"/>
-                              </w:rPr>
-                              <w:t>)) != '*' &amp;&amp; c != 0)</w:t>
+                              <w:t xml:space="preserve">      while ((c = input()) != '*' &amp;&amp; c != 0)</w:t>
                             </w:r>
                           </w:p>
                           <w:p>
@@ -16609,27 +15924,7 @@
                                 <w:szCs w:val="16"/>
                                 <w:lang w:val="en-US"/>
                               </w:rPr>
-                              <w:t xml:space="preserve">         while ((c = </w:t>
-                            </w:r>
-                            <w:proofErr w:type="gramStart"/>
-                            <w:r>
-                              <w:rPr>
-                                <w:rFonts w:ascii="Consolas" w:hAnsi="Consolas"/>
-                                <w:sz w:val="16"/>
-                                <w:szCs w:val="16"/>
-                                <w:lang w:val="en-US"/>
-                              </w:rPr>
-                              <w:t>input(</w:t>
-                            </w:r>
-                            <w:proofErr w:type="gramEnd"/>
-                            <w:r>
-                              <w:rPr>
-                                <w:rFonts w:ascii="Consolas" w:hAnsi="Consolas"/>
-                                <w:sz w:val="16"/>
-                                <w:szCs w:val="16"/>
-                                <w:lang w:val="en-US"/>
-                              </w:rPr>
-                              <w:t>)) == '*');</w:t>
+                              <w:t xml:space="preserve">         while ((c = input()) == '*');</w:t>
                             </w:r>
                           </w:p>
                           <w:p>
@@ -16780,27 +16075,7 @@
                                 <w:szCs w:val="16"/>
                                 <w:lang w:val="en-US"/>
                               </w:rPr>
-                              <w:t xml:space="preserve">         </w:t>
-                            </w:r>
-                            <w:proofErr w:type="spellStart"/>
-                            <w:r>
-                              <w:rPr>
-                                <w:rFonts w:ascii="Consolas" w:hAnsi="Consolas"/>
-                                <w:sz w:val="16"/>
-                                <w:szCs w:val="16"/>
-                                <w:lang w:val="en-US"/>
-                              </w:rPr>
-                              <w:t>printf</w:t>
-                            </w:r>
-                            <w:proofErr w:type="spellEnd"/>
-                            <w:r>
-                              <w:rPr>
-                                <w:rFonts w:ascii="Consolas" w:hAnsi="Consolas"/>
-                                <w:sz w:val="16"/>
-                                <w:szCs w:val="16"/>
-                                <w:lang w:val="en-US"/>
-                              </w:rPr>
-                              <w:t xml:space="preserve"> ("Error: EOF in comment.\n");</w:t>
+                              <w:t xml:space="preserve">         printf ("Error: EOF in comment.\n");</w:t>
                             </w:r>
                           </w:p>
                           <w:p>
@@ -17816,19 +17091,19 @@
                                 <w:szCs w:val="18"/>
                                 <w:lang w:val="en-US"/>
                               </w:rPr>
-                              <w:t xml:space="preserve">"/*"             </w:t>
-                            </w:r>
-                            <w:proofErr w:type="gramStart"/>
-                            <w:r>
+                              <w:t>"/*"                { handle_comment(); }</w:t>
+                            </w:r>
+                          </w:p>
+                          <w:p>
+                            <w:pPr>
+                              <w:spacing w:after="0"/>
                               <w:rPr>
                                 <w:rFonts w:ascii="Consolas" w:hAnsi="Consolas"/>
                                 <w:sz w:val="18"/>
                                 <w:szCs w:val="18"/>
                                 <w:lang w:val="en-US"/>
                               </w:rPr>
-                              <w:t xml:space="preserve">   {</w:t>
-                            </w:r>
-                            <w:proofErr w:type="gramEnd"/>
+                            </w:pPr>
                             <w:r>
                               <w:rPr>
                                 <w:rFonts w:ascii="Consolas" w:hAnsi="Consolas"/>
@@ -17836,19 +17111,19 @@
                                 <w:szCs w:val="18"/>
                                 <w:lang w:val="en-US"/>
                               </w:rPr>
-                              <w:t xml:space="preserve"> </w:t>
-                            </w:r>
-                            <w:proofErr w:type="spellStart"/>
-                            <w:r>
+                              <w:t>{LINE_COMMENT}      { /* ignore line comments */}</w:t>
+                            </w:r>
+                          </w:p>
+                          <w:p>
+                            <w:pPr>
+                              <w:spacing w:after="0"/>
                               <w:rPr>
                                 <w:rFonts w:ascii="Consolas" w:hAnsi="Consolas"/>
                                 <w:sz w:val="18"/>
                                 <w:szCs w:val="18"/>
                                 <w:lang w:val="en-US"/>
                               </w:rPr>
-                              <w:t>handle_comment</w:t>
-                            </w:r>
-                            <w:proofErr w:type="spellEnd"/>
+                            </w:pPr>
                             <w:r>
                               <w:rPr>
                                 <w:rFonts w:ascii="Consolas" w:hAnsi="Consolas"/>
@@ -17856,7 +17131,7 @@
                                 <w:szCs w:val="18"/>
                                 <w:lang w:val="en-US"/>
                               </w:rPr>
-                              <w:t>(); }</w:t>
+                              <w:t>{DELIMITER}         { return DELIMITER; }</w:t>
                             </w:r>
                           </w:p>
                           <w:p>
@@ -17876,19 +17151,19 @@
                                 <w:szCs w:val="18"/>
                                 <w:lang w:val="en-US"/>
                               </w:rPr>
-                              <w:t>{LINE_</w:t>
-                            </w:r>
-                            <w:proofErr w:type="gramStart"/>
-                            <w:r>
+                              <w:t>{INTEGER}           { return INTEGER; }</w:t>
+                            </w:r>
+                          </w:p>
+                          <w:p>
+                            <w:pPr>
+                              <w:spacing w:after="0"/>
                               <w:rPr>
                                 <w:rFonts w:ascii="Consolas" w:hAnsi="Consolas"/>
                                 <w:sz w:val="18"/>
                                 <w:szCs w:val="18"/>
                                 <w:lang w:val="en-US"/>
                               </w:rPr>
-                              <w:t xml:space="preserve">COMMENT}   </w:t>
-                            </w:r>
-                            <w:proofErr w:type="gramEnd"/>
+                            </w:pPr>
                             <w:r>
                               <w:rPr>
                                 <w:rFonts w:ascii="Consolas" w:hAnsi="Consolas"/>
@@ -17896,7 +17171,7 @@
                                 <w:szCs w:val="18"/>
                                 <w:lang w:val="en-US"/>
                               </w:rPr>
-                              <w:t xml:space="preserve">   { /* ignore line comments */}</w:t>
+                              <w:t>{FLOAT}             { return FLOAT; }</w:t>
                             </w:r>
                           </w:p>
                           <w:p>
@@ -17916,147 +17191,7 @@
                                 <w:szCs w:val="18"/>
                                 <w:lang w:val="en-US"/>
                               </w:rPr>
-                              <w:t>{</w:t>
-                            </w:r>
-                            <w:proofErr w:type="gramStart"/>
-                            <w:r>
-                              <w:rPr>
-                                <w:rFonts w:ascii="Consolas" w:hAnsi="Consolas"/>
-                                <w:sz w:val="18"/>
-                                <w:szCs w:val="18"/>
-                                <w:lang w:val="en-US"/>
-                              </w:rPr>
-                              <w:t xml:space="preserve">DELIMITER}   </w:t>
-                            </w:r>
-                            <w:proofErr w:type="gramEnd"/>
-                            <w:r>
-                              <w:rPr>
-                                <w:rFonts w:ascii="Consolas" w:hAnsi="Consolas"/>
-                                <w:sz w:val="18"/>
-                                <w:szCs w:val="18"/>
-                                <w:lang w:val="en-US"/>
-                              </w:rPr>
-                              <w:t xml:space="preserve">      { return DELIMITER; }</w:t>
-                            </w:r>
-                          </w:p>
-                          <w:p>
-                            <w:pPr>
-                              <w:spacing w:after="0"/>
-                              <w:rPr>
-                                <w:rFonts w:ascii="Consolas" w:hAnsi="Consolas"/>
-                                <w:sz w:val="18"/>
-                                <w:szCs w:val="18"/>
-                                <w:lang w:val="en-US"/>
-                              </w:rPr>
-                            </w:pPr>
-                            <w:r>
-                              <w:rPr>
-                                <w:rFonts w:ascii="Consolas" w:hAnsi="Consolas"/>
-                                <w:sz w:val="18"/>
-                                <w:szCs w:val="18"/>
-                                <w:lang w:val="en-US"/>
-                              </w:rPr>
-                              <w:t>{</w:t>
-                            </w:r>
-                            <w:proofErr w:type="gramStart"/>
-                            <w:r>
-                              <w:rPr>
-                                <w:rFonts w:ascii="Consolas" w:hAnsi="Consolas"/>
-                                <w:sz w:val="18"/>
-                                <w:szCs w:val="18"/>
-                                <w:lang w:val="en-US"/>
-                              </w:rPr>
-                              <w:t xml:space="preserve">INTEGER}   </w:t>
-                            </w:r>
-                            <w:proofErr w:type="gramEnd"/>
-                            <w:r>
-                              <w:rPr>
-                                <w:rFonts w:ascii="Consolas" w:hAnsi="Consolas"/>
-                                <w:sz w:val="18"/>
-                                <w:szCs w:val="18"/>
-                                <w:lang w:val="en-US"/>
-                              </w:rPr>
-                              <w:t xml:space="preserve">        { return INTEGER; }</w:t>
-                            </w:r>
-                          </w:p>
-                          <w:p>
-                            <w:pPr>
-                              <w:spacing w:after="0"/>
-                              <w:rPr>
-                                <w:rFonts w:ascii="Consolas" w:hAnsi="Consolas"/>
-                                <w:sz w:val="18"/>
-                                <w:szCs w:val="18"/>
-                                <w:lang w:val="en-US"/>
-                              </w:rPr>
-                            </w:pPr>
-                            <w:r>
-                              <w:rPr>
-                                <w:rFonts w:ascii="Consolas" w:hAnsi="Consolas"/>
-                                <w:sz w:val="18"/>
-                                <w:szCs w:val="18"/>
-                                <w:lang w:val="en-US"/>
-                              </w:rPr>
-                              <w:t>{</w:t>
-                            </w:r>
-                            <w:proofErr w:type="gramStart"/>
-                            <w:r>
-                              <w:rPr>
-                                <w:rFonts w:ascii="Consolas" w:hAnsi="Consolas"/>
-                                <w:sz w:val="18"/>
-                                <w:szCs w:val="18"/>
-                                <w:lang w:val="en-US"/>
-                              </w:rPr>
-                              <w:t xml:space="preserve">FLOAT}   </w:t>
-                            </w:r>
-                            <w:proofErr w:type="gramEnd"/>
-                            <w:r>
-                              <w:rPr>
-                                <w:rFonts w:ascii="Consolas" w:hAnsi="Consolas"/>
-                                <w:sz w:val="18"/>
-                                <w:szCs w:val="18"/>
-                                <w:lang w:val="en-US"/>
-                              </w:rPr>
-                              <w:t xml:space="preserve">          { return FLOAT; }</w:t>
-                            </w:r>
-                          </w:p>
-                          <w:p>
-                            <w:pPr>
-                              <w:spacing w:after="0"/>
-                              <w:rPr>
-                                <w:rFonts w:ascii="Consolas" w:hAnsi="Consolas"/>
-                                <w:sz w:val="18"/>
-                                <w:szCs w:val="18"/>
-                                <w:lang w:val="en-US"/>
-                              </w:rPr>
-                            </w:pPr>
-                            <w:r>
-                              <w:rPr>
-                                <w:rFonts w:ascii="Consolas" w:hAnsi="Consolas"/>
-                                <w:sz w:val="18"/>
-                                <w:szCs w:val="18"/>
-                                <w:lang w:val="en-US"/>
-                              </w:rPr>
-                              <w:t>{</w:t>
-                            </w:r>
-                            <w:proofErr w:type="gramStart"/>
-                            <w:r>
-                              <w:rPr>
-                                <w:rFonts w:ascii="Consolas" w:hAnsi="Consolas"/>
-                                <w:sz w:val="18"/>
-                                <w:szCs w:val="18"/>
-                                <w:lang w:val="en-US"/>
-                              </w:rPr>
-                              <w:t xml:space="preserve">STRINGS}   </w:t>
-                            </w:r>
-                            <w:proofErr w:type="gramEnd"/>
-                            <w:r>
-                              <w:rPr>
-                                <w:rFonts w:ascii="Consolas" w:hAnsi="Consolas"/>
-                                <w:sz w:val="18"/>
-                                <w:szCs w:val="18"/>
-                                <w:lang w:val="en-US"/>
-                              </w:rPr>
-                              <w:t xml:space="preserve">        { return STRINGS; }</w:t>
+                              <w:t>{STRINGS}           { return STRINGS; }</w:t>
                             </w:r>
                           </w:p>
                         </w:txbxContent>
@@ -19017,14 +18152,12 @@
       <w:r>
         <w:t xml:space="preserve">με τη χρήση της εντολής </w:t>
       </w:r>
-      <w:proofErr w:type="spellStart"/>
       <w:r>
         <w:rPr>
           <w:lang w:val="en-US"/>
         </w:rPr>
         <w:t>gcc</w:t>
       </w:r>
-      <w:proofErr w:type="spellEnd"/>
       <w:r>
         <w:t xml:space="preserve">, παράγοντας έτσι το </w:t>
       </w:r>
@@ -19242,171 +18375,43 @@
                                 <w:szCs w:val="20"/>
                                 <w:lang w:val="en-US"/>
                               </w:rPr>
-                              <w:t xml:space="preserve">    flex -o </w:t>
-                            </w:r>
-                            <w:proofErr w:type="spellStart"/>
-                            <w:r>
+                              <w:t xml:space="preserve">    flex -o lexical_analyzer.c lexical_analyzer.l </w:t>
+                            </w:r>
+                          </w:p>
+                          <w:p>
+                            <w:pPr>
+                              <w:spacing w:after="0"/>
                               <w:rPr>
                                 <w:sz w:val="20"/>
                                 <w:szCs w:val="20"/>
                                 <w:lang w:val="en-US"/>
                               </w:rPr>
-                              <w:t>lexical_analyzer.c</w:t>
-                            </w:r>
-                            <w:proofErr w:type="spellEnd"/>
+                            </w:pPr>
                             <w:r>
                               <w:rPr>
                                 <w:sz w:val="20"/>
                                 <w:szCs w:val="20"/>
                                 <w:lang w:val="en-US"/>
                               </w:rPr>
-                              <w:t xml:space="preserve"> </w:t>
-                            </w:r>
-                            <w:proofErr w:type="spellStart"/>
-                            <w:r>
+                              <w:t>    gcc -o lexical_analyzer lexical_analyzer.c  </w:t>
+                            </w:r>
+                          </w:p>
+                          <w:p>
+                            <w:pPr>
+                              <w:spacing w:after="0"/>
                               <w:rPr>
                                 <w:sz w:val="20"/>
                                 <w:szCs w:val="20"/>
                                 <w:lang w:val="en-US"/>
                               </w:rPr>
-                              <w:t>lexical_</w:t>
-                            </w:r>
-                            <w:proofErr w:type="gramStart"/>
+                            </w:pPr>
                             <w:r>
                               <w:rPr>
                                 <w:sz w:val="20"/>
                                 <w:szCs w:val="20"/>
                                 <w:lang w:val="en-US"/>
                               </w:rPr>
-                              <w:t>analyzer.l</w:t>
-                            </w:r>
-                            <w:proofErr w:type="spellEnd"/>
-                            <w:proofErr w:type="gramEnd"/>
-                            <w:r>
-                              <w:rPr>
-                                <w:sz w:val="20"/>
-                                <w:szCs w:val="20"/>
-                                <w:lang w:val="en-US"/>
-                              </w:rPr>
-                              <w:t xml:space="preserve"> </w:t>
-                            </w:r>
-                          </w:p>
-                          <w:p>
-                            <w:pPr>
-                              <w:spacing w:after="0"/>
-                              <w:rPr>
-                                <w:sz w:val="20"/>
-                                <w:szCs w:val="20"/>
-                                <w:lang w:val="en-US"/>
-                              </w:rPr>
-                            </w:pPr>
-                            <w:r>
-                              <w:rPr>
-                                <w:sz w:val="20"/>
-                                <w:szCs w:val="20"/>
-                                <w:lang w:val="en-US"/>
-                              </w:rPr>
-                              <w:t xml:space="preserve">    </w:t>
-                            </w:r>
-                            <w:proofErr w:type="spellStart"/>
-                            <w:r>
-                              <w:rPr>
-                                <w:sz w:val="20"/>
-                                <w:szCs w:val="20"/>
-                                <w:lang w:val="en-US"/>
-                              </w:rPr>
-                              <w:t>gcc</w:t>
-                            </w:r>
-                            <w:proofErr w:type="spellEnd"/>
-                            <w:r>
-                              <w:rPr>
-                                <w:sz w:val="20"/>
-                                <w:szCs w:val="20"/>
-                                <w:lang w:val="en-US"/>
-                              </w:rPr>
-                              <w:t xml:space="preserve"> -o </w:t>
-                            </w:r>
-                            <w:proofErr w:type="spellStart"/>
-                            <w:r>
-                              <w:rPr>
-                                <w:sz w:val="20"/>
-                                <w:szCs w:val="20"/>
-                                <w:lang w:val="en-US"/>
-                              </w:rPr>
-                              <w:t>lexical_analyzer</w:t>
-                            </w:r>
-                            <w:proofErr w:type="spellEnd"/>
-                            <w:r>
-                              <w:rPr>
-                                <w:sz w:val="20"/>
-                                <w:szCs w:val="20"/>
-                                <w:lang w:val="en-US"/>
-                              </w:rPr>
-                              <w:t xml:space="preserve"> </w:t>
-                            </w:r>
-                            <w:proofErr w:type="spellStart"/>
-                            <w:r>
-                              <w:rPr>
-                                <w:sz w:val="20"/>
-                                <w:szCs w:val="20"/>
-                                <w:lang w:val="en-US"/>
-                              </w:rPr>
-                              <w:t>lexical_analyzer.c</w:t>
-                            </w:r>
-                            <w:proofErr w:type="spellEnd"/>
-                            <w:r>
-                              <w:rPr>
-                                <w:sz w:val="20"/>
-                                <w:szCs w:val="20"/>
-                                <w:lang w:val="en-US"/>
-                              </w:rPr>
-                              <w:t xml:space="preserve">  </w:t>
-                            </w:r>
-                          </w:p>
-                          <w:p>
-                            <w:pPr>
-                              <w:spacing w:after="0"/>
-                              <w:rPr>
-                                <w:sz w:val="20"/>
-                                <w:szCs w:val="20"/>
-                                <w:lang w:val="en-US"/>
-                              </w:rPr>
-                            </w:pPr>
-                            <w:r>
-                              <w:rPr>
-                                <w:sz w:val="20"/>
-                                <w:szCs w:val="20"/>
-                                <w:lang w:val="en-US"/>
-                              </w:rPr>
-                              <w:t xml:space="preserve">    </w:t>
-                            </w:r>
-                            <w:proofErr w:type="gramStart"/>
-                            <w:r>
-                              <w:rPr>
-                                <w:sz w:val="20"/>
-                                <w:szCs w:val="20"/>
-                                <w:lang w:val="en-US"/>
-                              </w:rPr>
-                              <w:t>./</w:t>
-                            </w:r>
-                            <w:proofErr w:type="spellStart"/>
-                            <w:proofErr w:type="gramEnd"/>
-                            <w:r>
-                              <w:rPr>
-                                <w:sz w:val="20"/>
-                                <w:szCs w:val="20"/>
-                                <w:lang w:val="en-US"/>
-                              </w:rPr>
-                              <w:t>lexical_analyzer</w:t>
-                            </w:r>
-                            <w:proofErr w:type="spellEnd"/>
-                            <w:r>
-                              <w:rPr>
-                                <w:sz w:val="20"/>
-                                <w:szCs w:val="20"/>
-                                <w:lang w:val="en-US"/>
-                              </w:rPr>
-                              <w:t xml:space="preserve"> input.txt output.txt</w:t>
+                              <w:t>    ./lexical_analyzer input.txt output.txt</w:t>
                             </w:r>
                           </w:p>
                           <w:p>
@@ -19655,35 +18660,36 @@
       </w:r>
     </w:p>
     <w:p>
+      <w:pPr>
+        <w:rPr>
+          <w:lang w:val="en-US"/>
+        </w:rPr>
+      </w:pPr>
       <w:r>
         <w:t xml:space="preserve"> </w:t>
       </w:r>
+      <w:bookmarkStart w:id="12" w:name="_Toc165736483"/>
     </w:p>
-    <w:p/>
-    <w:p/>
     <w:p>
       <w:pPr>
-        <w:pStyle w:val="Heading1"/>
+        <w:rPr>
+          <w:lang w:val="en-US"/>
+        </w:rPr>
+      </w:pPr>
+    </w:p>
+    <w:p>
+      <w:pPr>
+        <w:rPr>
+          <w:lang w:val="en-US"/>
+        </w:rPr>
       </w:pPr>
     </w:p>
     <w:p>
       <w:pPr>
         <w:pStyle w:val="Heading1"/>
       </w:pPr>
-    </w:p>
-    <w:p>
-      <w:pPr>
-        <w:pStyle w:val="Heading1"/>
-      </w:pPr>
-    </w:p>
-    <w:p/>
-    <w:p/>
-    <w:p>
-      <w:pPr>
-        <w:pStyle w:val="Heading1"/>
-      </w:pPr>
-      <w:bookmarkStart w:id="12" w:name="_Toc165736483"/>
       <w:r>
+        <w:lastRenderedPageBreak/>
         <w:t>3. Ανάλυση αρμοδιοτήτων</w:t>
       </w:r>
       <w:bookmarkEnd w:id="12"/>

</xml_diff>